<commit_message>
some minor comments by Guy
</commit_message>
<xml_diff>
--- a/Advanced mDSC software package- Documentation.docx
+++ b/Advanced mDSC software package- Documentation.docx
@@ -5,33 +5,9 @@
     <w:p>
       <w:pPr>
         <w:pStyle w:val="Heading1"/>
-        <w:rPr>
-          <w:spacing w:val="-10"/>
-          <w:kern w:val="28"/>
-          <w:sz w:val="56"/>
-          <w:szCs w:val="56"/>
-          <w:lang w:val="en-US"/>
-        </w:rPr>
-      </w:pPr>
-      <w:r>
-        <w:rPr>
-          <w:spacing w:val="-10"/>
-          <w:kern w:val="28"/>
-          <w:sz w:val="56"/>
-          <w:szCs w:val="56"/>
-          <w:lang w:val="en-US"/>
-        </w:rPr>
-        <w:t>Advanced mDSC software package</w:t>
-      </w:r>
-      <w:r>
-        <w:rPr>
-          <w:spacing w:val="-10"/>
-          <w:kern w:val="28"/>
-          <w:sz w:val="56"/>
-          <w:szCs w:val="56"/>
-          <w:lang w:val="en-US"/>
-        </w:rPr>
-        <w:t xml:space="preserve"> - Documentation</w:t>
+      </w:pPr>
+      <w:r>
+        <w:t xml:space="preserve">Advanced mDSC software package- Documentation </w:t>
       </w:r>
     </w:p>
     <w:p>
@@ -221,7 +197,19 @@
         <w:rPr>
           <w:lang w:val="en-US"/>
         </w:rPr>
-        <w:t xml:space="preserve">a Fourier transform. Moreover, it might be useful to compare this data to unmodulated DSC data, as well as </w:t>
+        <w:t xml:space="preserve">a Fourier transform. Moreover, it might be useful to compare this data to </w:t>
+      </w:r>
+      <w:r>
+        <w:rPr>
+          <w:lang w:val="en-US"/>
+        </w:rPr>
+        <w:t>standard</w:t>
+      </w:r>
+      <w:r>
+        <w:rPr>
+          <w:lang w:val="en-US"/>
+        </w:rPr>
+        <w:t xml:space="preserve"> DSC data, as well as </w:t>
       </w:r>
       <w:r>
         <w:rPr>
@@ -475,7 +463,19 @@
         <w:rPr>
           <w:lang w:val="en-US"/>
         </w:rPr>
-        <w:t xml:space="preserve">small </w:t>
+        <w:t>small</w:t>
+      </w:r>
+      <w:r>
+        <w:rPr>
+          <w:lang w:val="en-US"/>
+        </w:rPr>
+        <w:t xml:space="preserve"> sample holders (“</w:t>
+      </w:r>
+      <w:r>
+        <w:rPr>
+          <w:lang w:val="en-US"/>
+        </w:rPr>
+        <w:t xml:space="preserve"> </w:t>
       </w:r>
       <w:r>
         <w:rPr>
@@ -487,7 +487,13 @@
         <w:rPr>
           <w:lang w:val="en-US"/>
         </w:rPr>
-        <w:t xml:space="preserve"> (</w:t>
+        <w:t>”;</w:t>
+      </w:r>
+      <w:r>
+        <w:rPr>
+          <w:lang w:val="en-US"/>
+        </w:rPr>
+        <w:t xml:space="preserve"> </w:t>
       </w:r>
       <w:r>
         <w:rPr>
@@ -523,13 +529,37 @@
         <w:rPr>
           <w:lang w:val="en-US"/>
         </w:rPr>
-        <w:t xml:space="preserve">from a given temperature </w:t>
-      </w:r>
-      <w:r>
-        <w:rPr>
-          <w:lang w:val="en-US"/>
-        </w:rPr>
-        <w:t>to a given temperature at a certain heating rate. One of the pans is empty and is called the reference pan. The other pan contains several milligrams of sample and is referred to as the sample pan. As both pans are heated by the furnace (</w:t>
+        <w:t xml:space="preserve">from a given </w:t>
+      </w:r>
+      <w:r>
+        <w:rPr>
+          <w:lang w:val="en-US"/>
+        </w:rPr>
+        <w:t xml:space="preserve">start </w:t>
+      </w:r>
+      <w:r>
+        <w:rPr>
+          <w:lang w:val="en-US"/>
+        </w:rPr>
+        <w:t xml:space="preserve">temperature </w:t>
+      </w:r>
+      <w:r>
+        <w:rPr>
+          <w:lang w:val="en-US"/>
+        </w:rPr>
+        <w:t xml:space="preserve">to a given </w:t>
+      </w:r>
+      <w:r>
+        <w:rPr>
+          <w:lang w:val="en-US"/>
+        </w:rPr>
+        <w:t xml:space="preserve">end </w:t>
+      </w:r>
+      <w:r>
+        <w:rPr>
+          <w:lang w:val="en-US"/>
+        </w:rPr>
+        <w:t>temperature at a certain heating rate. One of the pans is empty and is called the reference pan. The other pan contains several milligrams of sample and is referred to as the sample pan. As both pans are heated by the furnace (</w:t>
       </w:r>
       <w:r>
         <w:rPr>
@@ -585,7 +615,7 @@
         <w:rPr>
           <w:lang w:val="en-US"/>
         </w:rPr>
-        <w:t>).</w:t>
+        <w:t>)</w:t>
       </w:r>
       <w:r>
         <w:rPr>
@@ -770,7 +800,14 @@
                   <w:rFonts w:ascii="Cambria Math" w:hAnsi="Cambria Math"/>
                   <w:lang w:val="en-US"/>
                 </w:rPr>
-                <m:t>∆T</m:t>
+                <m:t>∆</m:t>
+              </m:r>
+              <m:r>
+                <w:rPr>
+                  <w:rFonts w:ascii="Cambria Math" w:hAnsi="Cambria Math"/>
+                  <w:lang w:val="en-US"/>
+                </w:rPr>
+                <m:t>T</m:t>
               </m:r>
               <m:ctrlPr>
                 <w:rPr>
@@ -817,7 +854,21 @@
               <w:rFonts w:ascii="Cambria Math" w:eastAsiaTheme="minorEastAsia" w:hAnsi="Cambria Math"/>
               <w:lang w:val="en-US"/>
             </w:rPr>
-            <m:t xml:space="preserve">                   (equation 1)</m:t>
+            <m:t xml:space="preserve">                   (</m:t>
+          </m:r>
+          <m:r>
+            <w:rPr>
+              <w:rFonts w:ascii="Cambria Math" w:eastAsiaTheme="minorEastAsia" w:hAnsi="Cambria Math"/>
+              <w:lang w:val="en-US"/>
+            </w:rPr>
+            <m:t>equation</m:t>
+          </m:r>
+          <m:r>
+            <w:rPr>
+              <w:rFonts w:ascii="Cambria Math" w:eastAsiaTheme="minorEastAsia" w:hAnsi="Cambria Math"/>
+              <w:lang w:val="en-US"/>
+            </w:rPr>
+            <m:t xml:space="preserve"> 1)</m:t>
           </m:r>
         </m:oMath>
       </m:oMathPara>
@@ -1157,7 +1208,21 @@
           <w:rFonts w:eastAsiaTheme="minorEastAsia"/>
           <w:lang w:val="en-US"/>
         </w:rPr>
-        <w:t xml:space="preserve"> versus time (in seconds) thermogram results in the change in enthalpy associated with </w:t>
+        <w:t xml:space="preserve"> versus time (in seconds) thermogram results in the change in enthalpy </w:t>
+      </w:r>
+      <w:r>
+        <w:rPr>
+          <w:rFonts w:eastAsiaTheme="minorEastAsia"/>
+          <w:lang w:val="en-US"/>
+        </w:rPr>
+        <w:t xml:space="preserve">(Joules) </w:t>
+      </w:r>
+      <w:r>
+        <w:rPr>
+          <w:rFonts w:eastAsiaTheme="minorEastAsia"/>
+          <w:lang w:val="en-US"/>
+        </w:rPr>
+        <w:t xml:space="preserve">associated with </w:t>
       </w:r>
       <w:r>
         <w:rPr>
@@ -1178,7 +1243,15 @@
           <w:rFonts w:eastAsiaTheme="minorEastAsia"/>
           <w:lang w:val="en-US"/>
         </w:rPr>
-        <w:t>An example of a thermogram containing</w:t>
+        <w:t xml:space="preserve">An </w:t>
+      </w:r>
+      <w:r>
+        <w:rPr>
+          <w:rFonts w:eastAsiaTheme="minorEastAsia"/>
+          <w:lang w:val="en-US"/>
+        </w:rPr>
+        <w:lastRenderedPageBreak/>
+        <w:t>example of a thermogram containing</w:t>
       </w:r>
       <w:r>
         <w:rPr>
@@ -1206,15 +1279,7 @@
           <w:rFonts w:eastAsiaTheme="minorEastAsia"/>
           <w:lang w:val="en-US"/>
         </w:rPr>
-        <w:t xml:space="preserve"> and a </w:t>
-      </w:r>
-      <w:r>
-        <w:rPr>
-          <w:rFonts w:eastAsiaTheme="minorEastAsia"/>
-          <w:lang w:val="en-US"/>
-        </w:rPr>
-        <w:lastRenderedPageBreak/>
-        <w:t>melting event is shown</w:t>
+        <w:t xml:space="preserve"> and a melting event is shown</w:t>
       </w:r>
       <w:r>
         <w:rPr>
@@ -1378,6 +1443,12 @@
       <w:r>
         <w:t>: a typical thermogram resulting from a differential scanning calorimetry experiment. Different thermal events are present and highlighted in the figure.</w:t>
       </w:r>
+      <w:r>
+        <w:t xml:space="preserve"> </w:t>
+      </w:r>
+      <w:r>
+        <w:t>Endothermic events are plotted as downward oriented peaks.</w:t>
+      </w:r>
     </w:p>
     <w:p>
       <w:pPr>
@@ -1506,6 +1577,13 @@
           <w:lang w:val="en-US"/>
         </w:rPr>
         <w:t xml:space="preserve"> when exothermic events are plotted up</w:t>
+      </w:r>
+      <w:r>
+        <w:rPr>
+          <w:rFonts w:eastAsiaTheme="minorEastAsia"/>
+          <w:lang w:val="en-US"/>
+        </w:rPr>
+        <w:t>ward</w:t>
       </w:r>
       <w:r>
         <w:rPr>
@@ -1592,7 +1670,21 @@
                     <w:rFonts w:ascii="Cambria Math" w:eastAsiaTheme="minorEastAsia" w:hAnsi="Cambria Math"/>
                     <w:lang w:val="en-US"/>
                   </w:rPr>
-                  <m:t>g°C</m:t>
+                  <m:t>g</m:t>
+                </m:r>
+                <m:r>
+                  <w:rPr>
+                    <w:rFonts w:ascii="Cambria Math" w:eastAsiaTheme="minorEastAsia" w:hAnsi="Cambria Math"/>
+                    <w:lang w:val="en-US"/>
+                  </w:rPr>
+                  <m:t>°</m:t>
+                </m:r>
+                <m:r>
+                  <w:rPr>
+                    <w:rFonts w:ascii="Cambria Math" w:eastAsiaTheme="minorEastAsia" w:hAnsi="Cambria Math"/>
+                    <w:lang w:val="en-US"/>
+                  </w:rPr>
+                  <m:t>C</m:t>
                 </m:r>
               </m:den>
             </m:f>
@@ -1694,7 +1786,14 @@
                 <w:rFonts w:ascii="Cambria Math" w:eastAsiaTheme="majorEastAsia" w:hAnsi="Cambria Math" w:cstheme="majorBidi"/>
                 <w:lang w:val="en-US"/>
               </w:rPr>
-              <m:t xml:space="preserve">β </m:t>
+              <m:t>β</m:t>
+            </m:r>
+            <m:r>
+              <w:rPr>
+                <w:rFonts w:ascii="Cambria Math" w:eastAsiaTheme="majorEastAsia" w:hAnsi="Cambria Math" w:cstheme="majorBidi"/>
+                <w:lang w:val="en-US"/>
+              </w:rPr>
+              <m:t xml:space="preserve"> </m:t>
             </m:r>
             <m:d>
               <m:dPr>
@@ -1723,7 +1822,14 @@
                         <w:rFonts w:ascii="Cambria Math" w:eastAsiaTheme="majorEastAsia" w:hAnsi="Cambria Math" w:cstheme="majorBidi"/>
                         <w:lang w:val="en-US"/>
                       </w:rPr>
-                      <m:t>°C</m:t>
+                      <m:t>°</m:t>
+                    </m:r>
+                    <m:r>
+                      <w:rPr>
+                        <w:rFonts w:ascii="Cambria Math" w:eastAsiaTheme="majorEastAsia" w:hAnsi="Cambria Math" w:cstheme="majorBidi"/>
+                        <w:lang w:val="en-US"/>
+                      </w:rPr>
+                      <m:t>C</m:t>
                     </m:r>
                   </m:num>
                   <m:den>
@@ -1752,7 +1858,21 @@
             <w:rFonts w:ascii="Cambria Math" w:eastAsiaTheme="minorEastAsia" w:hAnsi="Cambria Math"/>
             <w:lang w:val="en-US"/>
           </w:rPr>
-          <m:t>(equation 2)</m:t>
+          <m:t>(</m:t>
+        </m:r>
+        <m:r>
+          <w:rPr>
+            <w:rFonts w:ascii="Cambria Math" w:eastAsiaTheme="minorEastAsia" w:hAnsi="Cambria Math"/>
+            <w:lang w:val="en-US"/>
+          </w:rPr>
+          <m:t>equation</m:t>
+        </m:r>
+        <m:r>
+          <w:rPr>
+            <w:rFonts w:ascii="Cambria Math" w:eastAsiaTheme="minorEastAsia" w:hAnsi="Cambria Math"/>
+            <w:lang w:val="en-US"/>
+          </w:rPr>
+          <m:t xml:space="preserve"> 2)</m:t>
         </m:r>
       </m:oMath>
       <w:r>
@@ -1799,7 +1919,21 @@
           <w:rFonts w:asciiTheme="majorHAnsi" w:eastAsiaTheme="majorEastAsia" w:hAnsiTheme="majorHAnsi" w:cstheme="majorBidi"/>
           <w:lang w:val="en-US"/>
         </w:rPr>
-        <w:t xml:space="preserve">If a sample is giving off heat (for instance when it is crystallizing), the furnace </w:t>
+        <w:t xml:space="preserve">If a sample is </w:t>
+      </w:r>
+      <w:r>
+        <w:rPr>
+          <w:rFonts w:asciiTheme="majorHAnsi" w:eastAsiaTheme="majorEastAsia" w:hAnsiTheme="majorHAnsi" w:cstheme="majorBidi"/>
+          <w:lang w:val="en-US"/>
+        </w:rPr>
+        <w:t>releasing</w:t>
+      </w:r>
+      <w:r>
+        <w:rPr>
+          <w:rFonts w:asciiTheme="majorHAnsi" w:eastAsiaTheme="majorEastAsia" w:hAnsiTheme="majorHAnsi" w:cstheme="majorBidi"/>
+          <w:lang w:val="en-US"/>
+        </w:rPr>
+        <w:t xml:space="preserve"> heat (for instance when it is crystallizing), the furnace </w:t>
       </w:r>
       <w:r>
         <w:rPr>
@@ -1989,7 +2123,21 @@
           <w:rFonts w:asciiTheme="majorHAnsi" w:eastAsiaTheme="majorEastAsia" w:hAnsiTheme="majorHAnsi" w:cstheme="majorBidi"/>
           <w:lang w:val="en-US"/>
         </w:rPr>
-        <w:t xml:space="preserve">the sample is giving off heat, and so it’s apparent </w:t>
+        <w:t xml:space="preserve">the sample is </w:t>
+      </w:r>
+      <w:r>
+        <w:rPr>
+          <w:rFonts w:asciiTheme="majorHAnsi" w:eastAsiaTheme="majorEastAsia" w:hAnsiTheme="majorHAnsi" w:cstheme="majorBidi"/>
+          <w:lang w:val="en-US"/>
+        </w:rPr>
+        <w:t>releasing</w:t>
+      </w:r>
+      <w:r>
+        <w:rPr>
+          <w:rFonts w:asciiTheme="majorHAnsi" w:eastAsiaTheme="majorEastAsia" w:hAnsiTheme="majorHAnsi" w:cstheme="majorBidi"/>
+          <w:lang w:val="en-US"/>
+        </w:rPr>
+        <w:t xml:space="preserve"> heat, and so it’s apparent </w:t>
       </w:r>
       <m:oMath>
         <m:sSub>
@@ -2048,7 +2196,21 @@
           <w:rFonts w:asciiTheme="majorHAnsi" w:eastAsiaTheme="majorEastAsia" w:hAnsiTheme="majorHAnsi" w:cstheme="majorBidi"/>
           <w:lang w:val="en-US"/>
         </w:rPr>
-        <w:t xml:space="preserve">when it comes to plotting peaks up or down. </w:t>
+        <w:t>when it comes to plotting peaks up or down</w:t>
+      </w:r>
+      <w:r>
+        <w:rPr>
+          <w:rFonts w:asciiTheme="majorHAnsi" w:eastAsiaTheme="majorEastAsia" w:hAnsiTheme="majorHAnsi" w:cstheme="majorBidi"/>
+          <w:lang w:val="en-US"/>
+        </w:rPr>
+        <w:t>ward</w:t>
+      </w:r>
+      <w:r>
+        <w:rPr>
+          <w:rFonts w:asciiTheme="majorHAnsi" w:eastAsiaTheme="majorEastAsia" w:hAnsiTheme="majorHAnsi" w:cstheme="majorBidi"/>
+          <w:lang w:val="en-US"/>
+        </w:rPr>
+        <w:t xml:space="preserve">. </w:t>
       </w:r>
       <w:r>
         <w:rPr>
@@ -2093,7 +2255,21 @@
           <w:rFonts w:asciiTheme="majorHAnsi" w:eastAsiaTheme="majorEastAsia" w:hAnsiTheme="majorHAnsi" w:cstheme="majorBidi"/>
           <w:lang w:val="en-US"/>
         </w:rPr>
-        <w:t xml:space="preserve"> is clearly defined but </w:t>
+        <w:t xml:space="preserve"> is clearly defined but</w:t>
+      </w:r>
+      <w:r>
+        <w:rPr>
+          <w:rFonts w:asciiTheme="majorHAnsi" w:eastAsiaTheme="majorEastAsia" w:hAnsiTheme="majorHAnsi" w:cstheme="majorBidi"/>
+          <w:lang w:val="en-US"/>
+        </w:rPr>
+        <w:t xml:space="preserve"> (</w:t>
+      </w:r>
+      <w:r>
+        <w:rPr>
+          <w:rFonts w:asciiTheme="majorHAnsi" w:eastAsiaTheme="majorEastAsia" w:hAnsiTheme="majorHAnsi" w:cstheme="majorBidi"/>
+          <w:lang w:val="en-US"/>
+        </w:rPr>
+        <w:t xml:space="preserve"> </w:t>
       </w:r>
       <m:oMath>
         <m:f>
@@ -2131,13 +2307,43 @@
           <w:rFonts w:asciiTheme="majorHAnsi" w:eastAsiaTheme="majorEastAsia" w:hAnsiTheme="majorHAnsi" w:cstheme="majorBidi"/>
           <w:lang w:val="en-US"/>
         </w:rPr>
-        <w:t xml:space="preserve"> can be plotted with exotherms either up or down, a minus </w:t>
+        <w:t xml:space="preserve"> </w:t>
       </w:r>
       <w:r>
         <w:rPr>
           <w:rFonts w:asciiTheme="majorHAnsi" w:eastAsiaTheme="majorEastAsia" w:hAnsiTheme="majorHAnsi" w:cstheme="majorBidi"/>
           <w:lang w:val="en-US"/>
         </w:rPr>
+        <w:t>)</w:t>
+      </w:r>
+      <w:r>
+        <w:rPr>
+          <w:rFonts w:asciiTheme="majorHAnsi" w:eastAsiaTheme="majorEastAsia" w:hAnsiTheme="majorHAnsi" w:cstheme="majorBidi"/>
+          <w:vertAlign w:val="subscript"/>
+          <w:lang w:val="en-US"/>
+        </w:rPr>
+        <w:t>p</w:t>
+      </w:r>
+      <w:r>
+        <w:rPr>
+          <w:rFonts w:asciiTheme="majorHAnsi" w:eastAsiaTheme="majorEastAsia" w:hAnsiTheme="majorHAnsi" w:cstheme="majorBidi"/>
+          <w:vertAlign w:val="subscript"/>
+          <w:lang w:val="en-US"/>
+        </w:rPr>
+        <w:t xml:space="preserve"> </w:t>
+      </w:r>
+      <w:r>
+        <w:rPr>
+          <w:rFonts w:asciiTheme="majorHAnsi" w:eastAsiaTheme="majorEastAsia" w:hAnsiTheme="majorHAnsi" w:cstheme="majorBidi"/>
+          <w:lang w:val="en-US"/>
+        </w:rPr>
+        <w:t xml:space="preserve">can be plotted with exotherms either up or down, a minus </w:t>
+      </w:r>
+      <w:r>
+        <w:rPr>
+          <w:rFonts w:asciiTheme="majorHAnsi" w:eastAsiaTheme="majorEastAsia" w:hAnsiTheme="majorHAnsi" w:cstheme="majorBidi"/>
+          <w:lang w:val="en-US"/>
+        </w:rPr>
         <w:t xml:space="preserve">sign </w:t>
       </w:r>
       <w:r>
@@ -2145,13 +2351,27 @@
           <w:rFonts w:asciiTheme="majorHAnsi" w:eastAsiaTheme="majorEastAsia" w:hAnsiTheme="majorHAnsi" w:cstheme="majorBidi"/>
           <w:lang w:val="en-US"/>
         </w:rPr>
-        <w:t>needs to be inserted as a bookkeeping quantity when exotherms are plotted up (or</w:t>
+        <w:t>needs to be inserted as a bookkeeping quantity when exotherms are plotted up</w:t>
       </w:r>
       <w:r>
         <w:rPr>
           <w:rFonts w:asciiTheme="majorHAnsi" w:eastAsiaTheme="majorEastAsia" w:hAnsiTheme="majorHAnsi" w:cstheme="majorBidi"/>
           <w:lang w:val="en-US"/>
         </w:rPr>
+        <w:t>ward</w:t>
+      </w:r>
+      <w:r>
+        <w:rPr>
+          <w:rFonts w:asciiTheme="majorHAnsi" w:eastAsiaTheme="majorEastAsia" w:hAnsiTheme="majorHAnsi" w:cstheme="majorBidi"/>
+          <w:lang w:val="en-US"/>
+        </w:rPr>
+        <w:t xml:space="preserve"> (or</w:t>
+      </w:r>
+      <w:r>
+        <w:rPr>
+          <w:rFonts w:asciiTheme="majorHAnsi" w:eastAsiaTheme="majorEastAsia" w:hAnsiTheme="majorHAnsi" w:cstheme="majorBidi"/>
+          <w:lang w:val="en-US"/>
+        </w:rPr>
         <w:t xml:space="preserve"> in other words, when</w:t>
       </w:r>
       <w:r>
@@ -2159,13 +2379,27 @@
           <w:rFonts w:asciiTheme="majorHAnsi" w:eastAsiaTheme="majorEastAsia" w:hAnsiTheme="majorHAnsi" w:cstheme="majorBidi"/>
           <w:lang w:val="en-US"/>
         </w:rPr>
-        <w:t xml:space="preserve"> endotherms are plotted down). </w:t>
+        <w:t xml:space="preserve"> endotherms are plotted down</w:t>
       </w:r>
       <w:r>
         <w:rPr>
           <w:rFonts w:asciiTheme="majorHAnsi" w:eastAsiaTheme="majorEastAsia" w:hAnsiTheme="majorHAnsi" w:cstheme="majorBidi"/>
           <w:lang w:val="en-US"/>
         </w:rPr>
+        <w:t>ward</w:t>
+      </w:r>
+      <w:r>
+        <w:rPr>
+          <w:rFonts w:asciiTheme="majorHAnsi" w:eastAsiaTheme="majorEastAsia" w:hAnsiTheme="majorHAnsi" w:cstheme="majorBidi"/>
+          <w:lang w:val="en-US"/>
+        </w:rPr>
+        <w:t xml:space="preserve">). </w:t>
+      </w:r>
+      <w:r>
+        <w:rPr>
+          <w:rFonts w:asciiTheme="majorHAnsi" w:eastAsiaTheme="majorEastAsia" w:hAnsiTheme="majorHAnsi" w:cstheme="majorBidi"/>
+          <w:lang w:val="en-US"/>
+        </w:rPr>
         <w:t xml:space="preserve">This is why all thermograms normally mention whether </w:t>
       </w:r>
       <w:proofErr w:type="spellStart"/>
@@ -2221,28 +2455,56 @@
           <w:rFonts w:asciiTheme="majorHAnsi" w:eastAsiaTheme="majorEastAsia" w:hAnsiTheme="majorHAnsi" w:cstheme="majorBidi"/>
           <w:lang w:val="en-US"/>
         </w:rPr>
-        <w:t xml:space="preserve"> up” is used for everything going forward. </w:t>
-      </w:r>
-    </w:p>
-    <w:p>
-      <w:pPr>
+        <w:t xml:space="preserve"> up” is used</w:t>
+      </w:r>
+      <w:r>
         <w:rPr>
           <w:rFonts w:asciiTheme="majorHAnsi" w:eastAsiaTheme="majorEastAsia" w:hAnsiTheme="majorHAnsi" w:cstheme="majorBidi"/>
           <w:lang w:val="en-US"/>
         </w:rPr>
-      </w:pPr>
+        <w:t xml:space="preserve"> in the remaining part</w:t>
+      </w:r>
       <w:r>
         <w:rPr>
           <w:rFonts w:asciiTheme="majorHAnsi" w:eastAsiaTheme="majorEastAsia" w:hAnsiTheme="majorHAnsi" w:cstheme="majorBidi"/>
           <w:lang w:val="en-US"/>
         </w:rPr>
-        <w:t>Now that the basics of DSC are clear, it is time to discuss the simple temperature program used in unmodulated DSC, since this will paint the picture for the main differences between modulated</w:t>
-      </w:r>
-      <w:r>
+        <w:t xml:space="preserve">. </w:t>
+      </w:r>
+    </w:p>
+    <w:p>
+      <w:pPr>
         <w:rPr>
           <w:rFonts w:asciiTheme="majorHAnsi" w:eastAsiaTheme="majorEastAsia" w:hAnsiTheme="majorHAnsi" w:cstheme="majorBidi"/>
           <w:lang w:val="en-US"/>
         </w:rPr>
+      </w:pPr>
+      <w:r>
+        <w:rPr>
+          <w:rFonts w:asciiTheme="majorHAnsi" w:eastAsiaTheme="majorEastAsia" w:hAnsiTheme="majorHAnsi" w:cstheme="majorBidi"/>
+          <w:lang w:val="en-US"/>
+        </w:rPr>
+        <w:t xml:space="preserve">Now that the basics of DSC are clear, it is time to discuss the simple temperature program used in </w:t>
+      </w:r>
+      <w:r>
+        <w:rPr>
+          <w:rFonts w:asciiTheme="majorHAnsi" w:eastAsiaTheme="majorEastAsia" w:hAnsiTheme="majorHAnsi" w:cstheme="majorBidi"/>
+          <w:lang w:val="en-US"/>
+        </w:rPr>
+        <w:t>standard</w:t>
+      </w:r>
+      <w:r>
+        <w:rPr>
+          <w:rFonts w:asciiTheme="majorHAnsi" w:eastAsiaTheme="majorEastAsia" w:hAnsiTheme="majorHAnsi" w:cstheme="majorBidi"/>
+          <w:lang w:val="en-US"/>
+        </w:rPr>
+        <w:t xml:space="preserve"> DSC, since this will paint the picture for the main differences between modulated</w:t>
+      </w:r>
+      <w:r>
+        <w:rPr>
+          <w:rFonts w:asciiTheme="majorHAnsi" w:eastAsiaTheme="majorEastAsia" w:hAnsiTheme="majorHAnsi" w:cstheme="majorBidi"/>
+          <w:lang w:val="en-US"/>
+        </w:rPr>
         <w:t xml:space="preserve"> (mDSC)</w:t>
       </w:r>
       <w:r>
@@ -2250,21 +2512,28 @@
           <w:rFonts w:asciiTheme="majorHAnsi" w:eastAsiaTheme="majorEastAsia" w:hAnsiTheme="majorHAnsi" w:cstheme="majorBidi"/>
           <w:lang w:val="en-US"/>
         </w:rPr>
-        <w:t xml:space="preserve"> and unmodulated DSC</w:t>
+        <w:t xml:space="preserve"> and </w:t>
       </w:r>
       <w:r>
         <w:rPr>
           <w:rFonts w:asciiTheme="majorHAnsi" w:eastAsiaTheme="majorEastAsia" w:hAnsiTheme="majorHAnsi" w:cstheme="majorBidi"/>
           <w:lang w:val="en-US"/>
         </w:rPr>
-        <w:t xml:space="preserve"> (</w:t>
+        <w:t>standard</w:t>
       </w:r>
       <w:r>
         <w:rPr>
           <w:rFonts w:asciiTheme="majorHAnsi" w:eastAsiaTheme="majorEastAsia" w:hAnsiTheme="majorHAnsi" w:cstheme="majorBidi"/>
           <w:lang w:val="en-US"/>
         </w:rPr>
-        <w:t>still DSC)</w:t>
+        <w:t xml:space="preserve"> DSC</w:t>
+      </w:r>
+      <w:r>
+        <w:rPr>
+          <w:rFonts w:asciiTheme="majorHAnsi" w:eastAsiaTheme="majorEastAsia" w:hAnsiTheme="majorHAnsi" w:cstheme="majorBidi"/>
+          <w:lang w:val="en-US"/>
+        </w:rPr>
+        <w:t xml:space="preserve"> </w:t>
       </w:r>
       <w:r>
         <w:rPr>
@@ -2431,6 +2700,7 @@
           <w:rFonts w:eastAsiaTheme="minorEastAsia"/>
           <w:lang w:val="en-US"/>
         </w:rPr>
+        <w:lastRenderedPageBreak/>
         <w:t xml:space="preserve">where </w:t>
       </w:r>
       <m:oMath>
@@ -2477,7 +2747,21 @@
           <w:rFonts w:eastAsiaTheme="minorEastAsia"/>
           <w:lang w:val="en-US"/>
         </w:rPr>
-        <w:t xml:space="preserve"> is the heating rate. Taking the derivative simply gives:</w:t>
+        <w:t xml:space="preserve"> is the heating rate. Taking the derivative </w:t>
+      </w:r>
+      <w:r>
+        <w:rPr>
+          <w:rFonts w:eastAsiaTheme="minorEastAsia"/>
+          <w:lang w:val="en-US"/>
+        </w:rPr>
+        <w:t xml:space="preserve">with respect to time </w:t>
+      </w:r>
+      <w:r>
+        <w:rPr>
+          <w:rFonts w:eastAsiaTheme="minorEastAsia"/>
+          <w:lang w:val="en-US"/>
+        </w:rPr>
+        <w:t>simply gives:</w:t>
       </w:r>
       <w:r>
         <w:rPr>
@@ -2530,7 +2814,21 @@
             <w:rFonts w:ascii="Cambria Math" w:hAnsi="Cambria Math"/>
             <w:lang w:val="en-US"/>
           </w:rPr>
-          <m:t xml:space="preserve">=β                 </m:t>
+          <m:t>=</m:t>
+        </m:r>
+        <m:r>
+          <w:rPr>
+            <w:rFonts w:ascii="Cambria Math" w:hAnsi="Cambria Math"/>
+            <w:lang w:val="en-US"/>
+          </w:rPr>
+          <m:t>β</m:t>
+        </m:r>
+        <m:r>
+          <w:rPr>
+            <w:rFonts w:ascii="Cambria Math" w:hAnsi="Cambria Math"/>
+            <w:lang w:val="en-US"/>
+          </w:rPr>
+          <m:t xml:space="preserve">                 </m:t>
         </m:r>
         <m:d>
           <m:dPr>
@@ -2548,7 +2846,14 @@
                 <w:rFonts w:ascii="Cambria Math" w:eastAsiaTheme="minorEastAsia" w:hAnsi="Cambria Math"/>
                 <w:lang w:val="en-US"/>
               </w:rPr>
-              <m:t>equation 4</m:t>
+              <m:t>equation</m:t>
+            </m:r>
+            <m:r>
+              <w:rPr>
+                <w:rFonts w:ascii="Cambria Math" w:eastAsiaTheme="minorEastAsia" w:hAnsi="Cambria Math"/>
+                <w:lang w:val="en-US"/>
+              </w:rPr>
+              <m:t xml:space="preserve"> 4</m:t>
             </m:r>
           </m:e>
         </m:d>
@@ -2658,7 +2963,19 @@
         <w:rPr>
           <w:lang w:val="en-US"/>
         </w:rPr>
-        <w:t xml:space="preserve">element that varies substantially is the temperature program, which in turn results in an oscillating heat flow signal, called the modulated heat flow (MHF), rather than the simple heat flow that we got for DSC. Interpreting the raw MHF is </w:t>
+        <w:t xml:space="preserve">element that varies substantially is the temperature program, which in turn results in an oscillating heat flow signal, called the modulated heat flow (MHF), rather than the simple heat flow that </w:t>
+      </w:r>
+      <w:r>
+        <w:rPr>
+          <w:lang w:val="en-US"/>
+        </w:rPr>
+        <w:t>obtained</w:t>
+      </w:r>
+      <w:r>
+        <w:rPr>
+          <w:lang w:val="en-US"/>
+        </w:rPr>
+        <w:t xml:space="preserve"> for DSC. Interpreting the raw MHF is </w:t>
       </w:r>
       <w:r>
         <w:rPr>
@@ -2689,7 +3006,19 @@
         <w:rPr>
           <w:lang w:val="en-US"/>
         </w:rPr>
-        <w:t xml:space="preserve">he main difference between unmodulated and modulated DSC is that the heating rate is not </w:t>
+        <w:t xml:space="preserve">he main difference between </w:t>
+      </w:r>
+      <w:r>
+        <w:rPr>
+          <w:lang w:val="en-US"/>
+        </w:rPr>
+        <w:t>standard</w:t>
+      </w:r>
+      <w:r>
+        <w:rPr>
+          <w:lang w:val="en-US"/>
+        </w:rPr>
+        <w:t xml:space="preserve"> and modulated DSC is that the heating rate is not </w:t>
       </w:r>
       <w:r>
         <w:rPr>
@@ -2932,7 +3261,28 @@
           <w:rFonts w:eastAsiaTheme="minorEastAsia"/>
           <w:lang w:val="en-US"/>
         </w:rPr>
-        <w:t>, namely heating rate,</w:t>
+        <w:t xml:space="preserve"> with respect to time</w:t>
+      </w:r>
+      <w:r>
+        <w:rPr>
+          <w:rFonts w:eastAsiaTheme="minorEastAsia"/>
+          <w:lang w:val="en-US"/>
+        </w:rPr>
+        <w:t xml:space="preserve">, </w:t>
+      </w:r>
+      <w:r>
+        <w:rPr>
+          <w:rFonts w:eastAsiaTheme="minorEastAsia"/>
+          <w:lang w:val="en-US"/>
+        </w:rPr>
+        <w:t>or</w:t>
+      </w:r>
+      <w:r>
+        <w:rPr>
+          <w:rFonts w:eastAsiaTheme="minorEastAsia"/>
+          <w:lang w:val="en-US"/>
+        </w:rPr>
+        <w:t xml:space="preserve"> heating rate,</w:t>
       </w:r>
       <w:r>
         <w:rPr>
@@ -3000,7 +3350,21 @@
               <w:rFonts w:ascii="Cambria Math" w:hAnsi="Cambria Math"/>
               <w:lang w:val="en-US"/>
             </w:rPr>
-            <m:t>= β+</m:t>
+            <m:t xml:space="preserve">= </m:t>
+          </m:r>
+          <m:r>
+            <w:rPr>
+              <w:rFonts w:ascii="Cambria Math" w:hAnsi="Cambria Math"/>
+              <w:lang w:val="en-US"/>
+            </w:rPr>
+            <m:t>β</m:t>
+          </m:r>
+          <m:r>
+            <w:rPr>
+              <w:rFonts w:ascii="Cambria Math" w:hAnsi="Cambria Math"/>
+              <w:lang w:val="en-US"/>
+            </w:rPr>
+            <m:t>+</m:t>
           </m:r>
           <m:sSub>
             <m:sSubPr>
@@ -3246,7 +3610,21 @@
               <w:rFonts w:ascii="Cambria Math" w:eastAsiaTheme="minorEastAsia" w:hAnsi="Cambria Math"/>
               <w:lang w:val="en-US"/>
             </w:rPr>
-            <m:t>=MHF=</m:t>
+            <m:t>=</m:t>
+          </m:r>
+          <m:r>
+            <w:rPr>
+              <w:rFonts w:ascii="Cambria Math" w:eastAsiaTheme="minorEastAsia" w:hAnsi="Cambria Math"/>
+              <w:lang w:val="en-US"/>
+            </w:rPr>
+            <m:t>MHF</m:t>
+          </m:r>
+          <m:r>
+            <w:rPr>
+              <w:rFonts w:ascii="Cambria Math" w:eastAsiaTheme="minorEastAsia" w:hAnsi="Cambria Math"/>
+              <w:lang w:val="en-US"/>
+            </w:rPr>
+            <m:t>=</m:t>
           </m:r>
           <m:sSub>
             <m:sSubPr>
@@ -3311,7 +3689,14 @@
               <w:rFonts w:ascii="Cambria Math" w:eastAsiaTheme="minorEastAsia" w:hAnsi="Cambria Math"/>
               <w:lang w:val="en-US"/>
             </w:rPr>
-            <m:t>+f</m:t>
+            <m:t>+</m:t>
+          </m:r>
+          <m:r>
+            <w:rPr>
+              <w:rFonts w:ascii="Cambria Math" w:eastAsiaTheme="minorEastAsia" w:hAnsi="Cambria Math"/>
+              <w:lang w:val="en-US"/>
+            </w:rPr>
+            <m:t>f</m:t>
           </m:r>
           <m:d>
             <m:dPr>
@@ -3329,7 +3714,21 @@
                   <w:rFonts w:ascii="Cambria Math" w:eastAsiaTheme="minorEastAsia" w:hAnsi="Cambria Math"/>
                   <w:lang w:val="en-US"/>
                 </w:rPr>
-                <m:t>t, T</m:t>
+                <m:t>t</m:t>
+              </m:r>
+              <m:r>
+                <w:rPr>
+                  <w:rFonts w:ascii="Cambria Math" w:eastAsiaTheme="minorEastAsia" w:hAnsi="Cambria Math"/>
+                  <w:lang w:val="en-US"/>
+                </w:rPr>
+                <m:t xml:space="preserve">, </m:t>
+              </m:r>
+              <m:r>
+                <w:rPr>
+                  <w:rFonts w:ascii="Cambria Math" w:eastAsiaTheme="minorEastAsia" w:hAnsi="Cambria Math"/>
+                  <w:lang w:val="en-US"/>
+                </w:rPr>
+                <m:t>T</m:t>
               </m:r>
             </m:e>
           </m:d>
@@ -3466,14 +3865,28 @@
               <w:rFonts w:ascii="Cambria Math" w:hAnsi="Cambria Math"/>
               <w:lang w:val="en-US"/>
             </w:rPr>
-            <m:t xml:space="preserve">β </m:t>
+            <m:t>β</m:t>
+          </m:r>
+          <m:r>
+            <w:rPr>
+              <w:rFonts w:ascii="Cambria Math" w:hAnsi="Cambria Math"/>
+              <w:lang w:val="en-US"/>
+            </w:rPr>
+            <m:t xml:space="preserve"> </m:t>
           </m:r>
           <m:r>
             <w:rPr>
               <w:rFonts w:ascii="Cambria Math" w:eastAsiaTheme="minorEastAsia" w:hAnsi="Cambria Math"/>
               <w:lang w:val="en-US"/>
             </w:rPr>
-            <m:t>+ f</m:t>
+            <m:t xml:space="preserve">+ </m:t>
+          </m:r>
+          <m:r>
+            <w:rPr>
+              <w:rFonts w:ascii="Cambria Math" w:eastAsiaTheme="minorEastAsia" w:hAnsi="Cambria Math"/>
+              <w:lang w:val="en-US"/>
+            </w:rPr>
+            <m:t>f</m:t>
           </m:r>
           <m:d>
             <m:dPr>
@@ -3491,7 +3904,21 @@
                   <w:rFonts w:ascii="Cambria Math" w:eastAsiaTheme="minorEastAsia" w:hAnsi="Cambria Math"/>
                   <w:lang w:val="en-US"/>
                 </w:rPr>
-                <m:t>t, T</m:t>
+                <m:t>t</m:t>
+              </m:r>
+              <m:r>
+                <w:rPr>
+                  <w:rFonts w:ascii="Cambria Math" w:eastAsiaTheme="minorEastAsia" w:hAnsi="Cambria Math"/>
+                  <w:lang w:val="en-US"/>
+                </w:rPr>
+                <m:t xml:space="preserve">, </m:t>
+              </m:r>
+              <m:r>
+                <w:rPr>
+                  <w:rFonts w:ascii="Cambria Math" w:eastAsiaTheme="minorEastAsia" w:hAnsi="Cambria Math"/>
+                  <w:lang w:val="en-US"/>
+                </w:rPr>
+                <m:t>T</m:t>
               </m:r>
             </m:e>
           </m:d>
@@ -3518,7 +3945,14 @@
                   <w:rFonts w:ascii="Cambria Math" w:eastAsiaTheme="minorEastAsia" w:hAnsi="Cambria Math"/>
                   <w:lang w:val="en-US"/>
                 </w:rPr>
-                <m:t>equation 6</m:t>
+                <m:t>equation</m:t>
+              </m:r>
+              <m:r>
+                <w:rPr>
+                  <w:rFonts w:ascii="Cambria Math" w:eastAsiaTheme="minorEastAsia" w:hAnsi="Cambria Math"/>
+                  <w:lang w:val="en-US"/>
+                </w:rPr>
+                <m:t xml:space="preserve"> 6</m:t>
               </m:r>
             </m:e>
           </m:d>
@@ -3677,7 +4111,21 @@
           <w:rFonts w:eastAsiaTheme="minorEastAsia"/>
           <w:lang w:val="en-US"/>
         </w:rPr>
-        <w:t>tly equivalent</w:t>
+        <w:t xml:space="preserve">tly </w:t>
+      </w:r>
+      <w:r>
+        <w:rPr>
+          <w:rFonts w:eastAsiaTheme="minorEastAsia"/>
+          <w:lang w:val="en-US"/>
+        </w:rPr>
+        <w:t xml:space="preserve">not </w:t>
+      </w:r>
+      <w:r>
+        <w:rPr>
+          <w:rFonts w:eastAsiaTheme="minorEastAsia"/>
+          <w:lang w:val="en-US"/>
+        </w:rPr>
+        <w:t>equivalent</w:t>
       </w:r>
       <w:r>
         <w:rPr>
@@ -3712,7 +4160,15 @@
           <w:rFonts w:eastAsiaTheme="minorEastAsia"/>
           <w:lang w:val="en-US"/>
         </w:rPr>
-        <w:t>hermodynamically reversible events will show up on the reversing heat flow, but not all events present on the reversing heat flow are</w:t>
+        <w:t xml:space="preserve">hermodynamically </w:t>
+      </w:r>
+      <w:r>
+        <w:rPr>
+          <w:rFonts w:eastAsiaTheme="minorEastAsia"/>
+          <w:lang w:val="en-US"/>
+        </w:rPr>
+        <w:lastRenderedPageBreak/>
+        <w:t>reversible events will show up on the reversing heat flow, but not all events present on the reversing heat flow are</w:t>
       </w:r>
       <w:r>
         <w:rPr>
@@ -3741,7 +4197,6 @@
           <w:rFonts w:eastAsiaTheme="minorEastAsia"/>
           <w:lang w:val="en-US"/>
         </w:rPr>
-        <w:lastRenderedPageBreak/>
         <w:t xml:space="preserve">In contrast, kinetic phenomena happen too slowly to be seen in the reversing heat flow, which is generated through the quickly changing temperature. In other words, they are </w:t>
       </w:r>
       <w:r>
@@ -3763,7 +4218,21 @@
           <w:rFonts w:eastAsiaTheme="minorEastAsia"/>
           <w:lang w:val="en-US"/>
         </w:rPr>
-        <w:t xml:space="preserve"> are temperature dependent as well because they might need a certain activation temperature to occur. Hence, these events are represented by the </w:t>
+        <w:t xml:space="preserve"> are temperature dependent as well because they might need a certain activation </w:t>
+      </w:r>
+      <w:r>
+        <w:rPr>
+          <w:rFonts w:eastAsiaTheme="minorEastAsia"/>
+          <w:lang w:val="en-US"/>
+        </w:rPr>
+        <w:t xml:space="preserve">heat </w:t>
+      </w:r>
+      <w:r>
+        <w:rPr>
+          <w:rFonts w:eastAsiaTheme="minorEastAsia"/>
+          <w:lang w:val="en-US"/>
+        </w:rPr>
+        <w:t xml:space="preserve">to occur. Hence, these events are represented by the </w:t>
       </w:r>
       <m:oMath>
         <m:r>
@@ -3821,7 +4290,7 @@
           <w:rFonts w:eastAsiaTheme="minorEastAsia"/>
           <w:lang w:val="en-US"/>
         </w:rPr>
-        <w:t>As was mentioned before, it is desirable to deconvolute the MHF into signals that are easier to interpret. First, the</w:t>
+        <w:t>As mentioned before, it is desirable to deconvolute the MHF into signals that are easier to interpret. First, the</w:t>
       </w:r>
       <w:r>
         <w:rPr>
@@ -5262,7 +5731,15 @@
           <w:rFonts w:eastAsiaTheme="minorEastAsia"/>
           <w:lang w:val="en-US"/>
         </w:rPr>
-        <w:t xml:space="preserve">. This is why this data  is often transformed and manipulated first. Moreover, taking the Fourier transform can introduce artifacts, so one can use other tricks to avoid having to perform one. These are detailed in the different </w:t>
+        <w:t xml:space="preserve">. This is why this data  is often transformed and manipulated first. </w:t>
+      </w:r>
+      <w:r>
+        <w:rPr>
+          <w:rFonts w:eastAsiaTheme="minorEastAsia"/>
+          <w:lang w:val="en-US"/>
+        </w:rPr>
+        <w:lastRenderedPageBreak/>
+        <w:t xml:space="preserve">Moreover, taking the Fourier transform can introduce artifacts, so one can use other tricks to avoid having to perform one. These are detailed in the different </w:t>
       </w:r>
       <w:proofErr w:type="spellStart"/>
       <w:r>
@@ -5293,7 +5770,6 @@
           <w:rFonts w:eastAsiaTheme="minorEastAsia"/>
           <w:lang w:val="en-US"/>
         </w:rPr>
-        <w:lastRenderedPageBreak/>
         <w:t xml:space="preserve">Finally, </w:t>
       </w:r>
       <w:r>
@@ -5758,7 +6234,7 @@
       </w:pPr>
       <w:r>
         <w:rPr>
-          <w:lang w:val="nl-BE"/>
+          <w:lang w:val="de-DE"/>
         </w:rPr>
         <w:t xml:space="preserve">Rabel SR, Jona JA, Maurin MB. </w:t>
       </w:r>
@@ -5840,6 +6316,7 @@
         </w:rPr>
       </w:pPr>
       <w:r>
+        <w:lastRenderedPageBreak/>
         <w:t>Royall, P.G., Craig, D.Q.M. &amp; Doherty, C. Characterisation of the Glass Transition of an Amorphous Drug Using Modulated DSC. </w:t>
       </w:r>
       <w:r>
@@ -5889,7 +6366,6 @@
         <w:rPr>
           <w:lang w:val="en-US"/>
         </w:rPr>
-        <w:lastRenderedPageBreak/>
         <w:t xml:space="preserve">L. Thomas. </w:t>
       </w:r>
       <w:r>
@@ -9780,7 +10256,14 @@
                   <w:rFonts w:ascii="Cambria Math" w:eastAsiaTheme="minorEastAsia" w:hAnsi="Cambria Math"/>
                   <w:lang w:val="en-US"/>
                 </w:rPr>
-                <m:t>-mea</m:t>
+                <m:t>-</m:t>
+              </m:r>
+              <m:r>
+                <w:rPr>
+                  <w:rFonts w:ascii="Cambria Math" w:eastAsiaTheme="minorEastAsia" w:hAnsi="Cambria Math"/>
+                  <w:lang w:val="en-US"/>
+                </w:rPr>
+                <m:t>mea</m:t>
               </m:r>
               <m:sSub>
                 <m:sSubPr>
@@ -11711,7 +12194,19 @@
         <w:rPr>
           <w:lang w:val="en-US"/>
         </w:rPr>
-        <w:t xml:space="preserve">Moreover, it can be interesting to also compare the mDSC data with unmodulated DSC data. This app also offers an option to do this. </w:t>
+        <w:t xml:space="preserve">Moreover, it can be interesting to also compare the mDSC data with </w:t>
+      </w:r>
+      <w:r>
+        <w:rPr>
+          <w:lang w:val="en-US"/>
+        </w:rPr>
+        <w:t>standard</w:t>
+      </w:r>
+      <w:r>
+        <w:rPr>
+          <w:lang w:val="en-US"/>
+        </w:rPr>
+        <w:t xml:space="preserve"> DSC data. This app also offers an option to do this. </w:t>
       </w:r>
     </w:p>
     <w:p>
@@ -14545,7 +15040,14 @@
               <w:rFonts w:ascii="Cambria Math" w:eastAsiaTheme="minorEastAsia" w:hAnsi="Cambria Math"/>
               <w:lang w:val="en-US"/>
             </w:rPr>
-            <m:t>+f</m:t>
+            <m:t>+</m:t>
+          </m:r>
+          <m:r>
+            <w:rPr>
+              <w:rFonts w:ascii="Cambria Math" w:eastAsiaTheme="minorEastAsia" w:hAnsi="Cambria Math"/>
+              <w:lang w:val="en-US"/>
+            </w:rPr>
+            <m:t>f</m:t>
           </m:r>
           <m:d>
             <m:dPr>
@@ -14563,7 +15065,21 @@
                   <w:rFonts w:ascii="Cambria Math" w:eastAsiaTheme="minorEastAsia" w:hAnsi="Cambria Math"/>
                   <w:lang w:val="en-US"/>
                 </w:rPr>
-                <m:t>t, T</m:t>
+                <m:t>t</m:t>
+              </m:r>
+              <m:r>
+                <w:rPr>
+                  <w:rFonts w:ascii="Cambria Math" w:eastAsiaTheme="minorEastAsia" w:hAnsi="Cambria Math"/>
+                  <w:lang w:val="en-US"/>
+                </w:rPr>
+                <m:t xml:space="preserve">, </m:t>
+              </m:r>
+              <m:r>
+                <w:rPr>
+                  <w:rFonts w:ascii="Cambria Math" w:eastAsiaTheme="minorEastAsia" w:hAnsi="Cambria Math"/>
+                  <w:lang w:val="en-US"/>
+                </w:rPr>
+                <m:t>T</m:t>
               </m:r>
             </m:e>
           </m:d>
@@ -14671,14 +15187,28 @@
               <w:rFonts w:ascii="Cambria Math" w:hAnsi="Cambria Math"/>
               <w:lang w:val="en-US"/>
             </w:rPr>
-            <m:t xml:space="preserve">β </m:t>
+            <m:t>β</m:t>
+          </m:r>
+          <m:r>
+            <w:rPr>
+              <w:rFonts w:ascii="Cambria Math" w:hAnsi="Cambria Math"/>
+              <w:lang w:val="en-US"/>
+            </w:rPr>
+            <m:t xml:space="preserve"> </m:t>
           </m:r>
           <m:r>
             <w:rPr>
               <w:rFonts w:ascii="Cambria Math" w:eastAsiaTheme="minorEastAsia" w:hAnsi="Cambria Math"/>
               <w:lang w:val="en-US"/>
             </w:rPr>
-            <m:t>+ f</m:t>
+            <m:t xml:space="preserve">+ </m:t>
+          </m:r>
+          <m:r>
+            <w:rPr>
+              <w:rFonts w:ascii="Cambria Math" w:eastAsiaTheme="minorEastAsia" w:hAnsi="Cambria Math"/>
+              <w:lang w:val="en-US"/>
+            </w:rPr>
+            <m:t>f</m:t>
           </m:r>
           <m:d>
             <m:dPr>
@@ -14696,7 +15226,21 @@
                   <w:rFonts w:ascii="Cambria Math" w:eastAsiaTheme="minorEastAsia" w:hAnsi="Cambria Math"/>
                   <w:lang w:val="en-US"/>
                 </w:rPr>
-                <m:t>t, T</m:t>
+                <m:t>t</m:t>
+              </m:r>
+              <m:r>
+                <w:rPr>
+                  <w:rFonts w:ascii="Cambria Math" w:eastAsiaTheme="minorEastAsia" w:hAnsi="Cambria Math"/>
+                  <w:lang w:val="en-US"/>
+                </w:rPr>
+                <m:t xml:space="preserve">, </m:t>
+              </m:r>
+              <m:r>
+                <w:rPr>
+                  <w:rFonts w:ascii="Cambria Math" w:eastAsiaTheme="minorEastAsia" w:hAnsi="Cambria Math"/>
+                  <w:lang w:val="en-US"/>
+                </w:rPr>
+                <m:t>T</m:t>
               </m:r>
             </m:e>
           </m:d>
@@ -17692,6 +18236,7 @@
   <w:style w:type="character" w:default="1" w:styleId="DefaultParagraphFont">
     <w:name w:val="Default Paragraph Font"/>
     <w:uiPriority w:val="1"/>
+    <w:semiHidden/>
     <w:unhideWhenUsed/>
   </w:style>
   <w:style w:type="table" w:default="1" w:styleId="TableNormal">

</xml_diff>

<commit_message>
some tutorial improvements (mainly visual and layout)
</commit_message>
<xml_diff>
--- a/Advanced mDSC software package- Documentation.docx
+++ b/Advanced mDSC software package- Documentation.docx
@@ -227,16 +227,8 @@
         <w:rPr>
           <w:lang w:val="en-US"/>
         </w:rPr>
-        <w:t xml:space="preserve">This package combines all these features. </w:t>
-      </w:r>
-      <w:proofErr w:type="gramStart"/>
-      <w:r>
-        <w:rPr>
-          <w:lang w:val="en-US"/>
-        </w:rPr>
-        <w:t>It</w:t>
-      </w:r>
-      <w:proofErr w:type="gramEnd"/>
+        <w:t>This package combines all these features. It</w:t>
+      </w:r>
       <w:r>
         <w:rPr>
           <w:lang w:val="en-US"/>
@@ -713,23 +705,7 @@
           <w:rFonts w:eastAsiaTheme="minorEastAsia"/>
           <w:lang w:val="en-US"/>
         </w:rPr>
-        <w:t xml:space="preserve">derived </w:t>
-      </w:r>
-      <w:proofErr w:type="gramStart"/>
-      <w:r>
-        <w:rPr>
-          <w:rFonts w:eastAsiaTheme="minorEastAsia"/>
-          <w:lang w:val="en-US"/>
-        </w:rPr>
-        <w:t>to be</w:t>
-      </w:r>
-      <w:proofErr w:type="gramEnd"/>
-      <w:r>
-        <w:rPr>
-          <w:rFonts w:eastAsiaTheme="minorEastAsia"/>
-          <w:lang w:val="en-US"/>
-        </w:rPr>
-        <w:t xml:space="preserve"> the following: </w:t>
+        <w:t xml:space="preserve">derived to be the following: </w:t>
       </w:r>
     </w:p>
     <w:p>
@@ -800,14 +776,7 @@
                   <w:rFonts w:ascii="Cambria Math" w:hAnsi="Cambria Math"/>
                   <w:lang w:val="en-US"/>
                 </w:rPr>
-                <m:t>∆</m:t>
-              </m:r>
-              <m:r>
-                <w:rPr>
-                  <w:rFonts w:ascii="Cambria Math" w:hAnsi="Cambria Math"/>
-                  <w:lang w:val="en-US"/>
-                </w:rPr>
-                <m:t>T</m:t>
+                <m:t>∆T</m:t>
               </m:r>
               <m:ctrlPr>
                 <w:rPr>
@@ -854,21 +823,7 @@
               <w:rFonts w:ascii="Cambria Math" w:eastAsiaTheme="minorEastAsia" w:hAnsi="Cambria Math"/>
               <w:lang w:val="en-US"/>
             </w:rPr>
-            <m:t xml:space="preserve">                   (</m:t>
-          </m:r>
-          <m:r>
-            <w:rPr>
-              <w:rFonts w:ascii="Cambria Math" w:eastAsiaTheme="minorEastAsia" w:hAnsi="Cambria Math"/>
-              <w:lang w:val="en-US"/>
-            </w:rPr>
-            <m:t>equation</m:t>
-          </m:r>
-          <m:r>
-            <w:rPr>
-              <w:rFonts w:ascii="Cambria Math" w:eastAsiaTheme="minorEastAsia" w:hAnsi="Cambria Math"/>
-              <w:lang w:val="en-US"/>
-            </w:rPr>
-            <m:t xml:space="preserve"> 1)</m:t>
+            <m:t xml:space="preserve">                   (equation 1)</m:t>
           </m:r>
         </m:oMath>
       </m:oMathPara>
@@ -923,23 +878,7 @@
           <w:rFonts w:eastAsiaTheme="minorEastAsia"/>
           <w:lang w:val="en-US"/>
         </w:rPr>
-        <w:t xml:space="preserve"> is </w:t>
-      </w:r>
-      <w:proofErr w:type="gramStart"/>
-      <w:r>
-        <w:rPr>
-          <w:rFonts w:eastAsiaTheme="minorEastAsia"/>
-          <w:lang w:val="en-US"/>
-        </w:rPr>
-        <w:t>a resistance</w:t>
-      </w:r>
-      <w:proofErr w:type="gramEnd"/>
-      <w:r>
-        <w:rPr>
-          <w:rFonts w:eastAsiaTheme="minorEastAsia"/>
-          <w:lang w:val="en-US"/>
-        </w:rPr>
-        <w:t xml:space="preserve"> term. This simple equation does not </w:t>
+        <w:t xml:space="preserve"> is a resistance term. This simple equation does not </w:t>
       </w:r>
       <w:r>
         <w:rPr>
@@ -1178,23 +1117,7 @@
           <w:rFonts w:eastAsiaTheme="minorEastAsia"/>
           <w:lang w:val="en-US"/>
         </w:rPr>
-        <w:t xml:space="preserve">onset, peak (or midpoint in the case of glass transitions), and </w:t>
-      </w:r>
-      <w:proofErr w:type="spellStart"/>
-      <w:r>
-        <w:rPr>
-          <w:rFonts w:eastAsiaTheme="minorEastAsia"/>
-          <w:lang w:val="en-US"/>
-        </w:rPr>
-        <w:t>endset</w:t>
-      </w:r>
-      <w:proofErr w:type="spellEnd"/>
-      <w:r>
-        <w:rPr>
-          <w:rFonts w:eastAsiaTheme="minorEastAsia"/>
-          <w:lang w:val="en-US"/>
-        </w:rPr>
-        <w:t xml:space="preserve"> temperatures of thermal events can be obtained. Moreover, integrating the area under the curve of a </w:t>
+        <w:t xml:space="preserve">onset, peak (or midpoint in the case of glass transitions), and endset temperatures of thermal events can be obtained. Moreover, integrating the area under the curve of a </w:t>
       </w:r>
       <w:r>
         <w:rPr>
@@ -1670,21 +1593,7 @@
                     <w:rFonts w:ascii="Cambria Math" w:eastAsiaTheme="minorEastAsia" w:hAnsi="Cambria Math"/>
                     <w:lang w:val="en-US"/>
                   </w:rPr>
-                  <m:t>g</m:t>
-                </m:r>
-                <m:r>
-                  <w:rPr>
-                    <w:rFonts w:ascii="Cambria Math" w:eastAsiaTheme="minorEastAsia" w:hAnsi="Cambria Math"/>
-                    <w:lang w:val="en-US"/>
-                  </w:rPr>
-                  <m:t>°</m:t>
-                </m:r>
-                <m:r>
-                  <w:rPr>
-                    <w:rFonts w:ascii="Cambria Math" w:eastAsiaTheme="minorEastAsia" w:hAnsi="Cambria Math"/>
-                    <w:lang w:val="en-US"/>
-                  </w:rPr>
-                  <m:t>C</m:t>
+                  <m:t>g°C</m:t>
                 </m:r>
               </m:den>
             </m:f>
@@ -1786,14 +1695,7 @@
                 <w:rFonts w:ascii="Cambria Math" w:eastAsiaTheme="majorEastAsia" w:hAnsi="Cambria Math" w:cstheme="majorBidi"/>
                 <w:lang w:val="en-US"/>
               </w:rPr>
-              <m:t>β</m:t>
-            </m:r>
-            <m:r>
-              <w:rPr>
-                <w:rFonts w:ascii="Cambria Math" w:eastAsiaTheme="majorEastAsia" w:hAnsi="Cambria Math" w:cstheme="majorBidi"/>
-                <w:lang w:val="en-US"/>
-              </w:rPr>
-              <m:t xml:space="preserve"> </m:t>
+              <m:t xml:space="preserve">β </m:t>
             </m:r>
             <m:d>
               <m:dPr>
@@ -1822,14 +1724,7 @@
                         <w:rFonts w:ascii="Cambria Math" w:eastAsiaTheme="majorEastAsia" w:hAnsi="Cambria Math" w:cstheme="majorBidi"/>
                         <w:lang w:val="en-US"/>
                       </w:rPr>
-                      <m:t>°</m:t>
-                    </m:r>
-                    <m:r>
-                      <w:rPr>
-                        <w:rFonts w:ascii="Cambria Math" w:eastAsiaTheme="majorEastAsia" w:hAnsi="Cambria Math" w:cstheme="majorBidi"/>
-                        <w:lang w:val="en-US"/>
-                      </w:rPr>
-                      <m:t>C</m:t>
+                      <m:t>°C</m:t>
                     </m:r>
                   </m:num>
                   <m:den>
@@ -1858,21 +1753,7 @@
             <w:rFonts w:ascii="Cambria Math" w:eastAsiaTheme="minorEastAsia" w:hAnsi="Cambria Math"/>
             <w:lang w:val="en-US"/>
           </w:rPr>
-          <m:t>(</m:t>
-        </m:r>
-        <m:r>
-          <w:rPr>
-            <w:rFonts w:ascii="Cambria Math" w:eastAsiaTheme="minorEastAsia" w:hAnsi="Cambria Math"/>
-            <w:lang w:val="en-US"/>
-          </w:rPr>
-          <m:t>equation</m:t>
-        </m:r>
-        <m:r>
-          <w:rPr>
-            <w:rFonts w:ascii="Cambria Math" w:eastAsiaTheme="minorEastAsia" w:hAnsi="Cambria Math"/>
-            <w:lang w:val="en-US"/>
-          </w:rPr>
-          <m:t xml:space="preserve"> 2)</m:t>
+          <m:t>(equation 2)</m:t>
         </m:r>
       </m:oMath>
       <w:r>
@@ -1968,23 +1849,7 @@
           <w:rFonts w:asciiTheme="majorHAnsi" w:eastAsiaTheme="majorEastAsia" w:hAnsiTheme="majorHAnsi" w:cstheme="majorBidi"/>
           <w:lang w:val="en-US"/>
         </w:rPr>
-        <w:t xml:space="preserve"> This becomes </w:t>
-      </w:r>
-      <w:proofErr w:type="gramStart"/>
-      <w:r>
-        <w:rPr>
-          <w:rFonts w:asciiTheme="majorHAnsi" w:eastAsiaTheme="majorEastAsia" w:hAnsiTheme="majorHAnsi" w:cstheme="majorBidi"/>
-          <w:lang w:val="en-US"/>
-        </w:rPr>
-        <w:t>all the more</w:t>
-      </w:r>
-      <w:proofErr w:type="gramEnd"/>
-      <w:r>
-        <w:rPr>
-          <w:rFonts w:asciiTheme="majorHAnsi" w:eastAsiaTheme="majorEastAsia" w:hAnsiTheme="majorHAnsi" w:cstheme="majorBidi"/>
-          <w:lang w:val="en-US"/>
-        </w:rPr>
-        <w:t xml:space="preserve"> obvious when discussing this in terms of </w:t>
+        <w:t xml:space="preserve"> This becomes all the more obvious when discussing this in terms of </w:t>
       </w:r>
       <m:oMath>
         <m:sSub>
@@ -2400,62 +2265,14 @@
           <w:rFonts w:asciiTheme="majorHAnsi" w:eastAsiaTheme="majorEastAsia" w:hAnsiTheme="majorHAnsi" w:cstheme="majorBidi"/>
           <w:lang w:val="en-US"/>
         </w:rPr>
-        <w:t xml:space="preserve">This is why all thermograms normally mention whether </w:t>
-      </w:r>
-      <w:proofErr w:type="spellStart"/>
+        <w:t>This is why all thermograms normally mention whether exo is up or exo is down</w:t>
+      </w:r>
       <w:r>
         <w:rPr>
           <w:rFonts w:asciiTheme="majorHAnsi" w:eastAsiaTheme="majorEastAsia" w:hAnsiTheme="majorHAnsi" w:cstheme="majorBidi"/>
           <w:lang w:val="en-US"/>
         </w:rPr>
-        <w:t>exo</w:t>
-      </w:r>
-      <w:proofErr w:type="spellEnd"/>
-      <w:r>
-        <w:rPr>
-          <w:rFonts w:asciiTheme="majorHAnsi" w:eastAsiaTheme="majorEastAsia" w:hAnsiTheme="majorHAnsi" w:cstheme="majorBidi"/>
-          <w:lang w:val="en-US"/>
-        </w:rPr>
-        <w:t xml:space="preserve"> is up or </w:t>
-      </w:r>
-      <w:proofErr w:type="spellStart"/>
-      <w:r>
-        <w:rPr>
-          <w:rFonts w:asciiTheme="majorHAnsi" w:eastAsiaTheme="majorEastAsia" w:hAnsiTheme="majorHAnsi" w:cstheme="majorBidi"/>
-          <w:lang w:val="en-US"/>
-        </w:rPr>
-        <w:t>exo</w:t>
-      </w:r>
-      <w:proofErr w:type="spellEnd"/>
-      <w:r>
-        <w:rPr>
-          <w:rFonts w:asciiTheme="majorHAnsi" w:eastAsiaTheme="majorEastAsia" w:hAnsiTheme="majorHAnsi" w:cstheme="majorBidi"/>
-          <w:lang w:val="en-US"/>
-        </w:rPr>
-        <w:t xml:space="preserve"> is down</w:t>
-      </w:r>
-      <w:r>
-        <w:rPr>
-          <w:rFonts w:asciiTheme="majorHAnsi" w:eastAsiaTheme="majorEastAsia" w:hAnsiTheme="majorHAnsi" w:cstheme="majorBidi"/>
-          <w:lang w:val="en-US"/>
-        </w:rPr>
-        <w:t>. For this software package, “</w:t>
-      </w:r>
-      <w:proofErr w:type="spellStart"/>
-      <w:r>
-        <w:rPr>
-          <w:rFonts w:asciiTheme="majorHAnsi" w:eastAsiaTheme="majorEastAsia" w:hAnsiTheme="majorHAnsi" w:cstheme="majorBidi"/>
-          <w:lang w:val="en-US"/>
-        </w:rPr>
-        <w:t>exo</w:t>
-      </w:r>
-      <w:proofErr w:type="spellEnd"/>
-      <w:r>
-        <w:rPr>
-          <w:rFonts w:asciiTheme="majorHAnsi" w:eastAsiaTheme="majorEastAsia" w:hAnsiTheme="majorHAnsi" w:cstheme="majorBidi"/>
-          <w:lang w:val="en-US"/>
-        </w:rPr>
-        <w:t xml:space="preserve"> up” is used</w:t>
+        <w:t>. For this software package, “exo up” is used</w:t>
       </w:r>
       <w:r>
         <w:rPr>
@@ -2814,21 +2631,7 @@
             <w:rFonts w:ascii="Cambria Math" w:hAnsi="Cambria Math"/>
             <w:lang w:val="en-US"/>
           </w:rPr>
-          <m:t>=</m:t>
-        </m:r>
-        <m:r>
-          <w:rPr>
-            <w:rFonts w:ascii="Cambria Math" w:hAnsi="Cambria Math"/>
-            <w:lang w:val="en-US"/>
-          </w:rPr>
-          <m:t>β</m:t>
-        </m:r>
-        <m:r>
-          <w:rPr>
-            <w:rFonts w:ascii="Cambria Math" w:hAnsi="Cambria Math"/>
-            <w:lang w:val="en-US"/>
-          </w:rPr>
-          <m:t xml:space="preserve">                 </m:t>
+          <m:t xml:space="preserve">=β                 </m:t>
         </m:r>
         <m:d>
           <m:dPr>
@@ -2846,14 +2649,7 @@
                 <w:rFonts w:ascii="Cambria Math" w:eastAsiaTheme="minorEastAsia" w:hAnsi="Cambria Math"/>
                 <w:lang w:val="en-US"/>
               </w:rPr>
-              <m:t>equation</m:t>
-            </m:r>
-            <m:r>
-              <w:rPr>
-                <w:rFonts w:ascii="Cambria Math" w:eastAsiaTheme="minorEastAsia" w:hAnsi="Cambria Math"/>
-                <w:lang w:val="en-US"/>
-              </w:rPr>
-              <m:t xml:space="preserve"> 4</m:t>
+              <m:t>equation 4</m:t>
             </m:r>
           </m:e>
         </m:d>
@@ -3350,21 +3146,7 @@
               <w:rFonts w:ascii="Cambria Math" w:hAnsi="Cambria Math"/>
               <w:lang w:val="en-US"/>
             </w:rPr>
-            <m:t xml:space="preserve">= </m:t>
-          </m:r>
-          <m:r>
-            <w:rPr>
-              <w:rFonts w:ascii="Cambria Math" w:hAnsi="Cambria Math"/>
-              <w:lang w:val="en-US"/>
-            </w:rPr>
-            <m:t>β</m:t>
-          </m:r>
-          <m:r>
-            <w:rPr>
-              <w:rFonts w:ascii="Cambria Math" w:hAnsi="Cambria Math"/>
-              <w:lang w:val="en-US"/>
-            </w:rPr>
-            <m:t>+</m:t>
+            <m:t>= β+</m:t>
           </m:r>
           <m:sSub>
             <m:sSubPr>
@@ -3610,21 +3392,7 @@
               <w:rFonts w:ascii="Cambria Math" w:eastAsiaTheme="minorEastAsia" w:hAnsi="Cambria Math"/>
               <w:lang w:val="en-US"/>
             </w:rPr>
-            <m:t>=</m:t>
-          </m:r>
-          <m:r>
-            <w:rPr>
-              <w:rFonts w:ascii="Cambria Math" w:eastAsiaTheme="minorEastAsia" w:hAnsi="Cambria Math"/>
-              <w:lang w:val="en-US"/>
-            </w:rPr>
-            <m:t>MHF</m:t>
-          </m:r>
-          <m:r>
-            <w:rPr>
-              <w:rFonts w:ascii="Cambria Math" w:eastAsiaTheme="minorEastAsia" w:hAnsi="Cambria Math"/>
-              <w:lang w:val="en-US"/>
-            </w:rPr>
-            <m:t>=</m:t>
+            <m:t>=MHF=</m:t>
           </m:r>
           <m:sSub>
             <m:sSubPr>
@@ -3689,14 +3457,7 @@
               <w:rFonts w:ascii="Cambria Math" w:eastAsiaTheme="minorEastAsia" w:hAnsi="Cambria Math"/>
               <w:lang w:val="en-US"/>
             </w:rPr>
-            <m:t>+</m:t>
-          </m:r>
-          <m:r>
-            <w:rPr>
-              <w:rFonts w:ascii="Cambria Math" w:eastAsiaTheme="minorEastAsia" w:hAnsi="Cambria Math"/>
-              <w:lang w:val="en-US"/>
-            </w:rPr>
-            <m:t>f</m:t>
+            <m:t>+f</m:t>
           </m:r>
           <m:d>
             <m:dPr>
@@ -3714,21 +3475,7 @@
                   <w:rFonts w:ascii="Cambria Math" w:eastAsiaTheme="minorEastAsia" w:hAnsi="Cambria Math"/>
                   <w:lang w:val="en-US"/>
                 </w:rPr>
-                <m:t>t</m:t>
-              </m:r>
-              <m:r>
-                <w:rPr>
-                  <w:rFonts w:ascii="Cambria Math" w:eastAsiaTheme="minorEastAsia" w:hAnsi="Cambria Math"/>
-                  <w:lang w:val="en-US"/>
-                </w:rPr>
-                <m:t xml:space="preserve">, </m:t>
-              </m:r>
-              <m:r>
-                <w:rPr>
-                  <w:rFonts w:ascii="Cambria Math" w:eastAsiaTheme="minorEastAsia" w:hAnsi="Cambria Math"/>
-                  <w:lang w:val="en-US"/>
-                </w:rPr>
-                <m:t>T</m:t>
+                <m:t>t, T</m:t>
               </m:r>
             </m:e>
           </m:d>
@@ -3865,28 +3612,14 @@
               <w:rFonts w:ascii="Cambria Math" w:hAnsi="Cambria Math"/>
               <w:lang w:val="en-US"/>
             </w:rPr>
-            <m:t>β</m:t>
-          </m:r>
-          <m:r>
-            <w:rPr>
-              <w:rFonts w:ascii="Cambria Math" w:hAnsi="Cambria Math"/>
-              <w:lang w:val="en-US"/>
-            </w:rPr>
-            <m:t xml:space="preserve"> </m:t>
+            <m:t xml:space="preserve">β </m:t>
           </m:r>
           <m:r>
             <w:rPr>
               <w:rFonts w:ascii="Cambria Math" w:eastAsiaTheme="minorEastAsia" w:hAnsi="Cambria Math"/>
               <w:lang w:val="en-US"/>
             </w:rPr>
-            <m:t xml:space="preserve">+ </m:t>
-          </m:r>
-          <m:r>
-            <w:rPr>
-              <w:rFonts w:ascii="Cambria Math" w:eastAsiaTheme="minorEastAsia" w:hAnsi="Cambria Math"/>
-              <w:lang w:val="en-US"/>
-            </w:rPr>
-            <m:t>f</m:t>
+            <m:t>+ f</m:t>
           </m:r>
           <m:d>
             <m:dPr>
@@ -3904,21 +3637,7 @@
                   <w:rFonts w:ascii="Cambria Math" w:eastAsiaTheme="minorEastAsia" w:hAnsi="Cambria Math"/>
                   <w:lang w:val="en-US"/>
                 </w:rPr>
-                <m:t>t</m:t>
-              </m:r>
-              <m:r>
-                <w:rPr>
-                  <w:rFonts w:ascii="Cambria Math" w:eastAsiaTheme="minorEastAsia" w:hAnsi="Cambria Math"/>
-                  <w:lang w:val="en-US"/>
-                </w:rPr>
-                <m:t xml:space="preserve">, </m:t>
-              </m:r>
-              <m:r>
-                <w:rPr>
-                  <w:rFonts w:ascii="Cambria Math" w:eastAsiaTheme="minorEastAsia" w:hAnsi="Cambria Math"/>
-                  <w:lang w:val="en-US"/>
-                </w:rPr>
-                <m:t>T</m:t>
+                <m:t>t, T</m:t>
               </m:r>
             </m:e>
           </m:d>
@@ -3945,14 +3664,7 @@
                   <w:rFonts w:ascii="Cambria Math" w:eastAsiaTheme="minorEastAsia" w:hAnsi="Cambria Math"/>
                   <w:lang w:val="en-US"/>
                 </w:rPr>
-                <m:t>equation</m:t>
-              </m:r>
-              <m:r>
-                <w:rPr>
-                  <w:rFonts w:ascii="Cambria Math" w:eastAsiaTheme="minorEastAsia" w:hAnsi="Cambria Math"/>
-                  <w:lang w:val="en-US"/>
-                </w:rPr>
-                <m:t xml:space="preserve"> 6</m:t>
+                <m:t>equation 6</m:t>
               </m:r>
             </m:e>
           </m:d>
@@ -4325,61 +4037,36 @@
           <w:rFonts w:eastAsiaTheme="minorEastAsia"/>
           <w:lang w:val="en-US"/>
         </w:rPr>
+        <w:t xml:space="preserve"> is extracted from </w:t>
+      </w:r>
+      <w:r>
+        <w:rPr>
+          <w:rFonts w:eastAsiaTheme="minorEastAsia"/>
+          <w:lang w:val="en-US"/>
+        </w:rPr>
+        <w:t>the MHF</w:t>
+      </w:r>
+      <w:r>
+        <w:rPr>
+          <w:rFonts w:eastAsiaTheme="minorEastAsia"/>
+          <w:lang w:val="en-US"/>
+        </w:rPr>
+        <w:t>.</w:t>
+      </w:r>
+      <w:r>
+        <w:rPr>
+          <w:rFonts w:eastAsiaTheme="minorEastAsia"/>
+          <w:lang w:val="en-US"/>
+        </w:rPr>
         <w:t xml:space="preserve"> </w:t>
       </w:r>
-      <w:proofErr w:type="gramStart"/>
-      <w:r>
-        <w:rPr>
-          <w:rFonts w:eastAsiaTheme="minorEastAsia"/>
-          <w:lang w:val="en-US"/>
-        </w:rPr>
-        <w:t>is</w:t>
-      </w:r>
-      <w:proofErr w:type="gramEnd"/>
-      <w:r>
-        <w:rPr>
-          <w:rFonts w:eastAsiaTheme="minorEastAsia"/>
-          <w:lang w:val="en-US"/>
-        </w:rPr>
-        <w:t xml:space="preserve"> extracted from </w:t>
-      </w:r>
-      <w:r>
-        <w:rPr>
-          <w:rFonts w:eastAsiaTheme="minorEastAsia"/>
-          <w:lang w:val="en-US"/>
-        </w:rPr>
-        <w:t>the MHF</w:t>
-      </w:r>
-      <w:r>
-        <w:rPr>
-          <w:rFonts w:eastAsiaTheme="minorEastAsia"/>
-          <w:lang w:val="en-US"/>
-        </w:rPr>
-        <w:t>.</w:t>
-      </w:r>
-      <w:r>
-        <w:rPr>
-          <w:rFonts w:eastAsiaTheme="minorEastAsia"/>
-          <w:lang w:val="en-US"/>
-        </w:rPr>
-        <w:t xml:space="preserve"> </w:t>
-      </w:r>
-      <w:r>
-        <w:rPr>
-          <w:rFonts w:eastAsiaTheme="minorEastAsia"/>
-          <w:lang w:val="en-US"/>
-        </w:rPr>
-        <w:t xml:space="preserve">In other </w:t>
-      </w:r>
-      <w:proofErr w:type="gramStart"/>
-      <w:r>
-        <w:rPr>
-          <w:rFonts w:eastAsiaTheme="minorEastAsia"/>
-          <w:lang w:val="en-US"/>
-        </w:rPr>
-        <w:t>words</w:t>
-      </w:r>
-      <w:proofErr w:type="gramEnd"/>
+      <w:r>
+        <w:rPr>
+          <w:rFonts w:eastAsiaTheme="minorEastAsia"/>
+          <w:lang w:val="en-US"/>
+        </w:rPr>
+        <w:t>In other words</w:t>
+      </w:r>
       <w:r>
         <w:rPr>
           <w:rFonts w:eastAsiaTheme="minorEastAsia"/>
@@ -5663,23 +5350,7 @@
           <w:rFonts w:eastAsiaTheme="minorEastAsia"/>
           <w:lang w:val="en-US"/>
         </w:rPr>
-        <w:t xml:space="preserve">Not just one Fourier </w:t>
-      </w:r>
-      <w:proofErr w:type="gramStart"/>
-      <w:r>
-        <w:rPr>
-          <w:rFonts w:eastAsiaTheme="minorEastAsia"/>
-          <w:lang w:val="en-US"/>
-        </w:rPr>
-        <w:t>transform</w:t>
-      </w:r>
-      <w:proofErr w:type="gramEnd"/>
-      <w:r>
-        <w:rPr>
-          <w:rFonts w:eastAsiaTheme="minorEastAsia"/>
-          <w:lang w:val="en-US"/>
-        </w:rPr>
-        <w:t xml:space="preserve"> it performed, but multiple, </w:t>
+        <w:t xml:space="preserve">Not just one Fourier transform it performed, but multiple, </w:t>
       </w:r>
       <w:r>
         <w:rPr>
@@ -5715,23 +5386,7 @@
           <w:rFonts w:eastAsiaTheme="minorEastAsia"/>
           <w:lang w:val="en-US"/>
         </w:rPr>
-        <w:t xml:space="preserve">In practice, it is sometimes not this simple. Real mDSC data can be messy and noisy, resulting in a very poor Fourier </w:t>
-      </w:r>
-      <w:proofErr w:type="gramStart"/>
-      <w:r>
-        <w:rPr>
-          <w:rFonts w:eastAsiaTheme="minorEastAsia"/>
-          <w:lang w:val="en-US"/>
-        </w:rPr>
-        <w:t>transform</w:t>
-      </w:r>
-      <w:proofErr w:type="gramEnd"/>
-      <w:r>
-        <w:rPr>
-          <w:rFonts w:eastAsiaTheme="minorEastAsia"/>
-          <w:lang w:val="en-US"/>
-        </w:rPr>
-        <w:t xml:space="preserve">. This is why this data  is often transformed and manipulated first. </w:t>
+        <w:t xml:space="preserve">In practice, it is sometimes not this simple. Real mDSC data can be messy and noisy, resulting in a very poor Fourier transform. This is why this data  is often transformed and manipulated first. </w:t>
       </w:r>
       <w:r>
         <w:rPr>
@@ -5739,23 +5394,7 @@
           <w:lang w:val="en-US"/>
         </w:rPr>
         <w:lastRenderedPageBreak/>
-        <w:t xml:space="preserve">Moreover, taking the Fourier transform can introduce artifacts, so one can use other tricks to avoid having to perform one. These are detailed in the different </w:t>
-      </w:r>
-      <w:proofErr w:type="spellStart"/>
-      <w:r>
-        <w:rPr>
-          <w:rFonts w:eastAsiaTheme="minorEastAsia"/>
-          <w:lang w:val="en-US"/>
-        </w:rPr>
-        <w:t>subapps</w:t>
-      </w:r>
-      <w:proofErr w:type="spellEnd"/>
-      <w:r>
-        <w:rPr>
-          <w:rFonts w:eastAsiaTheme="minorEastAsia"/>
-          <w:lang w:val="en-US"/>
-        </w:rPr>
-        <w:t xml:space="preserve"> when necessary. </w:t>
+        <w:t xml:space="preserve">Moreover, taking the Fourier transform can introduce artifacts, so one can use other tricks to avoid having to perform one. These are detailed in the different subapps when necessary. </w:t>
       </w:r>
     </w:p>
     <w:p>
@@ -6239,23 +5878,7 @@
         <w:t xml:space="preserve">Rabel SR, Jona JA, Maurin MB. </w:t>
       </w:r>
       <w:r>
-        <w:t xml:space="preserve">Applications of modulated differential scanning calorimetry in </w:t>
-      </w:r>
-      <w:proofErr w:type="spellStart"/>
-      <w:r>
-        <w:t>preformulation</w:t>
-      </w:r>
-      <w:proofErr w:type="spellEnd"/>
-      <w:r>
-        <w:t xml:space="preserve"> studies. J Pharm Biomed Anal. 1999 Nov;21(2):339-45. </w:t>
-      </w:r>
-      <w:proofErr w:type="spellStart"/>
-      <w:r>
-        <w:t>doi</w:t>
-      </w:r>
-      <w:proofErr w:type="spellEnd"/>
-      <w:r>
-        <w:t>: 10.1016/s0731-7085(99)00142-9. PMID: 10703989.</w:t>
+        <w:t>Applications of modulated differential scanning calorimetry in preformulation studies. J Pharm Biomed Anal. 1999 Nov;21(2):339-45. doi: 10.1016/s0731-7085(99)00142-9. PMID: 10703989.</w:t>
       </w:r>
     </w:p>
     <w:p>
@@ -6415,6 +6038,14 @@
     </w:p>
     <w:p>
       <w:pPr>
+        <w:ind w:left="360"/>
+        <w:rPr>
+          <w:lang w:val="en-US"/>
+        </w:rPr>
+      </w:pPr>
+    </w:p>
+    <w:p>
+      <w:pPr>
         <w:pStyle w:val="Heading1"/>
         <w:rPr>
           <w:lang w:val="en-US"/>
@@ -6473,21 +6104,7 @@
         <w:rPr>
           <w:lang w:val="en-US"/>
         </w:rPr>
-        <w:t xml:space="preserve"> the </w:t>
-      </w:r>
-      <w:proofErr w:type="spellStart"/>
-      <w:r>
-        <w:rPr>
-          <w:lang w:val="en-US"/>
-        </w:rPr>
-        <w:t>Github</w:t>
-      </w:r>
-      <w:proofErr w:type="spellEnd"/>
-      <w:r>
-        <w:rPr>
-          <w:lang w:val="en-US"/>
-        </w:rPr>
-        <w:t xml:space="preserve">, but also within the </w:t>
+        <w:t xml:space="preserve"> the Github, but also within the </w:t>
       </w:r>
       <w:r>
         <w:rPr>
@@ -6554,21 +6171,7 @@
         <w:rPr>
           <w:lang w:val="en-US"/>
         </w:rPr>
-        <w:t xml:space="preserve"> app locally via </w:t>
-      </w:r>
-      <w:proofErr w:type="spellStart"/>
-      <w:r>
-        <w:rPr>
-          <w:lang w:val="en-US"/>
-        </w:rPr>
-        <w:t>Github</w:t>
-      </w:r>
-      <w:proofErr w:type="spellEnd"/>
-      <w:r>
-        <w:rPr>
-          <w:lang w:val="en-US"/>
-        </w:rPr>
-        <w:t xml:space="preserve">. </w:t>
+        <w:t xml:space="preserve"> app locally via Github. </w:t>
       </w:r>
       <w:r>
         <w:rPr>
@@ -6661,19 +6264,11 @@
           <w:lang w:val="en-US"/>
         </w:rPr>
       </w:pPr>
-      <w:proofErr w:type="gramStart"/>
-      <w:r>
-        <w:rPr>
-          <w:lang w:val="en-US"/>
-        </w:rPr>
-        <w:t>In order to</w:t>
-      </w:r>
-      <w:proofErr w:type="gramEnd"/>
-      <w:r>
-        <w:rPr>
-          <w:lang w:val="en-US"/>
-        </w:rPr>
-        <w:t xml:space="preserve"> test the software, test files have been included within each sub-app folder. Specifications on what parameters to use have been included within the test files. A folder with expected results is also included in each of the test folders. </w:t>
+      <w:r>
+        <w:rPr>
+          <w:lang w:val="en-US"/>
+        </w:rPr>
+        <w:t xml:space="preserve">In order to test the software, test files have been included within each sub-app folder. Specifications on what parameters to use have been included within the test files. A folder with expected results is also included in each of the test folders. </w:t>
       </w:r>
     </w:p>
     <w:p>
@@ -6740,53 +6335,741 @@
     </w:p>
     <w:p>
       <w:pPr>
-        <w:rPr>
-          <w:b/>
-          <w:bCs/>
-          <w:i/>
-          <w:iCs/>
-          <w:sz w:val="28"/>
-          <w:szCs w:val="28"/>
-          <w:lang w:val="en-US"/>
-        </w:rPr>
-      </w:pPr>
-      <w:r>
-        <w:rPr>
-          <w:b/>
-          <w:bCs/>
-          <w:i/>
-          <w:iCs/>
-          <w:sz w:val="28"/>
-          <w:szCs w:val="28"/>
-          <w:lang w:val="en-US"/>
-        </w:rPr>
-        <w:t xml:space="preserve">Already written </w:t>
-      </w:r>
-    </w:p>
-    <w:p>
-      <w:pPr>
-        <w:rPr>
-          <w:b/>
-          <w:bCs/>
-          <w:i/>
-          <w:iCs/>
-          <w:sz w:val="28"/>
-          <w:szCs w:val="28"/>
-          <w:lang w:val="en-US"/>
-        </w:rPr>
-      </w:pPr>
-      <w:r>
-        <w:rPr>
-          <w:b/>
-          <w:bCs/>
-          <w:i/>
-          <w:iCs/>
-          <w:sz w:val="28"/>
-          <w:szCs w:val="28"/>
-          <w:lang w:val="en-US"/>
-        </w:rPr>
-        <w:br w:type="page"/>
-      </w:r>
+        <w:pStyle w:val="Heading2"/>
+        <w:rPr>
+          <w:lang w:val="en-US"/>
+        </w:rPr>
+      </w:pPr>
+      <w:r>
+        <w:rPr>
+          <w:lang w:val="en-US"/>
+        </w:rPr>
+        <w:t>Function</w:t>
+      </w:r>
+    </w:p>
+    <w:p>
+      <w:pPr>
+        <w:rPr>
+          <w:lang w:val="en-US"/>
+        </w:rPr>
+      </w:pPr>
+      <w:r>
+        <w:rPr>
+          <w:lang w:val="en-US"/>
+        </w:rPr>
+        <w:t>The main goal of this application is to speed up DSC data analysis. Since it is compatible with TRIOS, this software can also be used to analyze data from other applications, such as thermogravimetric analysis or viscosity measurements - as long as the data is generated as specified in the input section. The program simply groups the input into several categories and calculates means, standard deviations (or spreads in the case of only 2 data points), and relative standard deviations (or relative spreads).</w:t>
+      </w:r>
+    </w:p>
+    <w:p>
+      <w:pPr>
+        <w:rPr>
+          <w:lang w:val="en-US"/>
+        </w:rPr>
+      </w:pPr>
+    </w:p>
+    <w:p>
+      <w:pPr>
+        <w:pStyle w:val="Heading2"/>
+        <w:rPr>
+          <w:lang w:val="en-US"/>
+        </w:rPr>
+      </w:pPr>
+      <w:r>
+        <w:rPr>
+          <w:lang w:val="en-US"/>
+        </w:rPr>
+        <w:t>Input and output</w:t>
+      </w:r>
+    </w:p>
+    <w:p>
+      <w:pPr>
+        <w:rPr>
+          <w:lang w:val="en-US"/>
+        </w:rPr>
+      </w:pPr>
+      <w:r>
+        <w:rPr>
+          <w:lang w:val="en-US"/>
+        </w:rPr>
+        <w:t>The first thing you’ll need to do is generate the word documents you’ll feed into the app in TRIOS. Here is how you do it. This part assumes you know the TRIOS software well already, and is not a full tutorial for the software.</w:t>
+      </w:r>
+    </w:p>
+    <w:p>
+      <w:pPr>
+        <w:rPr>
+          <w:lang w:val="en-US"/>
+        </w:rPr>
+      </w:pPr>
+    </w:p>
+    <w:p>
+      <w:pPr>
+        <w:rPr>
+          <w:lang w:val="en-US"/>
+        </w:rPr>
+      </w:pPr>
+      <w:r>
+        <w:rPr>
+          <w:lang w:val="en-US"/>
+        </w:rPr>
+        <w:t>The first thing you’ll need to do is generate the word documents you’ll feed into the app in TRIOS. Here is how you do it. This part assumes you know the TRIOS software well already, and is not a full tutorial for the software."</w:t>
+      </w:r>
+    </w:p>
+    <w:p>
+      <w:pPr>
+        <w:rPr>
+          <w:lang w:val="en-US"/>
+        </w:rPr>
+      </w:pPr>
+    </w:p>
+    <w:p>
+      <w:pPr>
+        <w:pStyle w:val="ListParagraph"/>
+        <w:numPr>
+          <w:ilvl w:val="0"/>
+          <w:numId w:val="15"/>
+        </w:numPr>
+        <w:rPr>
+          <w:lang w:val="en-US"/>
+        </w:rPr>
+      </w:pPr>
+      <w:r>
+        <w:rPr>
+          <w:lang w:val="en-US"/>
+        </w:rPr>
+        <w:t>Open the files you want to analyze.</w:t>
+      </w:r>
+    </w:p>
+    <w:p>
+      <w:pPr>
+        <w:pStyle w:val="ListParagraph"/>
+        <w:numPr>
+          <w:ilvl w:val="0"/>
+          <w:numId w:val="15"/>
+        </w:numPr>
+        <w:rPr>
+          <w:lang w:val="en-US"/>
+        </w:rPr>
+      </w:pPr>
+      <w:r>
+        <w:rPr>
+          <w:lang w:val="en-US"/>
+        </w:rPr>
+        <w:t>Don't split the files into the different cycles, but simply send each cycle to a new graph. Do so by right clicking on a step in the file manager on the left and selecting "send to new graph".</w:t>
+      </w:r>
+    </w:p>
+    <w:p>
+      <w:pPr>
+        <w:pStyle w:val="ListParagraph"/>
+        <w:numPr>
+          <w:ilvl w:val="0"/>
+          <w:numId w:val="15"/>
+        </w:numPr>
+        <w:rPr>
+          <w:lang w:val="en-US"/>
+        </w:rPr>
+      </w:pPr>
+      <w:r>
+        <w:rPr>
+          <w:lang w:val="en-US"/>
+        </w:rPr>
+        <w:t>Perform the analysis manually like you normally would for each heating or cooling cycle. When you save your analysis (see next point), TRIOS can distinguish the different cycles and knows what analysis was performed for which cycle.</w:t>
+      </w:r>
+    </w:p>
+    <w:p>
+      <w:pPr>
+        <w:pStyle w:val="ListParagraph"/>
+        <w:numPr>
+          <w:ilvl w:val="0"/>
+          <w:numId w:val="15"/>
+        </w:numPr>
+        <w:rPr>
+          <w:lang w:val="en-US"/>
+        </w:rPr>
+      </w:pPr>
+      <w:r>
+        <w:rPr>
+          <w:lang w:val="en-US"/>
+        </w:rPr>
+        <w:t>Go to format &gt; save analysis. This will save a file.</w:t>
+      </w:r>
+    </w:p>
+    <w:p>
+      <w:pPr>
+        <w:pStyle w:val="ListParagraph"/>
+        <w:numPr>
+          <w:ilvl w:val="0"/>
+          <w:numId w:val="1"/>
+        </w:numPr>
+        <w:rPr>
+          <w:lang w:val="en-US"/>
+        </w:rPr>
+      </w:pPr>
+      <w:r>
+        <w:rPr>
+          <w:lang w:val="en-US"/>
+        </w:rPr>
+        <w:t>Now, go to format &gt; generate report. A new screen pops up. You will see many options on the right side of the screen. In these options, you will find the analyses you did, grouped per heating cycle. Dragging one of the options (for example the onset of a certain integration you did) to the screen on the left displays the value. However, in order for the app to work, you’ll need to follow these very specific instructions.</w:t>
+      </w:r>
+    </w:p>
+    <w:p>
+      <w:pPr>
+        <w:pStyle w:val="ListParagraph"/>
+        <w:numPr>
+          <w:ilvl w:val="0"/>
+          <w:numId w:val="1"/>
+        </w:numPr>
+        <w:rPr>
+          <w:lang w:val="en-US"/>
+        </w:rPr>
+      </w:pPr>
+      <w:r>
+        <w:rPr>
+          <w:lang w:val="en-US"/>
+        </w:rPr>
+        <w:t>Every event you want to analyze is one single table. For example, if you have a glass transition and a melting point of interest in heating cycle 1, you’ll have two tables for that heating cycle.</w:t>
+      </w:r>
+    </w:p>
+    <w:p>
+      <w:pPr>
+        <w:pStyle w:val="ListParagraph"/>
+        <w:numPr>
+          <w:ilvl w:val="0"/>
+          <w:numId w:val="1"/>
+        </w:numPr>
+        <w:rPr>
+          <w:lang w:val="en-US"/>
+        </w:rPr>
+      </w:pPr>
+      <w:r>
+        <w:rPr>
+          <w:lang w:val="en-US"/>
+        </w:rPr>
+        <w:t xml:space="preserve"> Implement tables in the TRIOS report file by clicking the “table” option in the top area.</w:t>
+      </w:r>
+    </w:p>
+    <w:p>
+      <w:pPr>
+        <w:pStyle w:val="ListParagraph"/>
+        <w:numPr>
+          <w:ilvl w:val="0"/>
+          <w:numId w:val="1"/>
+        </w:numPr>
+        <w:rPr>
+          <w:lang w:val="en-US"/>
+        </w:rPr>
+      </w:pPr>
+      <w:r>
+        <w:rPr>
+          <w:lang w:val="en-US"/>
+        </w:rPr>
+        <w:t>Every table has one “title column”: the first (most left) column is always considered to contain some kind of title, so do not put any values there. Besides this limitation, you may have as many columns as you wish in your tables, and different tables can have different numbers of columns.</w:t>
+      </w:r>
+    </w:p>
+    <w:p>
+      <w:pPr>
+        <w:pStyle w:val="ListParagraph"/>
+        <w:numPr>
+          <w:ilvl w:val="0"/>
+          <w:numId w:val="1"/>
+        </w:numPr>
+        <w:rPr>
+          <w:lang w:val="en-US"/>
+        </w:rPr>
+      </w:pPr>
+      <w:r>
+        <w:rPr>
+          <w:lang w:val="en-US"/>
+        </w:rPr>
+        <w:t xml:space="preserve">Every table has two rows. One is the “title row” containing more detailed information on the values in the row below. For example, you might want to put something like "Tg onset (°C)", "Tg midpoint (°C)", and "Tg end (°C)". The second row contains the values matching </w:t>
+      </w:r>
+      <w:r>
+        <w:rPr>
+          <w:lang w:val="en-US"/>
+        </w:rPr>
+        <w:lastRenderedPageBreak/>
+        <w:t>each title. Making your titles nicely from the start is helpful because the program can read those and use them for the output Excel.</w:t>
+      </w:r>
+    </w:p>
+    <w:p>
+      <w:pPr>
+        <w:pStyle w:val="ListParagraph"/>
+        <w:rPr>
+          <w:lang w:val="en-US"/>
+        </w:rPr>
+      </w:pPr>
+    </w:p>
+    <w:p>
+      <w:pPr>
+        <w:pStyle w:val="ListParagraph"/>
+        <w:numPr>
+          <w:ilvl w:val="0"/>
+          <w:numId w:val="1"/>
+        </w:numPr>
+        <w:rPr>
+          <w:lang w:val="en-US"/>
+        </w:rPr>
+      </w:pPr>
+      <w:r>
+        <w:rPr>
+          <w:lang w:val="en-US"/>
+        </w:rPr>
+        <w:t>The final result should look something like this, for every table:</w:t>
+      </w:r>
+    </w:p>
+    <w:p>
+      <w:pPr>
+        <w:ind w:left="708"/>
+        <w:rPr>
+          <w:lang w:val="en-US"/>
+        </w:rPr>
+      </w:pPr>
+      <w:r>
+        <w:rPr>
+          <w:lang w:val="en-US"/>
+        </w:rPr>
+        <w:t>| -general title- | -title- | -title- | -title- | -title- |</w:t>
+      </w:r>
+    </w:p>
+    <w:p>
+      <w:pPr>
+        <w:ind w:left="708"/>
+        <w:rPr>
+          <w:lang w:val="en-US"/>
+        </w:rPr>
+      </w:pPr>
+      <w:r>
+        <w:rPr>
+          <w:lang w:val="en-US"/>
+        </w:rPr>
+        <w:t>| -nothing-       | -value- | -value- | -value- | -value- |</w:t>
+      </w:r>
+    </w:p>
+    <w:p>
+      <w:pPr>
+        <w:ind w:left="708"/>
+        <w:rPr>
+          <w:lang w:val="en-US"/>
+        </w:rPr>
+      </w:pPr>
+    </w:p>
+    <w:p>
+      <w:pPr>
+        <w:ind w:left="708"/>
+        <w:rPr>
+          <w:lang w:val="en-US"/>
+        </w:rPr>
+      </w:pPr>
+      <w:r>
+        <w:rPr>
+          <w:lang w:val="en-US"/>
+        </w:rPr>
+        <w:t xml:space="preserve">- </w:t>
+      </w:r>
+      <w:r>
+        <w:rPr>
+          <w:lang w:val="en-US"/>
+        </w:rPr>
+        <w:t xml:space="preserve"> </w:t>
+      </w:r>
+      <w:r>
+        <w:rPr>
+          <w:lang w:val="en-US"/>
+        </w:rPr>
+        <w:t>Important note: when making your tables in TRIOS, you’ll see an option regarding table headers. DO NOT select this option, as otherwise the code will read your table as having just one row, violating the rule above stating that every table needs two rows. Also note that when you open the documents in word afterwards and change something in the tables, word might chagne the layout for some reason and still add a header row. The program will spot this and give an error, but be aware that this can cause this particular error. As long as you follow the rules above, you may have as many tables as you wish and as many tables per heating cycle as you wish. There’s no further need for consistency.</w:t>
+      </w:r>
+    </w:p>
+    <w:p>
+      <w:pPr>
+        <w:ind w:left="708"/>
+        <w:rPr>
+          <w:lang w:val="en-US"/>
+        </w:rPr>
+      </w:pPr>
+    </w:p>
+    <w:p>
+      <w:pPr>
+        <w:pStyle w:val="ListParagraph"/>
+        <w:numPr>
+          <w:ilvl w:val="0"/>
+          <w:numId w:val="1"/>
+        </w:numPr>
+        <w:rPr>
+          <w:lang w:val="en-US"/>
+        </w:rPr>
+      </w:pPr>
+      <w:r>
+        <w:rPr>
+          <w:lang w:val="en-US"/>
+        </w:rPr>
+        <w:t>Next, you will want to save your report as a template. Do this by clicking  “save template” in the options at the top.</w:t>
+      </w:r>
+    </w:p>
+    <w:p>
+      <w:pPr>
+        <w:pStyle w:val="ListParagraph"/>
+        <w:numPr>
+          <w:ilvl w:val="0"/>
+          <w:numId w:val="1"/>
+        </w:numPr>
+        <w:rPr>
+          <w:lang w:val="en-US"/>
+        </w:rPr>
+      </w:pPr>
+      <w:r>
+        <w:rPr>
+          <w:lang w:val="en-US"/>
+        </w:rPr>
+        <w:t>So far, everything was manual, but here is where the automation comes in. You can apply the saved analysis and the saved report template to a new file, and the analysis will be carried out automatically, including the generation of a report. As a matter of fact, you can also only save the report as a template and apply that directly. This is a bit quicker, but the downside is that you won't be able to drag new analysis elements to add new values in the report. If one sample requires slightly different integration limits, you can simply modify the values in the report by editing the analysis in the the tab that was generated when you applied the report template (see tab list on the bottom of the screen, -your sample title- (Report 1). The Word documents you just made semi-automatically serve as the app's input."),</w:t>
+      </w:r>
+    </w:p>
+    <w:p>
+      <w:pPr>
+        <w:pStyle w:val="ListParagraph"/>
+        <w:numPr>
+          <w:ilvl w:val="0"/>
+          <w:numId w:val="1"/>
+        </w:numPr>
+        <w:rPr>
+          <w:lang w:val="en-US"/>
+        </w:rPr>
+      </w:pPr>
+      <w:r>
+        <w:rPr>
+          <w:lang w:val="en-US"/>
+        </w:rPr>
+        <w:t>Export the reports you made as word documents by clicking the TRIOS logo on the top left, and you’re all set!</w:t>
+      </w:r>
+    </w:p>
+    <w:p>
+      <w:pPr>
+        <w:pStyle w:val="Heading2"/>
+        <w:rPr>
+          <w:lang w:val="en-US"/>
+        </w:rPr>
+      </w:pPr>
+      <w:r>
+        <w:rPr>
+          <w:lang w:val="en-US"/>
+        </w:rPr>
+        <w:t>Mathematical and theoretical background</w:t>
+      </w:r>
+    </w:p>
+    <w:p>
+      <w:pPr>
+        <w:rPr>
+          <w:lang w:val="en-US"/>
+        </w:rPr>
+      </w:pPr>
+      <w:r>
+        <w:rPr>
+          <w:lang w:val="en-US"/>
+        </w:rPr>
+        <w:t xml:space="preserve">There is not much to be said about the mathematical and theoretical background here. The arithmetic mean, sample standard deviation, relative sample standard deviation, spread and relative spread are all calculated based on standard formulae. </w:t>
+      </w:r>
+    </w:p>
+    <w:p>
+      <w:pPr>
+        <w:rPr>
+          <w:lang w:val="en-US"/>
+        </w:rPr>
+      </w:pPr>
+    </w:p>
+    <w:p>
+      <w:pPr>
+        <w:pStyle w:val="Heading2"/>
+        <w:rPr>
+          <w:lang w:val="en-US"/>
+        </w:rPr>
+      </w:pPr>
+      <w:r>
+        <w:rPr>
+          <w:lang w:val="en-US"/>
+        </w:rPr>
+        <w:t>Details on how the software works</w:t>
+      </w:r>
+    </w:p>
+    <w:p>
+      <w:pPr>
+        <w:pStyle w:val="Heading4"/>
+        <w:rPr>
+          <w:lang w:val="en-US"/>
+        </w:rPr>
+      </w:pPr>
+      <w:r>
+        <w:rPr>
+          <w:lang w:val="en-US"/>
+        </w:rPr>
+        <w:t>Generating the interactive UI</w:t>
+      </w:r>
+    </w:p>
+    <w:p>
+      <w:pPr>
+        <w:rPr>
+          <w:lang w:val="en-US"/>
+        </w:rPr>
+      </w:pPr>
+      <w:r>
+        <w:rPr>
+          <w:lang w:val="en-US"/>
+        </w:rPr>
+        <w:t xml:space="preserve">This piece of code changes the menus the user sees based on the values of other menus. For example, if you indicate having 3 heating cycles, you will be asked thrice about how many tables </w:t>
+      </w:r>
+      <w:r>
+        <w:rPr>
+          <w:lang w:val="en-US"/>
+        </w:rPr>
+        <w:lastRenderedPageBreak/>
+        <w:t>you have in each heating cycle. This is also for a large part where user input variables are defined.</w:t>
+      </w:r>
+    </w:p>
+    <w:p>
+      <w:pPr>
+        <w:pStyle w:val="Heading4"/>
+        <w:rPr>
+          <w:lang w:val="en-US"/>
+        </w:rPr>
+      </w:pPr>
+      <w:r>
+        <w:rPr>
+          <w:lang w:val="en-US"/>
+        </w:rPr>
+        <w:t>Extracting tables</w:t>
+      </w:r>
+    </w:p>
+    <w:p>
+      <w:pPr>
+        <w:rPr>
+          <w:lang w:val="en-US"/>
+        </w:rPr>
+      </w:pPr>
+      <w:r>
+        <w:rPr>
+          <w:lang w:val="en-US"/>
+        </w:rPr>
+        <w:t>This is the first actual analysis part of the code. Tables in word documents have assigned numbers in the xml file. You don’t see this, but the code can read this. This is the whole principle behind extracting the data.</w:t>
+      </w:r>
+    </w:p>
+    <w:p>
+      <w:pPr>
+        <w:rPr>
+          <w:lang w:val="en-US"/>
+        </w:rPr>
+      </w:pPr>
+      <w:r>
+        <w:rPr>
+          <w:lang w:val="en-US"/>
+        </w:rPr>
+        <w:t>From every “table 1” of every file, the second row of values is extracted. The rows thus extracted are grouped in one long vector called tempDf. tempDf is then cleaned and rendered numeric.</w:t>
+      </w:r>
+    </w:p>
+    <w:p>
+      <w:pPr>
+        <w:rPr>
+          <w:lang w:val="en-US"/>
+        </w:rPr>
+      </w:pPr>
+      <w:r>
+        <w:rPr>
+          <w:lang w:val="en-US"/>
+        </w:rPr>
+        <w:t>You’ll notice that everything works based on for-loops in the code. Important user inputs are the number of pans, the number of heating cycles, and the number of tables per heating cycles. The former two are values, while the latter is a vector. "</w:t>
+      </w:r>
+    </w:p>
+    <w:p>
+      <w:pPr>
+        <w:pStyle w:val="Heading4"/>
+        <w:rPr>
+          <w:lang w:val="en-US"/>
+        </w:rPr>
+      </w:pPr>
+      <w:r>
+        <w:rPr>
+          <w:lang w:val="en-US"/>
+        </w:rPr>
+        <w:t>Grouping tables into df</w:t>
+      </w:r>
+    </w:p>
+    <w:p>
+      <w:pPr>
+        <w:rPr>
+          <w:lang w:val="en-US"/>
+        </w:rPr>
+      </w:pPr>
+      <w:r>
+        <w:rPr>
+          <w:lang w:val="en-US"/>
+        </w:rPr>
+        <w:t>The different tempDf vectors are then grouped into a table called df. This works smoothly when df and tempDf are of the same length, but this is often not the case. Hence, when needed, NAs are inserted at the right locations so as not to influence the descriptive statistics.</w:t>
+      </w:r>
+    </w:p>
+    <w:p>
+      <w:pPr>
+        <w:pStyle w:val="Heading4"/>
+        <w:rPr>
+          <w:lang w:val="en-US"/>
+        </w:rPr>
+      </w:pPr>
+      <w:r>
+        <w:rPr>
+          <w:lang w:val="en-US"/>
+        </w:rPr>
+        <w:t>Grouping dfs into allCycles</w:t>
+      </w:r>
+    </w:p>
+    <w:p>
+      <w:pPr>
+        <w:rPr>
+          <w:lang w:val="en-US"/>
+        </w:rPr>
+      </w:pPr>
+      <w:r>
+        <w:rPr>
+          <w:lang w:val="en-US"/>
+        </w:rPr>
+        <w:t xml:space="preserve">All the dfs are then grouped into another data frame called allCycles, again taking into account different lengths. allCycles is printed in case the user wants to export their raw data as well. </w:t>
+      </w:r>
+    </w:p>
+    <w:p>
+      <w:pPr>
+        <w:pStyle w:val="Heading4"/>
+        <w:rPr>
+          <w:lang w:val="en-US"/>
+        </w:rPr>
+      </w:pPr>
+      <w:r>
+        <w:rPr>
+          <w:lang w:val="en-US"/>
+        </w:rPr>
+        <w:t>Generating dataFrameCycle from df</w:t>
+      </w:r>
+    </w:p>
+    <w:p>
+      <w:pPr>
+        <w:rPr>
+          <w:lang w:val="en-US"/>
+        </w:rPr>
+      </w:pPr>
+      <w:r>
+        <w:rPr>
+          <w:lang w:val="en-US"/>
+        </w:rPr>
+        <w:t>DataFrameCycles is composed of different rows which are in turn composed of the different statistics. This is very easy to edit, and if reader wishes to have additional statistics (more than just means, SDs and relative SDs), they can edit this part relatively quickly.</w:t>
+      </w:r>
+    </w:p>
+    <w:p>
+      <w:pPr>
+        <w:pStyle w:val="Heading4"/>
+        <w:rPr>
+          <w:lang w:val="en-US"/>
+        </w:rPr>
+      </w:pPr>
+      <w:r>
+        <w:rPr>
+          <w:lang w:val="en-US"/>
+        </w:rPr>
+        <w:t>Binding the dataFrameCycles to combinedStats</w:t>
+      </w:r>
+    </w:p>
+    <w:p>
+      <w:pPr>
+        <w:rPr>
+          <w:lang w:val="en-US"/>
+        </w:rPr>
+      </w:pPr>
+      <w:r>
+        <w:rPr>
+          <w:lang w:val="en-US"/>
+        </w:rPr>
+        <w:t>The different dataFrameCycles, which regroup the data per heating cycle, are combined into combinedStats.</w:t>
+      </w:r>
+    </w:p>
+    <w:p>
+      <w:pPr>
+        <w:pStyle w:val="Heading4"/>
+        <w:rPr>
+          <w:lang w:val="en-US"/>
+        </w:rPr>
+      </w:pPr>
+      <w:r>
+        <w:rPr>
+          <w:lang w:val="en-US"/>
+        </w:rPr>
+        <w:t>Generating the vectors containing the titles</w:t>
+      </w:r>
+    </w:p>
+    <w:p>
+      <w:pPr>
+        <w:rPr>
+          <w:lang w:val="en-US"/>
+        </w:rPr>
+      </w:pPr>
+      <w:r>
+        <w:rPr>
+          <w:lang w:val="en-US"/>
+        </w:rPr>
+        <w:t>The next block of code makes a list containing all the column titles, but only if the user indicates that they want to keep the titles of their original tables.</w:t>
+      </w:r>
+    </w:p>
+    <w:p>
+      <w:pPr>
+        <w:pStyle w:val="Heading4"/>
+        <w:rPr>
+          <w:lang w:val="en-US"/>
+        </w:rPr>
+      </w:pPr>
+      <w:r>
+        <w:rPr>
+          <w:lang w:val="en-US"/>
+        </w:rPr>
+        <w:t>Picking appropriate entries from combinedStats and grouping them per heating cycle, adding titles, writing to an excel</w:t>
+      </w:r>
+    </w:p>
+    <w:p>
+      <w:pPr>
+        <w:rPr>
+          <w:lang w:val="en-US"/>
+        </w:rPr>
+      </w:pPr>
+      <w:r>
+        <w:rPr>
+          <w:lang w:val="en-US"/>
+        </w:rPr>
+        <w:t xml:space="preserve">Finally, data is extract back to several different data frames from combined stats using some arithmetic, is bound with the appropriate title vectors, and is written to an excel. </w:t>
+      </w:r>
+    </w:p>
+    <w:p>
+      <w:pPr>
+        <w:pStyle w:val="Heading4"/>
+        <w:rPr>
+          <w:lang w:val="en-US"/>
+        </w:rPr>
+      </w:pPr>
+      <w:r>
+        <w:rPr>
+          <w:lang w:val="en-US"/>
+        </w:rPr>
+        <w:t xml:space="preserve">What’s left </w:t>
+      </w:r>
+    </w:p>
+    <w:p>
+      <w:pPr>
+        <w:rPr>
+          <w:lang w:val="en-US"/>
+        </w:rPr>
+      </w:pPr>
+      <w:r>
+        <w:rPr>
+          <w:lang w:val="en-US"/>
+        </w:rPr>
+        <w:t>Other code snippets are mainly error- and exception handling. Error handling gives a clear output to the user in case they did something wrong, while exception handling ensures that the code can work no matter the data structure. For example, the rest of the code would sometimes cause issues when all the tables only have two columns.</w:t>
+      </w:r>
+    </w:p>
+    <w:p>
+      <w:pPr>
+        <w:rPr>
+          <w:lang w:val="en-US"/>
+        </w:rPr>
+      </w:pPr>
     </w:p>
     <w:p>
       <w:pPr>
@@ -6881,27 +7164,13 @@
         <w:rPr>
           <w:lang w:val="en-US"/>
         </w:rPr>
-        <w:t xml:space="preserve">only </w:t>
-      </w:r>
-      <w:proofErr w:type="gramStart"/>
-      <w:r>
-        <w:rPr>
-          <w:lang w:val="en-US"/>
-        </w:rPr>
-        <w:t>a</w:t>
-      </w:r>
-      <w:r>
-        <w:rPr>
-          <w:lang w:val="en-US"/>
-        </w:rPr>
-        <w:t xml:space="preserve"> temperature</w:t>
-      </w:r>
-      <w:proofErr w:type="gramEnd"/>
-      <w:r>
-        <w:rPr>
-          <w:lang w:val="en-US"/>
-        </w:rPr>
-        <w:t xml:space="preserve"> modulation is applied</w:t>
+        <w:t>only a</w:t>
+      </w:r>
+      <w:r>
+        <w:rPr>
+          <w:lang w:val="en-US"/>
+        </w:rPr>
+        <w:t xml:space="preserve"> temperature modulation is applied</w:t>
       </w:r>
       <w:r>
         <w:rPr>
@@ -7648,16 +7917,8 @@
         <w:rPr>
           <w:lang w:val="en-US"/>
         </w:rPr>
-        <w:t xml:space="preserve"> or .</w:t>
-      </w:r>
-      <w:proofErr w:type="spellStart"/>
-      <w:r>
-        <w:rPr>
-          <w:lang w:val="en-US"/>
-        </w:rPr>
-        <w:t>xls</w:t>
-      </w:r>
-      <w:proofErr w:type="spellEnd"/>
+        <w:t xml:space="preserve"> or .xls</w:t>
+      </w:r>
       <w:r>
         <w:rPr>
           <w:lang w:val="en-US"/>
@@ -7782,35 +8043,7 @@
         <w:rPr>
           <w:lang w:val="en-US"/>
         </w:rPr>
-        <w:t xml:space="preserve">, since the program looks for the </w:t>
-      </w:r>
-      <w:proofErr w:type="gramStart"/>
-      <w:r>
-        <w:rPr>
-          <w:lang w:val="en-US"/>
-        </w:rPr>
-        <w:t>words</w:t>
-      </w:r>
-      <w:proofErr w:type="gramEnd"/>
-      <w:r>
-        <w:rPr>
-          <w:lang w:val="en-US"/>
-        </w:rPr>
-        <w:t xml:space="preserve"> “time”, “modulated” and “temperature”, and “modulated” “heat” “flow”. Note that the terms in your titles must be separated by spaces, e.g., write “modulated temperature”, not “</w:t>
-      </w:r>
-      <w:proofErr w:type="spellStart"/>
-      <w:r>
-        <w:rPr>
-          <w:lang w:val="en-US"/>
-        </w:rPr>
-        <w:t>modulated_temperature</w:t>
-      </w:r>
-      <w:proofErr w:type="spellEnd"/>
-      <w:r>
-        <w:rPr>
-          <w:lang w:val="en-US"/>
-        </w:rPr>
-        <w:t xml:space="preserve">”. </w:t>
+        <w:t xml:space="preserve">, since the program looks for the words “time”, “modulated” and “temperature”, and “modulated” “heat” “flow”. Note that the terms in your titles must be separated by spaces, e.g., write “modulated temperature”, not “modulated_temperature”. </w:t>
       </w:r>
     </w:p>
     <w:p>
@@ -7847,21 +8080,7 @@
         <w:rPr>
           <w:lang w:val="en-US"/>
         </w:rPr>
-        <w:t xml:space="preserve">It is of the utmost importance that the data exported to </w:t>
-      </w:r>
-      <w:proofErr w:type="gramStart"/>
-      <w:r>
-        <w:rPr>
-          <w:lang w:val="en-US"/>
-        </w:rPr>
-        <w:t>the Excel</w:t>
-      </w:r>
-      <w:proofErr w:type="gramEnd"/>
-      <w:r>
-        <w:rPr>
-          <w:lang w:val="en-US"/>
-        </w:rPr>
-        <w:t xml:space="preserve"> contains enough significant figures; preferably 5 or above. If not, </w:t>
+        <w:t xml:space="preserve">It is of the utmost importance that the data exported to the Excel contains enough significant figures; preferably 5 or above. If not, </w:t>
       </w:r>
       <w:r>
         <w:rPr>
@@ -8095,21 +8314,7 @@
         <w:rPr>
           <w:lang w:val="en-US"/>
         </w:rPr>
-        <w:t xml:space="preserve">Only the mDSC deconvolution-specific details are mentioned here. Details on how the software comes to a series of modulations to analyze </w:t>
-      </w:r>
-      <w:proofErr w:type="gramStart"/>
-      <w:r>
-        <w:rPr>
-          <w:lang w:val="en-US"/>
-        </w:rPr>
-        <w:t>is</w:t>
-      </w:r>
-      <w:proofErr w:type="gramEnd"/>
-      <w:r>
-        <w:rPr>
-          <w:lang w:val="en-US"/>
-        </w:rPr>
-        <w:t xml:space="preserve"> </w:t>
+        <w:t xml:space="preserve">Only the mDSC deconvolution-specific details are mentioned here. Details on how the software comes to a series of modulations to analyze is </w:t>
       </w:r>
       <w:r>
         <w:rPr>
@@ -8738,23 +8943,7 @@
           <w:rFonts w:eastAsiaTheme="minorEastAsia"/>
           <w:lang w:val="en-US"/>
         </w:rPr>
-        <w:t xml:space="preserve">contain only </w:t>
-      </w:r>
-      <w:proofErr w:type="gramStart"/>
-      <w:r>
-        <w:rPr>
-          <w:rFonts w:eastAsiaTheme="minorEastAsia"/>
-          <w:lang w:val="en-US"/>
-        </w:rPr>
-        <w:t>few</w:t>
-      </w:r>
-      <w:proofErr w:type="gramEnd"/>
-      <w:r>
-        <w:rPr>
-          <w:rFonts w:eastAsiaTheme="minorEastAsia"/>
-          <w:lang w:val="en-US"/>
-        </w:rPr>
-        <w:t xml:space="preserve"> time points in certain cases, and </w:t>
+        <w:t xml:space="preserve">contain only few time points in certain cases, and </w:t>
       </w:r>
       <w:r>
         <w:rPr>
@@ -9201,23 +9390,7 @@
           <w:rFonts w:eastAsiaTheme="minorEastAsia"/>
           <w:lang w:val="en-US"/>
         </w:rPr>
-        <w:t xml:space="preserve"> (called coherent gain) is applied to the final </w:t>
-      </w:r>
-      <w:proofErr w:type="gramStart"/>
-      <w:r>
-        <w:rPr>
-          <w:rFonts w:eastAsiaTheme="minorEastAsia"/>
-          <w:lang w:val="en-US"/>
-        </w:rPr>
-        <w:t>magnitudes</w:t>
-      </w:r>
-      <w:proofErr w:type="gramEnd"/>
-      <w:r>
-        <w:rPr>
-          <w:rFonts w:eastAsiaTheme="minorEastAsia"/>
-          <w:lang w:val="en-US"/>
-        </w:rPr>
-        <w:t xml:space="preserve">. </w:t>
+        <w:t xml:space="preserve"> (called coherent gain) is applied to the final magnitudes. </w:t>
       </w:r>
       <w:r>
         <w:rPr>
@@ -9253,23 +9426,7 @@
           <w:rFonts w:eastAsiaTheme="minorEastAsia"/>
           <w:lang w:val="en-US"/>
         </w:rPr>
-        <w:t xml:space="preserve">After the Hanning window </w:t>
-      </w:r>
-      <w:proofErr w:type="gramStart"/>
-      <w:r>
-        <w:rPr>
-          <w:rFonts w:eastAsiaTheme="minorEastAsia"/>
-          <w:lang w:val="en-US"/>
-        </w:rPr>
-        <w:t>transform</w:t>
-      </w:r>
-      <w:proofErr w:type="gramEnd"/>
-      <w:r>
-        <w:rPr>
-          <w:rFonts w:eastAsiaTheme="minorEastAsia"/>
-          <w:lang w:val="en-US"/>
-        </w:rPr>
-        <w:t xml:space="preserve">, the signal is zero-padded. A Fourier transform generates a series of frequency bins on the </w:t>
+        <w:t xml:space="preserve">After the Hanning window transform, the signal is zero-padded. A Fourier transform generates a series of frequency bins on the </w:t>
       </w:r>
       <w:r>
         <w:rPr>
@@ -10256,14 +10413,7 @@
                   <w:rFonts w:ascii="Cambria Math" w:eastAsiaTheme="minorEastAsia" w:hAnsi="Cambria Math"/>
                   <w:lang w:val="en-US"/>
                 </w:rPr>
-                <m:t>-</m:t>
-              </m:r>
-              <m:r>
-                <w:rPr>
-                  <w:rFonts w:ascii="Cambria Math" w:eastAsiaTheme="minorEastAsia" w:hAnsi="Cambria Math"/>
-                  <w:lang w:val="en-US"/>
-                </w:rPr>
-                <m:t>mea</m:t>
+                <m:t>-mea</m:t>
               </m:r>
               <m:sSub>
                 <m:sSubPr>
@@ -10327,15 +10477,7 @@
           <w:rFonts w:eastAsiaTheme="minorEastAsia"/>
           <w:lang w:val="en-US"/>
         </w:rPr>
-        <w:t xml:space="preserve">The </w:t>
-      </w:r>
-      <w:proofErr w:type="spellStart"/>
-      <w:r>
-        <w:rPr>
-          <w:rFonts w:eastAsiaTheme="minorEastAsia"/>
-          <w:lang w:val="en-US"/>
-        </w:rPr>
-        <w:t>R</w:t>
+        <w:t>The R</w:t>
       </w:r>
       <w:r>
         <w:rPr>
@@ -10344,7 +10486,6 @@
         </w:rPr>
         <w:t>evCp</w:t>
       </w:r>
-      <w:proofErr w:type="spellEnd"/>
       <w:r>
         <w:rPr>
           <w:rFonts w:eastAsiaTheme="minorEastAsia"/>
@@ -10412,7 +10553,6 @@
         </w:rPr>
         <w:t xml:space="preserve">It must be stated here that </w:t>
       </w:r>
-      <w:proofErr w:type="gramStart"/>
       <w:r>
         <w:rPr>
           <w:rFonts w:eastAsiaTheme="minorEastAsia"/>
@@ -10420,7 +10560,6 @@
         </w:rPr>
         <w:t>currently,</w:t>
       </w:r>
-      <w:proofErr w:type="gramEnd"/>
       <w:r>
         <w:rPr>
           <w:rFonts w:eastAsiaTheme="minorEastAsia"/>
@@ -10476,21 +10615,7 @@
         <w:rPr>
           <w:lang w:val="en-US"/>
         </w:rPr>
-        <w:t>is much more useful to plot heat flow data against some reference temperature (</w:t>
-      </w:r>
-      <w:proofErr w:type="spellStart"/>
-      <w:r>
-        <w:rPr>
-          <w:lang w:val="en-US"/>
-        </w:rPr>
-        <w:t>TRef</w:t>
-      </w:r>
-      <w:proofErr w:type="spellEnd"/>
-      <w:r>
-        <w:rPr>
-          <w:lang w:val="en-US"/>
-        </w:rPr>
-        <w:t>) that is determined based on the starting temperature (user input)</w:t>
+        <w:t>is much more useful to plot heat flow data against some reference temperature (TRef) that is determined based on the starting temperature (user input)</w:t>
       </w:r>
       <w:r>
         <w:rPr>
@@ -10566,27 +10691,13 @@
         <w:rPr>
           <w:lang w:val="en-US"/>
         </w:rPr>
-        <w:t xml:space="preserve">The Excel sheet is </w:t>
-      </w:r>
-      <w:proofErr w:type="gramStart"/>
-      <w:r>
-        <w:rPr>
-          <w:lang w:val="en-US"/>
-        </w:rPr>
-        <w:t>l</w:t>
-      </w:r>
-      <w:r>
-        <w:rPr>
-          <w:lang w:val="en-US"/>
-        </w:rPr>
-        <w:t>oaded</w:t>
-      </w:r>
-      <w:proofErr w:type="gramEnd"/>
-      <w:r>
-        <w:rPr>
-          <w:lang w:val="en-US"/>
-        </w:rPr>
-        <w:t xml:space="preserve"> and column names are assigned based on titles present in the Excel. </w:t>
+        <w:t>The Excel sheet is l</w:t>
+      </w:r>
+      <w:r>
+        <w:rPr>
+          <w:lang w:val="en-US"/>
+        </w:rPr>
+        <w:t xml:space="preserve">oaded and column names are assigned based on titles present in the Excel. </w:t>
       </w:r>
     </w:p>
     <w:p>
@@ -10810,71 +10921,7 @@
           <w:rFonts w:eastAsiaTheme="minorEastAsia"/>
           <w:lang w:val="en-US"/>
         </w:rPr>
-        <w:t xml:space="preserve">all points not contained between </w:t>
-      </w:r>
-      <w:proofErr w:type="spellStart"/>
-      <w:r>
-        <w:rPr>
-          <w:rFonts w:eastAsiaTheme="minorEastAsia"/>
-          <w:lang w:val="en-US"/>
-        </w:rPr>
-        <w:t>rangesmax</w:t>
-      </w:r>
-      <w:proofErr w:type="spellEnd"/>
-      <w:r>
-        <w:rPr>
-          <w:rFonts w:eastAsiaTheme="minorEastAsia"/>
-          <w:lang w:val="en-US"/>
-        </w:rPr>
-        <w:t>[</w:t>
-      </w:r>
-      <w:proofErr w:type="spellStart"/>
-      <w:r>
-        <w:rPr>
-          <w:rFonts w:eastAsiaTheme="minorEastAsia"/>
-          <w:lang w:val="en-US"/>
-        </w:rPr>
-        <w:t>i</w:t>
-      </w:r>
-      <w:proofErr w:type="spellEnd"/>
-      <w:r>
-        <w:rPr>
-          <w:rFonts w:eastAsiaTheme="minorEastAsia"/>
-          <w:lang w:val="en-US"/>
-        </w:rPr>
-        <w:t xml:space="preserve">] and </w:t>
-      </w:r>
-      <w:proofErr w:type="spellStart"/>
-      <w:r>
-        <w:rPr>
-          <w:rFonts w:eastAsiaTheme="minorEastAsia"/>
-          <w:lang w:val="en-US"/>
-        </w:rPr>
-        <w:t>rangesmin</w:t>
-      </w:r>
-      <w:proofErr w:type="spellEnd"/>
-      <w:r>
-        <w:rPr>
-          <w:rFonts w:eastAsiaTheme="minorEastAsia"/>
-          <w:lang w:val="en-US"/>
-        </w:rPr>
-        <w:t>[</w:t>
-      </w:r>
-      <w:proofErr w:type="spellStart"/>
-      <w:r>
-        <w:rPr>
-          <w:rFonts w:eastAsiaTheme="minorEastAsia"/>
-          <w:lang w:val="en-US"/>
-        </w:rPr>
-        <w:t>i</w:t>
-      </w:r>
-      <w:proofErr w:type="spellEnd"/>
-      <w:r>
-        <w:rPr>
-          <w:rFonts w:eastAsiaTheme="minorEastAsia"/>
-          <w:lang w:val="en-US"/>
-        </w:rPr>
-        <w:t xml:space="preserve">] are deleted. These correspond to the points in between the oscillatory patterns and are not of interest. </w:t>
+        <w:t xml:space="preserve">all points not contained between rangesmax[i] and rangesmin[i] are deleted. These correspond to the points in between the oscillatory patterns and are not of interest. </w:t>
       </w:r>
     </w:p>
     <w:p>
@@ -11085,21 +11132,12 @@
           <w:lang w:val="en-US"/>
         </w:rPr>
       </w:pPr>
-      <w:proofErr w:type="spellStart"/>
-      <w:r>
-        <w:rPr>
-          <w:rFonts w:eastAsiaTheme="minorEastAsia"/>
-          <w:lang w:val="en-US"/>
-        </w:rPr>
-        <w:t>Neighbouring</w:t>
-      </w:r>
-      <w:proofErr w:type="spellEnd"/>
-      <w:r>
-        <w:rPr>
-          <w:rFonts w:eastAsiaTheme="minorEastAsia"/>
-          <w:lang w:val="en-US"/>
-        </w:rPr>
-        <w:t xml:space="preserve"> duplicate temperatures are deleted. </w:t>
+      <w:r>
+        <w:rPr>
+          <w:rFonts w:eastAsiaTheme="minorEastAsia"/>
+          <w:lang w:val="en-US"/>
+        </w:rPr>
+        <w:t xml:space="preserve">Neighbouring duplicate temperatures are deleted. </w:t>
       </w:r>
     </w:p>
     <w:p>
@@ -11117,44 +11155,8 @@
         <w:rPr>
           <w:lang w:val="en-US"/>
         </w:rPr>
-        <w:t>A function called “</w:t>
-      </w:r>
-      <w:proofErr w:type="spellStart"/>
-      <w:r>
-        <w:rPr>
-          <w:lang w:val="en-US"/>
-        </w:rPr>
-        <w:t>locate_extrema_manual</w:t>
-      </w:r>
-      <w:proofErr w:type="spellEnd"/>
-      <w:r>
-        <w:rPr>
-          <w:lang w:val="en-US"/>
-        </w:rPr>
-        <w:t xml:space="preserve"> is called: within a window of fifty points, it uses </w:t>
-      </w:r>
-      <w:proofErr w:type="spellStart"/>
-      <w:r>
-        <w:rPr>
-          <w:lang w:val="en-US"/>
-        </w:rPr>
-        <w:t>which.max</w:t>
-      </w:r>
-      <w:proofErr w:type="spellEnd"/>
-      <w:r>
-        <w:rPr>
-          <w:lang w:val="en-US"/>
-        </w:rPr>
-        <w:t xml:space="preserve"> to locate maxima. Minima are detected in a similar way using </w:t>
-      </w:r>
-      <w:proofErr w:type="spellStart"/>
-      <w:r>
-        <w:rPr>
-          <w:lang w:val="en-US"/>
-        </w:rPr>
-        <w:t>which.min</w:t>
-      </w:r>
-      <w:proofErr w:type="spellEnd"/>
+        <w:t>A function called “locate_extrema_manual is called: within a window of fifty points, it uses which.max to locate maxima. Minima are detected in a similar way using which.min</w:t>
+      </w:r>
     </w:p>
     <w:p>
       <w:pPr>
@@ -11433,46 +11435,14 @@
           <w:rFonts w:eastAsiaTheme="minorEastAsia"/>
           <w:lang w:val="en-US"/>
         </w:rPr>
-        <w:t xml:space="preserve">One of the user inputs is the number of modulations that need to be </w:t>
-      </w:r>
-      <w:proofErr w:type="gramStart"/>
-      <w:r>
-        <w:rPr>
-          <w:rFonts w:eastAsiaTheme="minorEastAsia"/>
-          <w:lang w:val="en-US"/>
-        </w:rPr>
-        <w:t>taken into account</w:t>
-      </w:r>
-      <w:proofErr w:type="gramEnd"/>
-      <w:r>
-        <w:rPr>
-          <w:rFonts w:eastAsiaTheme="minorEastAsia"/>
-          <w:lang w:val="en-US"/>
-        </w:rPr>
-        <w:t xml:space="preserve"> for the calculation</w:t>
-      </w:r>
-      <w:r>
-        <w:rPr>
-          <w:rFonts w:eastAsiaTheme="minorEastAsia"/>
-          <w:lang w:val="en-US"/>
-        </w:rPr>
-        <w:t xml:space="preserve"> (</w:t>
-      </w:r>
-      <w:proofErr w:type="spellStart"/>
-      <w:r>
-        <w:rPr>
-          <w:rFonts w:eastAsiaTheme="minorEastAsia"/>
-          <w:lang w:val="en-US"/>
-        </w:rPr>
-        <w:t>modulationsBack</w:t>
-      </w:r>
-      <w:proofErr w:type="spellEnd"/>
-      <w:r>
-        <w:rPr>
-          <w:rFonts w:eastAsiaTheme="minorEastAsia"/>
-          <w:lang w:val="en-US"/>
-        </w:rPr>
-        <w:t xml:space="preserve">, also see </w:t>
+        <w:t>One of the user inputs is the number of modulations that need to be taken into account for the calculation</w:t>
+      </w:r>
+      <w:r>
+        <w:rPr>
+          <w:rFonts w:eastAsiaTheme="minorEastAsia"/>
+          <w:lang w:val="en-US"/>
+        </w:rPr>
+        <w:t xml:space="preserve"> (modulationsBack, also see </w:t>
       </w:r>
       <w:r>
         <w:rPr>
@@ -11549,19 +11519,11 @@
         </w:rPr>
         <w:t xml:space="preserve">through </w:t>
       </w:r>
-      <w:proofErr w:type="spellStart"/>
-      <w:r>
-        <w:rPr>
-          <w:lang w:val="en-US"/>
-        </w:rPr>
-        <w:t>locate_extrema_manual</w:t>
-      </w:r>
-      <w:proofErr w:type="spellEnd"/>
-      <w:r>
-        <w:rPr>
-          <w:lang w:val="en-US"/>
-        </w:rPr>
-        <w:t xml:space="preserve"> once more</w:t>
+      <w:r>
+        <w:rPr>
+          <w:lang w:val="en-US"/>
+        </w:rPr>
+        <w:t>locate_extrema_manual once more</w:t>
       </w:r>
       <w:r>
         <w:rPr>
@@ -11625,23 +11587,7 @@
           <w:rFonts w:eastAsiaTheme="minorEastAsia"/>
           <w:lang w:val="en-US"/>
         </w:rPr>
-        <w:t xml:space="preserve">. The data generated by this operation is plotted using </w:t>
-      </w:r>
-      <w:proofErr w:type="spellStart"/>
-      <w:r>
-        <w:rPr>
-          <w:rFonts w:eastAsiaTheme="minorEastAsia"/>
-          <w:lang w:val="en-US"/>
-        </w:rPr>
-        <w:t>plotly</w:t>
-      </w:r>
-      <w:proofErr w:type="spellEnd"/>
-      <w:r>
-        <w:rPr>
-          <w:rFonts w:eastAsiaTheme="minorEastAsia"/>
-          <w:lang w:val="en-US"/>
-        </w:rPr>
-        <w:t>.</w:t>
+        <w:t>. The data generated by this operation is plotted using plotly.</w:t>
       </w:r>
     </w:p>
     <w:p>
@@ -11656,37 +11602,12 @@
           <w:lang w:val="en-US"/>
         </w:rPr>
       </w:pPr>
-      <w:proofErr w:type="spellStart"/>
-      <w:r>
-        <w:rPr>
-          <w:rFonts w:eastAsiaTheme="minorEastAsia"/>
-          <w:lang w:val="en-US"/>
-        </w:rPr>
-        <w:t>ggsave</w:t>
-      </w:r>
-      <w:proofErr w:type="spellEnd"/>
-      <w:r>
-        <w:rPr>
-          <w:rFonts w:eastAsiaTheme="minorEastAsia"/>
-          <w:lang w:val="en-US"/>
-        </w:rPr>
-        <w:t xml:space="preserve"> and </w:t>
-      </w:r>
-      <w:proofErr w:type="spellStart"/>
-      <w:r>
-        <w:rPr>
-          <w:rFonts w:eastAsiaTheme="minorEastAsia"/>
-          <w:lang w:val="en-US"/>
-        </w:rPr>
-        <w:t>writexl</w:t>
-      </w:r>
-      <w:proofErr w:type="spellEnd"/>
-      <w:r>
-        <w:rPr>
-          <w:rFonts w:eastAsiaTheme="minorEastAsia"/>
-          <w:lang w:val="en-US"/>
-        </w:rPr>
-        <w:t xml:space="preserve"> are used to generate an output for the user in their respective tab. </w:t>
+      <w:r>
+        <w:rPr>
+          <w:rFonts w:eastAsiaTheme="minorEastAsia"/>
+          <w:lang w:val="en-US"/>
+        </w:rPr>
+        <w:t xml:space="preserve">ggsave and writexl are used to generate an output for the user in their respective tab. </w:t>
       </w:r>
       <w:r>
         <w:rPr>
@@ -11695,363 +11616,6 @@
         </w:rPr>
         <w:t xml:space="preserve"> </w:t>
       </w:r>
-    </w:p>
-    <w:p>
-      <w:pPr>
-        <w:ind w:firstLine="708"/>
-        <w:rPr>
-          <w:rFonts w:eastAsiaTheme="minorEastAsia"/>
-          <w:lang w:val="en-US"/>
-        </w:rPr>
-      </w:pPr>
-    </w:p>
-    <w:p>
-      <w:pPr>
-        <w:pStyle w:val="Heading2"/>
-        <w:rPr>
-          <w:lang w:val="en-US"/>
-        </w:rPr>
-      </w:pPr>
-      <w:r>
-        <w:rPr>
-          <w:lang w:val="en-US"/>
-        </w:rPr>
-        <w:t>Error handling</w:t>
-      </w:r>
-    </w:p>
-    <w:p>
-      <w:pPr>
-        <w:pStyle w:val="ListParagraph"/>
-        <w:numPr>
-          <w:ilvl w:val="0"/>
-          <w:numId w:val="7"/>
-        </w:numPr>
-        <w:rPr>
-          <w:lang w:val="en-US"/>
-        </w:rPr>
-      </w:pPr>
-      <w:r>
-        <w:rPr>
-          <w:lang w:val="en-US"/>
-        </w:rPr>
-        <w:t xml:space="preserve">Issues with </w:t>
-      </w:r>
-      <w:proofErr w:type="gramStart"/>
-      <w:r>
-        <w:rPr>
-          <w:lang w:val="en-US"/>
-        </w:rPr>
-        <w:t>the Excel</w:t>
-      </w:r>
-      <w:proofErr w:type="gramEnd"/>
-      <w:r>
-        <w:rPr>
-          <w:lang w:val="en-US"/>
-        </w:rPr>
-        <w:t>:</w:t>
-      </w:r>
-    </w:p>
-    <w:p>
-      <w:pPr>
-        <w:pStyle w:val="ListParagraph"/>
-        <w:numPr>
-          <w:ilvl w:val="1"/>
-          <w:numId w:val="7"/>
-        </w:numPr>
-        <w:rPr>
-          <w:lang w:val="en-US"/>
-        </w:rPr>
-      </w:pPr>
-      <w:r>
-        <w:rPr>
-          <w:lang w:val="en-US"/>
-        </w:rPr>
-        <w:t>The user does not input any file</w:t>
-      </w:r>
-    </w:p>
-    <w:p>
-      <w:pPr>
-        <w:pStyle w:val="ListParagraph"/>
-        <w:numPr>
-          <w:ilvl w:val="1"/>
-          <w:numId w:val="7"/>
-        </w:numPr>
-        <w:rPr>
-          <w:lang w:val="en-US"/>
-        </w:rPr>
-      </w:pPr>
-      <w:r>
-        <w:rPr>
-          <w:lang w:val="en-US"/>
-        </w:rPr>
-        <w:t xml:space="preserve">The user inputs a file without </w:t>
-      </w:r>
-      <w:r>
-        <w:rPr>
-          <w:lang w:val="en-US"/>
-        </w:rPr>
-        <w:t>.</w:t>
-      </w:r>
-      <w:proofErr w:type="spellStart"/>
-      <w:r>
-        <w:rPr>
-          <w:lang w:val="en-US"/>
-        </w:rPr>
-        <w:t>xls</w:t>
-      </w:r>
-      <w:proofErr w:type="spellEnd"/>
-      <w:r>
-        <w:rPr>
-          <w:lang w:val="en-US"/>
-        </w:rPr>
-        <w:t xml:space="preserve"> or .xlsx extension </w:t>
-      </w:r>
-    </w:p>
-    <w:p>
-      <w:pPr>
-        <w:pStyle w:val="ListParagraph"/>
-        <w:numPr>
-          <w:ilvl w:val="1"/>
-          <w:numId w:val="7"/>
-        </w:numPr>
-        <w:rPr>
-          <w:lang w:val="en-US"/>
-        </w:rPr>
-      </w:pPr>
-      <w:r>
-        <w:rPr>
-          <w:lang w:val="en-US"/>
-        </w:rPr>
-        <w:t xml:space="preserve">The user inputs a file without modulated temperature </w:t>
-      </w:r>
-    </w:p>
-    <w:p>
-      <w:pPr>
-        <w:pStyle w:val="ListParagraph"/>
-        <w:numPr>
-          <w:ilvl w:val="1"/>
-          <w:numId w:val="7"/>
-        </w:numPr>
-        <w:rPr>
-          <w:lang w:val="en-US"/>
-        </w:rPr>
-      </w:pPr>
-      <w:r>
-        <w:rPr>
-          <w:lang w:val="en-US"/>
-        </w:rPr>
-        <w:t xml:space="preserve">The user inputs a file without time </w:t>
-      </w:r>
-    </w:p>
-    <w:p>
-      <w:pPr>
-        <w:pStyle w:val="ListParagraph"/>
-        <w:numPr>
-          <w:ilvl w:val="1"/>
-          <w:numId w:val="7"/>
-        </w:numPr>
-        <w:rPr>
-          <w:lang w:val="en-US"/>
-        </w:rPr>
-      </w:pPr>
-      <w:r>
-        <w:rPr>
-          <w:lang w:val="en-US"/>
-        </w:rPr>
-        <w:t xml:space="preserve">The user inputs a file without modulated heat flow </w:t>
-      </w:r>
-    </w:p>
-    <w:p>
-      <w:pPr>
-        <w:pStyle w:val="ListParagraph"/>
-        <w:numPr>
-          <w:ilvl w:val="1"/>
-          <w:numId w:val="7"/>
-        </w:numPr>
-        <w:rPr>
-          <w:lang w:val="en-US"/>
-        </w:rPr>
-      </w:pPr>
-      <w:r>
-        <w:rPr>
-          <w:lang w:val="en-US"/>
-        </w:rPr>
-        <w:t xml:space="preserve">The user inputs a file </w:t>
-      </w:r>
-      <w:r>
-        <w:rPr>
-          <w:lang w:val="en-US"/>
-        </w:rPr>
-        <w:t xml:space="preserve">with multiple heat flow columns </w:t>
-      </w:r>
-    </w:p>
-    <w:p>
-      <w:pPr>
-        <w:pStyle w:val="ListParagraph"/>
-        <w:numPr>
-          <w:ilvl w:val="1"/>
-          <w:numId w:val="7"/>
-        </w:numPr>
-        <w:rPr>
-          <w:lang w:val="en-US"/>
-        </w:rPr>
-      </w:pPr>
-      <w:r>
-        <w:rPr>
-          <w:lang w:val="en-US"/>
-        </w:rPr>
-        <w:t>The user forgets to select the right Excel sheet if their data is not in Sheet 1</w:t>
-      </w:r>
-      <w:r>
-        <w:rPr>
-          <w:lang w:val="en-US"/>
-        </w:rPr>
-        <w:t xml:space="preserve"> (solved because this would also trigger</w:t>
-      </w:r>
-      <w:r>
-        <w:rPr>
-          <w:lang w:val="en-US"/>
-        </w:rPr>
-        <w:t xml:space="preserve"> one of the other options above). </w:t>
-      </w:r>
-    </w:p>
-    <w:p>
-      <w:pPr>
-        <w:pStyle w:val="ListParagraph"/>
-        <w:numPr>
-          <w:ilvl w:val="1"/>
-          <w:numId w:val="7"/>
-        </w:numPr>
-        <w:rPr>
-          <w:highlight w:val="yellow"/>
-          <w:lang w:val="en-US"/>
-        </w:rPr>
-      </w:pPr>
-      <w:r>
-        <w:rPr>
-          <w:highlight w:val="yellow"/>
-          <w:lang w:val="en-US"/>
-        </w:rPr>
-        <w:lastRenderedPageBreak/>
-        <w:t>The user inputs an Excel sheet wit</w:t>
-      </w:r>
-      <w:r>
-        <w:rPr>
-          <w:highlight w:val="yellow"/>
-          <w:lang w:val="en-US"/>
-        </w:rPr>
-        <w:t>h data not containing enough significant figures</w:t>
-      </w:r>
-    </w:p>
-    <w:p>
-      <w:pPr>
-        <w:pStyle w:val="ListParagraph"/>
-        <w:ind w:left="1440"/>
-        <w:rPr>
-          <w:lang w:val="en-US"/>
-        </w:rPr>
-      </w:pPr>
-    </w:p>
-    <w:p>
-      <w:pPr>
-        <w:pStyle w:val="ListParagraph"/>
-        <w:numPr>
-          <w:ilvl w:val="0"/>
-          <w:numId w:val="7"/>
-        </w:numPr>
-        <w:rPr>
-          <w:lang w:val="en-US"/>
-        </w:rPr>
-      </w:pPr>
-      <w:r>
-        <w:rPr>
-          <w:lang w:val="en-US"/>
-        </w:rPr>
-        <w:t>Issue with other inputs</w:t>
-      </w:r>
-      <w:r>
-        <w:rPr>
-          <w:lang w:val="en-US"/>
-        </w:rPr>
-        <w:t>:</w:t>
-      </w:r>
-    </w:p>
-    <w:p>
-      <w:pPr>
-        <w:pStyle w:val="ListParagraph"/>
-        <w:numPr>
-          <w:ilvl w:val="1"/>
-          <w:numId w:val="7"/>
-        </w:numPr>
-        <w:rPr>
-          <w:lang w:val="en-US"/>
-        </w:rPr>
-      </w:pPr>
-      <w:r>
-        <w:rPr>
-          <w:lang w:val="en-US"/>
-        </w:rPr>
-        <w:t xml:space="preserve">Any of the other inputs on the first page </w:t>
-      </w:r>
-      <w:proofErr w:type="gramStart"/>
-      <w:r>
-        <w:rPr>
-          <w:lang w:val="en-US"/>
-        </w:rPr>
-        <w:t>is</w:t>
-      </w:r>
-      <w:proofErr w:type="gramEnd"/>
-      <w:r>
-        <w:rPr>
-          <w:lang w:val="en-US"/>
-        </w:rPr>
-        <w:t xml:space="preserve"> missing </w:t>
-      </w:r>
-    </w:p>
-    <w:p>
-      <w:pPr>
-        <w:pStyle w:val="ListParagraph"/>
-        <w:numPr>
-          <w:ilvl w:val="1"/>
-          <w:numId w:val="7"/>
-        </w:numPr>
-        <w:rPr>
-          <w:lang w:val="en-US"/>
-        </w:rPr>
-      </w:pPr>
-      <w:r>
-        <w:rPr>
-          <w:lang w:val="en-US"/>
-        </w:rPr>
-        <w:t xml:space="preserve">The user recalculates with a different number of </w:t>
-      </w:r>
-      <w:proofErr w:type="gramStart"/>
-      <w:r>
-        <w:rPr>
-          <w:lang w:val="en-US"/>
-        </w:rPr>
-        <w:t>modulations</w:t>
-      </w:r>
-      <w:proofErr w:type="gramEnd"/>
-      <w:r>
-        <w:rPr>
-          <w:lang w:val="en-US"/>
-        </w:rPr>
-        <w:t xml:space="preserve"> but the </w:t>
-      </w:r>
-      <w:r>
-        <w:rPr>
-          <w:lang w:val="en-US"/>
-        </w:rPr>
-        <w:t xml:space="preserve">input is left blank </w:t>
-      </w:r>
-    </w:p>
-    <w:p>
-      <w:pPr>
-        <w:rPr>
-          <w:lang w:val="en-US"/>
-        </w:rPr>
-      </w:pPr>
     </w:p>
     <w:p>
       <w:pPr>
@@ -12138,21 +11702,7 @@
         <w:rPr>
           <w:lang w:val="en-US"/>
         </w:rPr>
-        <w:t xml:space="preserve">comparing the results from the Fourier </w:t>
-      </w:r>
-      <w:proofErr w:type="gramStart"/>
-      <w:r>
-        <w:rPr>
-          <w:lang w:val="en-US"/>
-        </w:rPr>
-        <w:t>transform</w:t>
-      </w:r>
-      <w:proofErr w:type="gramEnd"/>
-      <w:r>
-        <w:rPr>
-          <w:lang w:val="en-US"/>
-        </w:rPr>
-        <w:t xml:space="preserve"> and those obtained through the alternative method can be informative when it comes to detecting artifacts. Hence, this app also </w:t>
+        <w:t xml:space="preserve">comparing the results from the Fourier transform and those obtained through the alternative method can be informative when it comes to detecting artifacts. Hence, this app also </w:t>
       </w:r>
       <w:r>
         <w:rPr>
@@ -12270,21 +11820,7 @@
         <w:rPr>
           <w:lang w:val="en-US"/>
         </w:rPr>
-        <w:t>The Excel file must be in the .xlsx or .</w:t>
-      </w:r>
-      <w:proofErr w:type="spellStart"/>
-      <w:r>
-        <w:rPr>
-          <w:lang w:val="en-US"/>
-        </w:rPr>
-        <w:t>xls</w:t>
-      </w:r>
-      <w:proofErr w:type="spellEnd"/>
-      <w:r>
-        <w:rPr>
-          <w:lang w:val="en-US"/>
-        </w:rPr>
-        <w:t xml:space="preserve"> format. </w:t>
+        <w:t xml:space="preserve">The Excel file must be in the .xlsx or .xls format. </w:t>
       </w:r>
     </w:p>
     <w:p>
@@ -12362,21 +11898,7 @@
         <w:rPr>
           <w:lang w:val="en-US"/>
         </w:rPr>
-        <w:t xml:space="preserve"> (in W/g). It is preferable that it does not contain other heat flow data, since it might throw an error otherwise. The order of the columns does not matter. The presence of rows containing other information does not matter. These things are all detected and filtered out appropriately, since the program looks for the </w:t>
-      </w:r>
-      <w:proofErr w:type="gramStart"/>
-      <w:r>
-        <w:rPr>
-          <w:lang w:val="en-US"/>
-        </w:rPr>
-        <w:t>words</w:t>
-      </w:r>
-      <w:proofErr w:type="gramEnd"/>
-      <w:r>
-        <w:rPr>
-          <w:lang w:val="en-US"/>
-        </w:rPr>
-        <w:t xml:space="preserve"> “time”, “modulated” and “temperature”, and “modulated” “heat” “flow”. Note that the terms in your titles must be separated by </w:t>
+        <w:t xml:space="preserve"> (in W/g). It is preferable that it does not contain other heat flow data, since it might throw an error otherwise. The order of the columns does not matter. The presence of rows containing other information does not matter. These things are all detected and filtered out appropriately, since the program looks for the words “time”, “modulated” and “temperature”, and “modulated” “heat” “flow”. Note that the terms in your titles must be separated by </w:t>
       </w:r>
       <w:r>
         <w:rPr>
@@ -12402,14 +11924,7 @@
         <w:rPr>
           <w:lang w:val="en-US"/>
         </w:rPr>
-        <w:t>”, not “</w:t>
-      </w:r>
-      <w:proofErr w:type="spellStart"/>
-      <w:r>
-        <w:rPr>
-          <w:lang w:val="en-US"/>
-        </w:rPr>
-        <w:t>modulated_</w:t>
+        <w:t>”, not “modulated_</w:t>
       </w:r>
       <w:r>
         <w:rPr>
@@ -12417,7 +11932,6 @@
         </w:rPr>
         <w:t>heat_flow</w:t>
       </w:r>
-      <w:proofErr w:type="spellEnd"/>
       <w:r>
         <w:rPr>
           <w:lang w:val="en-US"/>
@@ -12482,21 +11996,7 @@
         <w:rPr>
           <w:lang w:val="en-US"/>
         </w:rPr>
-        <w:t xml:space="preserve"> contains </w:t>
-      </w:r>
-      <w:proofErr w:type="gramStart"/>
-      <w:r>
-        <w:rPr>
-          <w:lang w:val="en-US"/>
-        </w:rPr>
-        <w:t>enough significant</w:t>
-      </w:r>
-      <w:proofErr w:type="gramEnd"/>
-      <w:r>
-        <w:rPr>
-          <w:lang w:val="en-US"/>
-        </w:rPr>
-        <w:t xml:space="preserve"> figures; preferably 5 or above. If not, maxima and minima will not be detected accurately (due to overlapping values), and the program will fail or produce unreliable results. A warning is printed if this is the case. </w:t>
+        <w:t xml:space="preserve"> contains enough significant figures; preferably 5 or above. If not, maxima and minima will not be detected accurately (due to overlapping values), and the program will fail or produce unreliable results. A warning is printed if this is the case. </w:t>
       </w:r>
     </w:p>
     <w:p>
@@ -12892,39 +12392,7 @@
           <w:rFonts w:eastAsiaTheme="minorEastAsia"/>
           <w:lang w:val="en-US"/>
         </w:rPr>
-        <w:t>m with index “</w:t>
-      </w:r>
-      <w:proofErr w:type="spellStart"/>
-      <w:r>
-        <w:rPr>
-          <w:rFonts w:eastAsiaTheme="minorEastAsia"/>
-          <w:lang w:val="en-US"/>
-        </w:rPr>
-        <w:t>i</w:t>
-      </w:r>
-      <w:proofErr w:type="spellEnd"/>
-      <w:r>
-        <w:rPr>
-          <w:rFonts w:eastAsiaTheme="minorEastAsia"/>
-          <w:lang w:val="en-US"/>
-        </w:rPr>
-        <w:t>" to the minimum with index “</w:t>
-      </w:r>
-      <w:proofErr w:type="spellStart"/>
-      <w:r>
-        <w:rPr>
-          <w:rFonts w:eastAsiaTheme="minorEastAsia"/>
-          <w:lang w:val="en-US"/>
-        </w:rPr>
-        <w:t>i</w:t>
-      </w:r>
-      <w:proofErr w:type="spellEnd"/>
-      <w:r>
-        <w:rPr>
-          <w:rFonts w:eastAsiaTheme="minorEastAsia"/>
-          <w:lang w:val="en-US"/>
-        </w:rPr>
-        <w:t>”, the maximum with index “i+1” to the minimum with index "i+1”, and so forth.</w:t>
+        <w:t>m with index “i" to the minimum with index “i”, the maximum with index “i+1” to the minimum with index "i+1”, and so forth.</w:t>
       </w:r>
       <w:r>
         <w:rPr>
@@ -13109,16 +12577,8 @@
         <w:rPr>
           <w:lang w:val="en-US"/>
         </w:rPr>
-        <w:t xml:space="preserve">Read in </w:t>
-      </w:r>
-      <w:proofErr w:type="gramStart"/>
-      <w:r>
-        <w:rPr>
-          <w:lang w:val="en-US"/>
-        </w:rPr>
-        <w:t>the Excel</w:t>
-      </w:r>
-      <w:proofErr w:type="gramEnd"/>
+        <w:t>Read in the Excel</w:t>
+      </w:r>
       <w:r>
         <w:rPr>
           <w:lang w:val="en-US"/>
@@ -13141,62 +12601,26 @@
         <w:rPr>
           <w:lang w:val="en-US"/>
         </w:rPr>
-        <w:t>A function called “</w:t>
-      </w:r>
-      <w:proofErr w:type="spellStart"/>
-      <w:r>
-        <w:rPr>
-          <w:lang w:val="en-US"/>
-        </w:rPr>
-        <w:t>locate_extrema</w:t>
-      </w:r>
-      <w:r>
-        <w:rPr>
-          <w:lang w:val="en-US"/>
-        </w:rPr>
-        <w:t>_manual</w:t>
-      </w:r>
-      <w:proofErr w:type="spellEnd"/>
-      <w:r>
-        <w:rPr>
-          <w:lang w:val="en-US"/>
-        </w:rPr>
-        <w:t xml:space="preserve"> is called: within a window of fifty points, it </w:t>
-      </w:r>
-      <w:r>
-        <w:rPr>
-          <w:lang w:val="en-US"/>
-        </w:rPr>
-        <w:t xml:space="preserve">uses </w:t>
-      </w:r>
-      <w:proofErr w:type="spellStart"/>
-      <w:r>
-        <w:rPr>
-          <w:lang w:val="en-US"/>
-        </w:rPr>
-        <w:t>which.max</w:t>
-      </w:r>
-      <w:proofErr w:type="spellEnd"/>
-      <w:r>
-        <w:rPr>
-          <w:lang w:val="en-US"/>
-        </w:rPr>
-        <w:t xml:space="preserve"> to locate maxima</w:t>
-      </w:r>
-      <w:r>
-        <w:rPr>
-          <w:lang w:val="en-US"/>
-        </w:rPr>
-        <w:t xml:space="preserve">. Minima are detected in a similar way using </w:t>
-      </w:r>
-      <w:proofErr w:type="spellStart"/>
-      <w:r>
-        <w:rPr>
-          <w:lang w:val="en-US"/>
-        </w:rPr>
-        <w:t>which.min</w:t>
-      </w:r>
-      <w:proofErr w:type="spellEnd"/>
+        <w:t>A function called “locate_extrema</w:t>
+      </w:r>
+      <w:r>
+        <w:rPr>
+          <w:lang w:val="en-US"/>
+        </w:rPr>
+        <w:t xml:space="preserve">_manual is called: within a window of fifty points, it </w:t>
+      </w:r>
+      <w:r>
+        <w:rPr>
+          <w:lang w:val="en-US"/>
+        </w:rPr>
+        <w:t>uses which.max to locate maxima</w:t>
+      </w:r>
+      <w:r>
+        <w:rPr>
+          <w:lang w:val="en-US"/>
+        </w:rPr>
+        <w:t>. Minima are detected in a similar way using which.min</w:t>
+      </w:r>
     </w:p>
     <w:p>
       <w:pPr>
@@ -13245,47 +12669,11 @@
         </w:rPr>
         <w:t xml:space="preserve">The function </w:t>
       </w:r>
-      <w:proofErr w:type="spellStart"/>
-      <w:r>
-        <w:rPr>
-          <w:lang w:val="en-US"/>
-        </w:rPr>
-        <w:t>HFcalc</w:t>
-      </w:r>
-      <w:proofErr w:type="spellEnd"/>
-      <w:r>
-        <w:rPr>
-          <w:lang w:val="en-US"/>
-        </w:rPr>
-        <w:t xml:space="preserve"> splits the data frame containing both minima and maxima in two </w:t>
-      </w:r>
-      <w:proofErr w:type="spellStart"/>
-      <w:r>
-        <w:rPr>
-          <w:lang w:val="en-US"/>
-        </w:rPr>
-        <w:t>dataframes</w:t>
-      </w:r>
-      <w:proofErr w:type="spellEnd"/>
-      <w:r>
-        <w:rPr>
-          <w:lang w:val="en-US"/>
-        </w:rPr>
-        <w:t xml:space="preserve"> containing either type. It checks the length of these </w:t>
-      </w:r>
-      <w:proofErr w:type="spellStart"/>
-      <w:r>
-        <w:rPr>
-          <w:lang w:val="en-US"/>
-        </w:rPr>
-        <w:t>dataframes</w:t>
-      </w:r>
-      <w:proofErr w:type="spellEnd"/>
-      <w:r>
-        <w:rPr>
-          <w:lang w:val="en-US"/>
-        </w:rPr>
-        <w:t xml:space="preserve"> and removes a row (or multiple rows) if either one is longer. </w:t>
+      <w:r>
+        <w:rPr>
+          <w:lang w:val="en-US"/>
+        </w:rPr>
+        <w:t xml:space="preserve">HFcalc splits the data frame containing both minima and maxima in two dataframes containing either type. It checks the length of these dataframes and removes a row (or multiple rows) if either one is longer. </w:t>
       </w:r>
       <w:r>
         <w:rPr>
@@ -13313,441 +12701,6 @@
           <w:lang w:val="en-US"/>
         </w:rPr>
       </w:pPr>
-    </w:p>
-    <w:p>
-      <w:pPr>
-        <w:pStyle w:val="Heading2"/>
-        <w:rPr>
-          <w:lang w:val="en-US"/>
-        </w:rPr>
-      </w:pPr>
-      <w:r>
-        <w:rPr>
-          <w:lang w:val="en-US"/>
-        </w:rPr>
-        <w:t>Error handling</w:t>
-      </w:r>
-    </w:p>
-    <w:p>
-      <w:pPr>
-        <w:pStyle w:val="ListParagraph"/>
-        <w:numPr>
-          <w:ilvl w:val="0"/>
-          <w:numId w:val="8"/>
-        </w:numPr>
-        <w:rPr>
-          <w:lang w:val="en-US"/>
-        </w:rPr>
-      </w:pPr>
-      <w:r>
-        <w:rPr>
-          <w:lang w:val="en-US"/>
-        </w:rPr>
-        <w:t>Issues with the mDSC Excel:</w:t>
-      </w:r>
-    </w:p>
-    <w:p>
-      <w:pPr>
-        <w:pStyle w:val="ListParagraph"/>
-        <w:numPr>
-          <w:ilvl w:val="1"/>
-          <w:numId w:val="8"/>
-        </w:numPr>
-        <w:rPr>
-          <w:lang w:val="en-US"/>
-        </w:rPr>
-      </w:pPr>
-      <w:r>
-        <w:rPr>
-          <w:lang w:val="en-US"/>
-        </w:rPr>
-        <w:t>The user does not input any file</w:t>
-      </w:r>
-    </w:p>
-    <w:p>
-      <w:pPr>
-        <w:pStyle w:val="ListParagraph"/>
-        <w:numPr>
-          <w:ilvl w:val="1"/>
-          <w:numId w:val="8"/>
-        </w:numPr>
-        <w:rPr>
-          <w:lang w:val="en-US"/>
-        </w:rPr>
-      </w:pPr>
-      <w:r>
-        <w:rPr>
-          <w:lang w:val="en-US"/>
-        </w:rPr>
-        <w:t>The user inputs a file without .</w:t>
-      </w:r>
-      <w:proofErr w:type="spellStart"/>
-      <w:r>
-        <w:rPr>
-          <w:lang w:val="en-US"/>
-        </w:rPr>
-        <w:t>xls</w:t>
-      </w:r>
-      <w:proofErr w:type="spellEnd"/>
-      <w:r>
-        <w:rPr>
-          <w:lang w:val="en-US"/>
-        </w:rPr>
-        <w:t xml:space="preserve"> or .xlsx extension </w:t>
-      </w:r>
-    </w:p>
-    <w:p>
-      <w:pPr>
-        <w:pStyle w:val="ListParagraph"/>
-        <w:numPr>
-          <w:ilvl w:val="1"/>
-          <w:numId w:val="8"/>
-        </w:numPr>
-        <w:rPr>
-          <w:lang w:val="en-US"/>
-        </w:rPr>
-      </w:pPr>
-      <w:r>
-        <w:rPr>
-          <w:lang w:val="en-US"/>
-        </w:rPr>
-        <w:t xml:space="preserve">The user inputs a file without temperature </w:t>
-      </w:r>
-    </w:p>
-    <w:p>
-      <w:pPr>
-        <w:pStyle w:val="ListParagraph"/>
-        <w:numPr>
-          <w:ilvl w:val="1"/>
-          <w:numId w:val="8"/>
-        </w:numPr>
-        <w:rPr>
-          <w:lang w:val="en-US"/>
-        </w:rPr>
-      </w:pPr>
-      <w:r>
-        <w:rPr>
-          <w:lang w:val="en-US"/>
-        </w:rPr>
-        <w:t xml:space="preserve">The user inputs a file without time </w:t>
-      </w:r>
-    </w:p>
-    <w:p>
-      <w:pPr>
-        <w:pStyle w:val="ListParagraph"/>
-        <w:numPr>
-          <w:ilvl w:val="1"/>
-          <w:numId w:val="8"/>
-        </w:numPr>
-        <w:rPr>
-          <w:lang w:val="en-US"/>
-        </w:rPr>
-      </w:pPr>
-      <w:r>
-        <w:rPr>
-          <w:lang w:val="en-US"/>
-        </w:rPr>
-        <w:t xml:space="preserve">The user inputs a file without modulated heat flow </w:t>
-      </w:r>
-    </w:p>
-    <w:p>
-      <w:pPr>
-        <w:pStyle w:val="ListParagraph"/>
-        <w:numPr>
-          <w:ilvl w:val="1"/>
-          <w:numId w:val="8"/>
-        </w:numPr>
-        <w:rPr>
-          <w:lang w:val="en-US"/>
-        </w:rPr>
-      </w:pPr>
-      <w:r>
-        <w:rPr>
-          <w:lang w:val="en-US"/>
-        </w:rPr>
-        <w:t xml:space="preserve">The user inputs a file with multiple heat flow columns </w:t>
-      </w:r>
-    </w:p>
-    <w:p>
-      <w:pPr>
-        <w:pStyle w:val="ListParagraph"/>
-        <w:numPr>
-          <w:ilvl w:val="1"/>
-          <w:numId w:val="8"/>
-        </w:numPr>
-        <w:rPr>
-          <w:lang w:val="en-US"/>
-        </w:rPr>
-      </w:pPr>
-      <w:r>
-        <w:rPr>
-          <w:lang w:val="en-US"/>
-        </w:rPr>
-        <w:t>The user forgets to select the right Excel sheet if their data is not in Sheet 1</w:t>
-      </w:r>
-    </w:p>
-    <w:p>
-      <w:pPr>
-        <w:pStyle w:val="ListParagraph"/>
-        <w:numPr>
-          <w:ilvl w:val="1"/>
-          <w:numId w:val="8"/>
-        </w:numPr>
-        <w:rPr>
-          <w:lang w:val="en-US"/>
-        </w:rPr>
-      </w:pPr>
-      <w:r>
-        <w:rPr>
-          <w:lang w:val="en-US"/>
-        </w:rPr>
-        <w:lastRenderedPageBreak/>
-        <w:t>The user inputs an Excel sheet with data not containing enough significant figures</w:t>
-      </w:r>
-    </w:p>
-    <w:p>
-      <w:pPr>
-        <w:pStyle w:val="ListParagraph"/>
-        <w:ind w:left="1440"/>
-        <w:rPr>
-          <w:lang w:val="en-US"/>
-        </w:rPr>
-      </w:pPr>
-    </w:p>
-    <w:p>
-      <w:pPr>
-        <w:pStyle w:val="ListParagraph"/>
-        <w:numPr>
-          <w:ilvl w:val="0"/>
-          <w:numId w:val="8"/>
-        </w:numPr>
-        <w:rPr>
-          <w:lang w:val="en-US"/>
-        </w:rPr>
-      </w:pPr>
-      <w:r>
-        <w:rPr>
-          <w:lang w:val="en-US"/>
-        </w:rPr>
-        <w:t>Issues with the DSC Excel:</w:t>
-      </w:r>
-    </w:p>
-    <w:p>
-      <w:pPr>
-        <w:pStyle w:val="ListParagraph"/>
-        <w:numPr>
-          <w:ilvl w:val="1"/>
-          <w:numId w:val="8"/>
-        </w:numPr>
-        <w:rPr>
-          <w:lang w:val="en-US"/>
-        </w:rPr>
-      </w:pPr>
-      <w:r>
-        <w:rPr>
-          <w:lang w:val="en-US"/>
-        </w:rPr>
-        <w:t>The user does not input any file</w:t>
-      </w:r>
-    </w:p>
-    <w:p>
-      <w:pPr>
-        <w:pStyle w:val="ListParagraph"/>
-        <w:numPr>
-          <w:ilvl w:val="1"/>
-          <w:numId w:val="8"/>
-        </w:numPr>
-        <w:rPr>
-          <w:lang w:val="en-US"/>
-        </w:rPr>
-      </w:pPr>
-      <w:r>
-        <w:rPr>
-          <w:lang w:val="en-US"/>
-        </w:rPr>
-        <w:t>The user inputs a file without .</w:t>
-      </w:r>
-      <w:proofErr w:type="spellStart"/>
-      <w:r>
-        <w:rPr>
-          <w:lang w:val="en-US"/>
-        </w:rPr>
-        <w:t>xls</w:t>
-      </w:r>
-      <w:proofErr w:type="spellEnd"/>
-      <w:r>
-        <w:rPr>
-          <w:lang w:val="en-US"/>
-        </w:rPr>
-        <w:t xml:space="preserve"> or .xlsx extension </w:t>
-      </w:r>
-    </w:p>
-    <w:p>
-      <w:pPr>
-        <w:pStyle w:val="ListParagraph"/>
-        <w:numPr>
-          <w:ilvl w:val="1"/>
-          <w:numId w:val="8"/>
-        </w:numPr>
-        <w:rPr>
-          <w:lang w:val="en-US"/>
-        </w:rPr>
-      </w:pPr>
-      <w:r>
-        <w:rPr>
-          <w:lang w:val="en-US"/>
-        </w:rPr>
-        <w:t xml:space="preserve">The user inputs a file without temperature </w:t>
-      </w:r>
-    </w:p>
-    <w:p>
-      <w:pPr>
-        <w:pStyle w:val="ListParagraph"/>
-        <w:numPr>
-          <w:ilvl w:val="1"/>
-          <w:numId w:val="8"/>
-        </w:numPr>
-        <w:rPr>
-          <w:lang w:val="en-US"/>
-        </w:rPr>
-      </w:pPr>
-      <w:r>
-        <w:rPr>
-          <w:lang w:val="en-US"/>
-        </w:rPr>
-        <w:t xml:space="preserve">The user inputs a file without time </w:t>
-      </w:r>
-    </w:p>
-    <w:p>
-      <w:pPr>
-        <w:pStyle w:val="ListParagraph"/>
-        <w:numPr>
-          <w:ilvl w:val="1"/>
-          <w:numId w:val="8"/>
-        </w:numPr>
-        <w:rPr>
-          <w:lang w:val="en-US"/>
-        </w:rPr>
-      </w:pPr>
-      <w:r>
-        <w:rPr>
-          <w:lang w:val="en-US"/>
-        </w:rPr>
-        <w:t xml:space="preserve">The user inputs a file without heat flow </w:t>
-      </w:r>
-    </w:p>
-    <w:p>
-      <w:pPr>
-        <w:pStyle w:val="ListParagraph"/>
-        <w:numPr>
-          <w:ilvl w:val="1"/>
-          <w:numId w:val="8"/>
-        </w:numPr>
-        <w:rPr>
-          <w:lang w:val="en-US"/>
-        </w:rPr>
-      </w:pPr>
-      <w:r>
-        <w:rPr>
-          <w:lang w:val="en-US"/>
-        </w:rPr>
-        <w:t xml:space="preserve">The user inputs a file with multiple heat flow columns </w:t>
-      </w:r>
-    </w:p>
-    <w:p>
-      <w:pPr>
-        <w:pStyle w:val="ListParagraph"/>
-        <w:numPr>
-          <w:ilvl w:val="1"/>
-          <w:numId w:val="8"/>
-        </w:numPr>
-        <w:rPr>
-          <w:lang w:val="en-US"/>
-        </w:rPr>
-      </w:pPr>
-      <w:r>
-        <w:rPr>
-          <w:lang w:val="en-US"/>
-        </w:rPr>
-        <w:t>The user forgets to select the right Excel sheet if their data is not in Sheet 1</w:t>
-      </w:r>
-    </w:p>
-    <w:p>
-      <w:pPr>
-        <w:pStyle w:val="ListParagraph"/>
-        <w:numPr>
-          <w:ilvl w:val="1"/>
-          <w:numId w:val="8"/>
-        </w:numPr>
-        <w:rPr>
-          <w:lang w:val="en-US"/>
-        </w:rPr>
-      </w:pPr>
-      <w:r>
-        <w:rPr>
-          <w:lang w:val="en-US"/>
-        </w:rPr>
-        <w:t>The user inputs an Excel sheet with data not containing enough significant figures</w:t>
-      </w:r>
-    </w:p>
-    <w:p>
-      <w:pPr>
-        <w:pStyle w:val="ListParagraph"/>
-        <w:ind w:left="1440"/>
-        <w:rPr>
-          <w:lang w:val="en-US"/>
-        </w:rPr>
-      </w:pPr>
-    </w:p>
-    <w:p>
-      <w:pPr>
-        <w:pStyle w:val="ListParagraph"/>
-        <w:numPr>
-          <w:ilvl w:val="0"/>
-          <w:numId w:val="8"/>
-        </w:numPr>
-        <w:rPr>
-          <w:lang w:val="en-US"/>
-        </w:rPr>
-      </w:pPr>
-      <w:r>
-        <w:rPr>
-          <w:lang w:val="en-US"/>
-        </w:rPr>
-        <w:t>Issue with other inputs:</w:t>
-      </w:r>
-    </w:p>
-    <w:p>
-      <w:pPr>
-        <w:pStyle w:val="ListParagraph"/>
-        <w:numPr>
-          <w:ilvl w:val="1"/>
-          <w:numId w:val="8"/>
-        </w:numPr>
-        <w:rPr>
-          <w:lang w:val="en-US"/>
-        </w:rPr>
-      </w:pPr>
-      <w:r>
-        <w:rPr>
-          <w:lang w:val="en-US"/>
-        </w:rPr>
-        <w:t xml:space="preserve">Any of the other inputs on the first page </w:t>
-      </w:r>
-      <w:proofErr w:type="gramStart"/>
-      <w:r>
-        <w:rPr>
-          <w:lang w:val="en-US"/>
-        </w:rPr>
-        <w:t>is</w:t>
-      </w:r>
-      <w:proofErr w:type="gramEnd"/>
-      <w:r>
-        <w:rPr>
-          <w:lang w:val="en-US"/>
-        </w:rPr>
-        <w:t xml:space="preserve"> missing </w:t>
-      </w:r>
     </w:p>
     <w:p>
       <w:pPr>
@@ -13838,35 +12791,7 @@
         <w:rPr>
           <w:lang w:val="en-US"/>
         </w:rPr>
-        <w:t xml:space="preserve">It must be said that this app is not a physical simulation. It is strictly a mathematical tool, that </w:t>
-      </w:r>
-      <w:proofErr w:type="gramStart"/>
-      <w:r>
-        <w:rPr>
-          <w:lang w:val="en-US"/>
-        </w:rPr>
-        <w:t>generated</w:t>
-      </w:r>
-      <w:proofErr w:type="gramEnd"/>
-      <w:r>
-        <w:rPr>
-          <w:lang w:val="en-US"/>
-        </w:rPr>
-        <w:t xml:space="preserve"> a modulated heat flow and deconvolutes it </w:t>
-      </w:r>
-      <w:proofErr w:type="gramStart"/>
-      <w:r>
-        <w:rPr>
-          <w:lang w:val="en-US"/>
-        </w:rPr>
-        <w:t>using</w:t>
-      </w:r>
-      <w:proofErr w:type="gramEnd"/>
-      <w:r>
-        <w:rPr>
-          <w:lang w:val="en-US"/>
-        </w:rPr>
-        <w:t xml:space="preserve"> a Fourier transform.</w:t>
+        <w:t>It must be said that this app is not a physical simulation. It is strictly a mathematical tool, that generated a modulated heat flow and deconvolutes it using a Fourier transform.</w:t>
       </w:r>
     </w:p>
     <w:p>
@@ -14200,63 +13125,7 @@
         <w:rPr>
           <w:lang w:val="en-US"/>
         </w:rPr>
-        <w:t xml:space="preserve">Following this, the glass transition is modeled through a sigmoid curve. </w:t>
-      </w:r>
-      <w:proofErr w:type="spellStart"/>
-      <w:r>
-        <w:rPr>
-          <w:lang w:val="en-US"/>
-        </w:rPr>
-        <w:t>FinalRevCpPreTg</w:t>
-      </w:r>
-      <w:proofErr w:type="spellEnd"/>
-      <w:r>
-        <w:rPr>
-          <w:lang w:val="en-US"/>
-        </w:rPr>
-        <w:t xml:space="preserve">, </w:t>
-      </w:r>
-      <w:proofErr w:type="spellStart"/>
-      <w:r>
-        <w:rPr>
-          <w:lang w:val="en-US"/>
-        </w:rPr>
-        <w:t>StartRevCpTempPostTg</w:t>
-      </w:r>
-      <w:proofErr w:type="spellEnd"/>
-      <w:r>
-        <w:rPr>
-          <w:lang w:val="en-US"/>
-        </w:rPr>
-        <w:t xml:space="preserve">, </w:t>
-      </w:r>
-      <w:proofErr w:type="spellStart"/>
-      <w:r>
-        <w:rPr>
-          <w:lang w:val="en-US"/>
-        </w:rPr>
-        <w:t>FinalRevCpPreTg</w:t>
-      </w:r>
-      <w:proofErr w:type="spellEnd"/>
-      <w:r>
-        <w:rPr>
-          <w:lang w:val="en-US"/>
-        </w:rPr>
-        <w:t xml:space="preserve">, Tg onset, Tg </w:t>
-      </w:r>
-      <w:proofErr w:type="spellStart"/>
-      <w:r>
-        <w:rPr>
-          <w:lang w:val="en-US"/>
-        </w:rPr>
-        <w:t>endset</w:t>
-      </w:r>
-      <w:proofErr w:type="spellEnd"/>
-      <w:r>
-        <w:rPr>
-          <w:lang w:val="en-US"/>
-        </w:rPr>
-        <w:t xml:space="preserve"> and Tg midpoint are user inputs.  Here, the following equation is used: </w:t>
+        <w:t xml:space="preserve">Following this, the glass transition is modeled through a sigmoid curve. FinalRevCpPreTg, StartRevCpTempPostTg, FinalRevCpPreTg, Tg onset, Tg endset and Tg midpoint are user inputs.  Here, the following equation is used: </w:t>
       </w:r>
     </w:p>
     <w:p>
@@ -14517,21 +13386,7 @@
         <w:rPr>
           <w:lang w:val="en-US"/>
         </w:rPr>
-        <w:t xml:space="preserve">ture, peak </w:t>
-      </w:r>
-      <w:proofErr w:type="spellStart"/>
-      <w:r>
-        <w:rPr>
-          <w:lang w:val="en-US"/>
-        </w:rPr>
-        <w:t>endset</w:t>
-      </w:r>
-      <w:proofErr w:type="spellEnd"/>
-      <w:r>
-        <w:rPr>
-          <w:lang w:val="en-US"/>
-        </w:rPr>
-        <w:t xml:space="preserve"> and peak onset are all user inputs. These are the equations used to determine the </w:t>
+        <w:t xml:space="preserve">ture, peak endset and peak onset are all user inputs. These are the equations used to determine the </w:t>
       </w:r>
       <w:r>
         <w:rPr>
@@ -14884,45 +13739,20 @@
           <w:lang w:val="en-US"/>
         </w:rPr>
       </w:pPr>
-      <w:proofErr w:type="gramStart"/>
       <w:r>
         <w:rPr>
           <w:rFonts w:eastAsiaTheme="minorEastAsia"/>
           <w:lang w:val="en-US"/>
         </w:rPr>
         <w:lastRenderedPageBreak/>
-        <w:t>The end result</w:t>
-      </w:r>
-      <w:proofErr w:type="gramEnd"/>
-      <w:r>
-        <w:rPr>
-          <w:rFonts w:eastAsiaTheme="minorEastAsia"/>
-          <w:lang w:val="en-US"/>
-        </w:rPr>
-        <w:t xml:space="preserve"> of a</w:t>
-      </w:r>
-      <w:r>
-        <w:rPr>
-          <w:rFonts w:eastAsiaTheme="minorEastAsia"/>
-          <w:lang w:val="en-US"/>
-        </w:rPr>
-        <w:t xml:space="preserve">dding </w:t>
-      </w:r>
-      <w:proofErr w:type="gramStart"/>
-      <w:r>
-        <w:rPr>
-          <w:rFonts w:eastAsiaTheme="minorEastAsia"/>
-          <w:lang w:val="en-US"/>
-        </w:rPr>
-        <w:t>the oscillation</w:t>
-      </w:r>
-      <w:proofErr w:type="gramEnd"/>
-      <w:r>
-        <w:rPr>
-          <w:rFonts w:eastAsiaTheme="minorEastAsia"/>
-          <w:lang w:val="en-US"/>
-        </w:rPr>
-        <w:t xml:space="preserve">, the baseline, the Tg(s), and the other events is essentially the equation that was presented in the </w:t>
+        <w:t>The end result of a</w:t>
+      </w:r>
+      <w:r>
+        <w:rPr>
+          <w:rFonts w:eastAsiaTheme="minorEastAsia"/>
+          <w:lang w:val="en-US"/>
+        </w:rPr>
+        <w:t xml:space="preserve">dding the oscillation, the baseline, the Tg(s), and the other events is essentially the equation that was presented in the </w:t>
       </w:r>
       <w:r>
         <w:rPr>
@@ -15040,14 +13870,7 @@
               <w:rFonts w:ascii="Cambria Math" w:eastAsiaTheme="minorEastAsia" w:hAnsi="Cambria Math"/>
               <w:lang w:val="en-US"/>
             </w:rPr>
-            <m:t>+</m:t>
-          </m:r>
-          <m:r>
-            <w:rPr>
-              <w:rFonts w:ascii="Cambria Math" w:eastAsiaTheme="minorEastAsia" w:hAnsi="Cambria Math"/>
-              <w:lang w:val="en-US"/>
-            </w:rPr>
-            <m:t>f</m:t>
+            <m:t>+f</m:t>
           </m:r>
           <m:d>
             <m:dPr>
@@ -15065,21 +13888,7 @@
                   <w:rFonts w:ascii="Cambria Math" w:eastAsiaTheme="minorEastAsia" w:hAnsi="Cambria Math"/>
                   <w:lang w:val="en-US"/>
                 </w:rPr>
-                <m:t>t</m:t>
-              </m:r>
-              <m:r>
-                <w:rPr>
-                  <w:rFonts w:ascii="Cambria Math" w:eastAsiaTheme="minorEastAsia" w:hAnsi="Cambria Math"/>
-                  <w:lang w:val="en-US"/>
-                </w:rPr>
-                <m:t xml:space="preserve">, </m:t>
-              </m:r>
-              <m:r>
-                <w:rPr>
-                  <w:rFonts w:ascii="Cambria Math" w:eastAsiaTheme="minorEastAsia" w:hAnsi="Cambria Math"/>
-                  <w:lang w:val="en-US"/>
-                </w:rPr>
-                <m:t>T</m:t>
+                <m:t>t, T</m:t>
               </m:r>
             </m:e>
           </m:d>
@@ -15187,28 +13996,14 @@
               <w:rFonts w:ascii="Cambria Math" w:hAnsi="Cambria Math"/>
               <w:lang w:val="en-US"/>
             </w:rPr>
-            <m:t>β</m:t>
-          </m:r>
-          <m:r>
-            <w:rPr>
-              <w:rFonts w:ascii="Cambria Math" w:hAnsi="Cambria Math"/>
-              <w:lang w:val="en-US"/>
-            </w:rPr>
-            <m:t xml:space="preserve"> </m:t>
+            <m:t xml:space="preserve">β </m:t>
           </m:r>
           <m:r>
             <w:rPr>
               <w:rFonts w:ascii="Cambria Math" w:eastAsiaTheme="minorEastAsia" w:hAnsi="Cambria Math"/>
               <w:lang w:val="en-US"/>
             </w:rPr>
-            <m:t xml:space="preserve">+ </m:t>
-          </m:r>
-          <m:r>
-            <w:rPr>
-              <w:rFonts w:ascii="Cambria Math" w:eastAsiaTheme="minorEastAsia" w:hAnsi="Cambria Math"/>
-              <w:lang w:val="en-US"/>
-            </w:rPr>
-            <m:t>f</m:t>
+            <m:t>+ f</m:t>
           </m:r>
           <m:d>
             <m:dPr>
@@ -15226,21 +14021,7 @@
                   <w:rFonts w:ascii="Cambria Math" w:eastAsiaTheme="minorEastAsia" w:hAnsi="Cambria Math"/>
                   <w:lang w:val="en-US"/>
                 </w:rPr>
-                <m:t>t</m:t>
-              </m:r>
-              <m:r>
-                <w:rPr>
-                  <w:rFonts w:ascii="Cambria Math" w:eastAsiaTheme="minorEastAsia" w:hAnsi="Cambria Math"/>
-                  <w:lang w:val="en-US"/>
-                </w:rPr>
-                <m:t xml:space="preserve">, </m:t>
-              </m:r>
-              <m:r>
-                <w:rPr>
-                  <w:rFonts w:ascii="Cambria Math" w:eastAsiaTheme="minorEastAsia" w:hAnsi="Cambria Math"/>
-                  <w:lang w:val="en-US"/>
-                </w:rPr>
-                <m:t>T</m:t>
+                <m:t>t, T</m:t>
               </m:r>
             </m:e>
           </m:d>
@@ -15368,41 +14149,13 @@
         <w:rPr>
           <w:lang w:val="en-US"/>
         </w:rPr>
-        <w:t xml:space="preserve">they are </w:t>
-      </w:r>
-      <w:proofErr w:type="gramStart"/>
-      <w:r>
-        <w:rPr>
-          <w:lang w:val="en-US"/>
-        </w:rPr>
-        <w:t>resamples</w:t>
-      </w:r>
-      <w:proofErr w:type="gramEnd"/>
-      <w:r>
-        <w:rPr>
-          <w:lang w:val="en-US"/>
-        </w:rPr>
-        <w:t xml:space="preserve"> after fully initializing the </w:t>
-      </w:r>
-      <w:r>
-        <w:rPr>
-          <w:lang w:val="en-US"/>
-        </w:rPr>
-        <w:t xml:space="preserve">signal through linear interpolation. The </w:t>
-      </w:r>
-      <w:proofErr w:type="spellStart"/>
-      <w:r>
-        <w:rPr>
-          <w:lang w:val="en-US"/>
-        </w:rPr>
-        <w:t>approx</w:t>
-      </w:r>
-      <w:proofErr w:type="spellEnd"/>
-      <w:r>
-        <w:rPr>
-          <w:lang w:val="en-US"/>
-        </w:rPr>
-        <w:t xml:space="preserve">() function is used for this in R. After this, the total heat flow is simply calculated through this equation: </w:t>
+        <w:t xml:space="preserve">they are resamples after fully initializing the </w:t>
+      </w:r>
+      <w:r>
+        <w:rPr>
+          <w:lang w:val="en-US"/>
+        </w:rPr>
+        <w:t xml:space="preserve">signal through linear interpolation. The approx() function is used for this in R. After this, the total heat flow is simply calculated through this equation: </w:t>
       </w:r>
     </w:p>
     <w:p>
@@ -15494,21 +14247,7 @@
         <w:rPr>
           <w:lang w:val="en-US"/>
         </w:rPr>
-        <w:t xml:space="preserve">Reversing </w:t>
-      </w:r>
-      <w:proofErr w:type="gramStart"/>
-      <w:r>
-        <w:rPr>
-          <w:lang w:val="en-US"/>
-        </w:rPr>
-        <w:t>heat</w:t>
-      </w:r>
-      <w:proofErr w:type="gramEnd"/>
-      <w:r>
-        <w:rPr>
-          <w:lang w:val="en-US"/>
-        </w:rPr>
-        <w:t xml:space="preserve"> flow</w:t>
+        <w:t>Reversing heat flow</w:t>
       </w:r>
     </w:p>
     <w:p>
@@ -15715,23 +14454,7 @@
           <w:rFonts w:eastAsiaTheme="minorEastAsia"/>
           <w:lang w:val="en-US"/>
         </w:rPr>
-        <w:t xml:space="preserve"> is determined using a fast Fourier transform (FFT). In short, the signal is transformed using an FFT, and the y-value of the frequency bin corresponding to the user input frequency is extracted. This signal is multiplied by two to </w:t>
-      </w:r>
-      <w:proofErr w:type="gramStart"/>
-      <w:r>
-        <w:rPr>
-          <w:rFonts w:eastAsiaTheme="minorEastAsia"/>
-          <w:lang w:val="en-US"/>
-        </w:rPr>
-        <w:t>take into account</w:t>
-      </w:r>
-      <w:proofErr w:type="gramEnd"/>
-      <w:r>
-        <w:rPr>
-          <w:rFonts w:eastAsiaTheme="minorEastAsia"/>
-          <w:lang w:val="en-US"/>
-        </w:rPr>
-        <w:t xml:space="preserve"> symmetrical negative frequencies, and is then </w:t>
+        <w:t xml:space="preserve"> is determined using a fast Fourier transform (FFT). In short, the signal is transformed using an FFT, and the y-value of the frequency bin corresponding to the user input frequency is extracted. This signal is multiplied by two to take into account symmetrical negative frequencies, and is then </w:t>
       </w:r>
       <w:r>
         <w:rPr>
@@ -16222,88 +14945,13 @@
           <w:lang w:val="en-US"/>
         </w:rPr>
       </w:pPr>
-      <w:proofErr w:type="spellStart"/>
-      <w:r>
-        <w:rPr>
-          <w:rFonts w:eastAsiaTheme="minorEastAsia"/>
-          <w:lang w:val="en-US"/>
-        </w:rPr>
-        <w:t>Plotly</w:t>
-      </w:r>
-      <w:proofErr w:type="spellEnd"/>
-      <w:r>
-        <w:rPr>
-          <w:rFonts w:eastAsiaTheme="minorEastAsia"/>
-          <w:lang w:val="en-US"/>
-        </w:rPr>
-        <w:t xml:space="preserve"> is used to plot the results. </w:t>
-      </w:r>
-    </w:p>
-    <w:p>
-      <w:pPr>
-        <w:pStyle w:val="Heading2"/>
-        <w:rPr>
-          <w:lang w:val="en-US"/>
-        </w:rPr>
-      </w:pPr>
-      <w:r>
-        <w:rPr>
-          <w:lang w:val="en-US"/>
-        </w:rPr>
-        <w:t>Error handling</w:t>
-      </w:r>
-    </w:p>
-    <w:p>
-      <w:pPr>
-        <w:pStyle w:val="ListParagraph"/>
-        <w:numPr>
-          <w:ilvl w:val="0"/>
-          <w:numId w:val="9"/>
-        </w:numPr>
-        <w:rPr>
-          <w:lang w:val="en-US"/>
-        </w:rPr>
-      </w:pPr>
-      <w:r>
-        <w:rPr>
-          <w:lang w:val="en-US"/>
-        </w:rPr>
-        <w:t>Issues with the input</w:t>
-      </w:r>
-    </w:p>
-    <w:p>
-      <w:pPr>
-        <w:pStyle w:val="ListParagraph"/>
-        <w:numPr>
-          <w:ilvl w:val="1"/>
-          <w:numId w:val="9"/>
-        </w:numPr>
-        <w:rPr>
-          <w:lang w:val="en-US"/>
-        </w:rPr>
-      </w:pPr>
-      <w:r>
-        <w:rPr>
-          <w:lang w:val="en-US"/>
-        </w:rPr>
-        <w:t xml:space="preserve">The user leaves one of the inputs </w:t>
-      </w:r>
-      <w:proofErr w:type="gramStart"/>
-      <w:r>
-        <w:rPr>
-          <w:lang w:val="en-US"/>
-        </w:rPr>
-        <w:t>blank</w:t>
-      </w:r>
-      <w:proofErr w:type="gramEnd"/>
-    </w:p>
-    <w:p>
-      <w:pPr>
-        <w:rPr>
-          <w:rFonts w:eastAsiaTheme="minorEastAsia"/>
-          <w:lang w:val="en-US"/>
-        </w:rPr>
-      </w:pPr>
+      <w:r>
+        <w:rPr>
+          <w:rFonts w:eastAsiaTheme="minorEastAsia"/>
+          <w:lang w:val="en-US"/>
+        </w:rPr>
+        <w:t xml:space="preserve">Plotly is used to plot the results. </w:t>
+      </w:r>
     </w:p>
     <w:p>
       <w:pPr>
@@ -16375,6 +15023,92 @@
 <file path=word/numbering.xml><?xml version="1.0" encoding="utf-8"?>
 <w:numbering xmlns:wpc="http://schemas.microsoft.com/office/word/2010/wordprocessingCanvas" xmlns:cx="http://schemas.microsoft.com/office/drawing/2014/chartex" xmlns:cx1="http://schemas.microsoft.com/office/drawing/2015/9/8/chartex" xmlns:cx2="http://schemas.microsoft.com/office/drawing/2015/10/21/chartex" xmlns:cx3="http://schemas.microsoft.com/office/drawing/2016/5/9/chartex" xmlns:cx4="http://schemas.microsoft.com/office/drawing/2016/5/10/chartex" xmlns:cx5="http://schemas.microsoft.com/office/drawing/2016/5/11/chartex" xmlns:cx6="http://schemas.microsoft.com/office/drawing/2016/5/12/chartex" xmlns:cx7="http://schemas.microsoft.com/office/drawing/2016/5/13/chartex" xmlns:cx8="http://schemas.microsoft.com/office/drawing/2016/5/14/chartex" xmlns:mc="http://schemas.openxmlformats.org/markup-compatibility/2006" xmlns:aink="http://schemas.microsoft.com/office/drawing/2016/ink" xmlns:am3d="http://schemas.microsoft.com/office/drawing/2017/model3d" xmlns:o="urn:schemas-microsoft-com:office:office" xmlns:oel="http://schemas.microsoft.com/office/2019/extlst" xmlns:r="http://schemas.openxmlformats.org/officeDocument/2006/relationships" xmlns:m="http://schemas.openxmlformats.org/officeDocument/2006/math" xmlns:v="urn:schemas-microsoft-com:vml" xmlns:wp14="http://schemas.microsoft.com/office/word/2010/wordprocessingDrawing" xmlns:wp="http://schemas.openxmlformats.org/drawingml/2006/wordprocessingDrawing" xmlns:w10="urn:schemas-microsoft-com:office:word" xmlns:w="http://schemas.openxmlformats.org/wordprocessingml/2006/main" xmlns:w14="http://schemas.microsoft.com/office/word/2010/wordml" xmlns:w15="http://schemas.microsoft.com/office/word/2012/wordml" xmlns:w16cex="http://schemas.microsoft.com/office/word/2018/wordml/cex" xmlns:w16cid="http://schemas.microsoft.com/office/word/2016/wordml/cid" xmlns:w16="http://schemas.microsoft.com/office/word/2018/wordml" xmlns:w16du="http://schemas.microsoft.com/office/word/2023/wordml/word16du" xmlns:w16sdtdh="http://schemas.microsoft.com/office/word/2020/wordml/sdtdatahash" xmlns:w16sdtfl="http://schemas.microsoft.com/office/word/2024/wordml/sdtformatlock" xmlns:w16se="http://schemas.microsoft.com/office/word/2015/wordml/symex" xmlns:wpg="http://schemas.microsoft.com/office/word/2010/wordprocessingGroup" xmlns:wpi="http://schemas.microsoft.com/office/word/2010/wordprocessingInk" xmlns:wne="http://schemas.microsoft.com/office/word/2006/wordml" xmlns:wps="http://schemas.microsoft.com/office/word/2010/wordprocessingShape" mc:Ignorable="w14 w15 w16se w16cid w16 w16cex w16sdtdh w16sdtfl w16du wp14">
   <w:abstractNum w:abstractNumId="0" w15:restartNumberingAfterBreak="0">
+    <w:nsid w:val="001542A8"/>
+    <w:multiLevelType w:val="hybridMultilevel"/>
+    <w:tmpl w:val="C2ACD4CA"/>
+    <w:lvl w:ilvl="0" w:tplc="0813000F">
+      <w:start w:val="1"/>
+      <w:numFmt w:val="decimal"/>
+      <w:lvlText w:val="%1."/>
+      <w:lvlJc w:val="left"/>
+      <w:pPr>
+        <w:ind w:left="720" w:hanging="360"/>
+      </w:pPr>
+    </w:lvl>
+    <w:lvl w:ilvl="1" w:tplc="08130019" w:tentative="1">
+      <w:start w:val="1"/>
+      <w:numFmt w:val="lowerLetter"/>
+      <w:lvlText w:val="%2."/>
+      <w:lvlJc w:val="left"/>
+      <w:pPr>
+        <w:ind w:left="1440" w:hanging="360"/>
+      </w:pPr>
+    </w:lvl>
+    <w:lvl w:ilvl="2" w:tplc="0813001B" w:tentative="1">
+      <w:start w:val="1"/>
+      <w:numFmt w:val="lowerRoman"/>
+      <w:lvlText w:val="%3."/>
+      <w:lvlJc w:val="right"/>
+      <w:pPr>
+        <w:ind w:left="2160" w:hanging="180"/>
+      </w:pPr>
+    </w:lvl>
+    <w:lvl w:ilvl="3" w:tplc="0813000F" w:tentative="1">
+      <w:start w:val="1"/>
+      <w:numFmt w:val="decimal"/>
+      <w:lvlText w:val="%4."/>
+      <w:lvlJc w:val="left"/>
+      <w:pPr>
+        <w:ind w:left="2880" w:hanging="360"/>
+      </w:pPr>
+    </w:lvl>
+    <w:lvl w:ilvl="4" w:tplc="08130019" w:tentative="1">
+      <w:start w:val="1"/>
+      <w:numFmt w:val="lowerLetter"/>
+      <w:lvlText w:val="%5."/>
+      <w:lvlJc w:val="left"/>
+      <w:pPr>
+        <w:ind w:left="3600" w:hanging="360"/>
+      </w:pPr>
+    </w:lvl>
+    <w:lvl w:ilvl="5" w:tplc="0813001B" w:tentative="1">
+      <w:start w:val="1"/>
+      <w:numFmt w:val="lowerRoman"/>
+      <w:lvlText w:val="%6."/>
+      <w:lvlJc w:val="right"/>
+      <w:pPr>
+        <w:ind w:left="4320" w:hanging="180"/>
+      </w:pPr>
+    </w:lvl>
+    <w:lvl w:ilvl="6" w:tplc="0813000F" w:tentative="1">
+      <w:start w:val="1"/>
+      <w:numFmt w:val="decimal"/>
+      <w:lvlText w:val="%7."/>
+      <w:lvlJc w:val="left"/>
+      <w:pPr>
+        <w:ind w:left="5040" w:hanging="360"/>
+      </w:pPr>
+    </w:lvl>
+    <w:lvl w:ilvl="7" w:tplc="08130019" w:tentative="1">
+      <w:start w:val="1"/>
+      <w:numFmt w:val="lowerLetter"/>
+      <w:lvlText w:val="%8."/>
+      <w:lvlJc w:val="left"/>
+      <w:pPr>
+        <w:ind w:left="5760" w:hanging="360"/>
+      </w:pPr>
+    </w:lvl>
+    <w:lvl w:ilvl="8" w:tplc="0813001B" w:tentative="1">
+      <w:start w:val="1"/>
+      <w:numFmt w:val="lowerRoman"/>
+      <w:lvlText w:val="%9."/>
+      <w:lvlJc w:val="right"/>
+      <w:pPr>
+        <w:ind w:left="6480" w:hanging="180"/>
+      </w:pPr>
+    </w:lvl>
+  </w:abstractNum>
+  <w:abstractNum w:abstractNumId="1" w15:restartNumberingAfterBreak="0">
     <w:nsid w:val="07382722"/>
     <w:multiLevelType w:val="hybridMultilevel"/>
     <w:tmpl w:val="D7243E72"/>
@@ -16463,7 +15197,7 @@
       </w:pPr>
     </w:lvl>
   </w:abstractNum>
-  <w:abstractNum w:abstractNumId="1" w15:restartNumberingAfterBreak="0">
+  <w:abstractNum w:abstractNumId="2" w15:restartNumberingAfterBreak="0">
     <w:nsid w:val="07E34030"/>
     <w:multiLevelType w:val="hybridMultilevel"/>
     <w:tmpl w:val="44E09C54"/>
@@ -16549,7 +15283,7 @@
       </w:pPr>
     </w:lvl>
   </w:abstractNum>
-  <w:abstractNum w:abstractNumId="2" w15:restartNumberingAfterBreak="0">
+  <w:abstractNum w:abstractNumId="3" w15:restartNumberingAfterBreak="0">
     <w:nsid w:val="0AA51597"/>
     <w:multiLevelType w:val="hybridMultilevel"/>
     <w:tmpl w:val="44E09C54"/>
@@ -16635,7 +15369,7 @@
       </w:pPr>
     </w:lvl>
   </w:abstractNum>
-  <w:abstractNum w:abstractNumId="3" w15:restartNumberingAfterBreak="0">
+  <w:abstractNum w:abstractNumId="4" w15:restartNumberingAfterBreak="0">
     <w:nsid w:val="0F747F0F"/>
     <w:multiLevelType w:val="hybridMultilevel"/>
     <w:tmpl w:val="6660F83A"/>
@@ -16721,7 +15455,7 @@
       </w:pPr>
     </w:lvl>
   </w:abstractNum>
-  <w:abstractNum w:abstractNumId="4" w15:restartNumberingAfterBreak="0">
+  <w:abstractNum w:abstractNumId="5" w15:restartNumberingAfterBreak="0">
     <w:nsid w:val="206B5068"/>
     <w:multiLevelType w:val="hybridMultilevel"/>
     <w:tmpl w:val="D634231C"/>
@@ -16807,7 +15541,7 @@
       </w:pPr>
     </w:lvl>
   </w:abstractNum>
-  <w:abstractNum w:abstractNumId="5" w15:restartNumberingAfterBreak="0">
+  <w:abstractNum w:abstractNumId="6" w15:restartNumberingAfterBreak="0">
     <w:nsid w:val="21737E5F"/>
     <w:multiLevelType w:val="hybridMultilevel"/>
     <w:tmpl w:val="2F24D1E4"/>
@@ -16896,7 +15630,7 @@
       </w:pPr>
     </w:lvl>
   </w:abstractNum>
-  <w:abstractNum w:abstractNumId="6" w15:restartNumberingAfterBreak="0">
+  <w:abstractNum w:abstractNumId="7" w15:restartNumberingAfterBreak="0">
     <w:nsid w:val="2CED2A5D"/>
     <w:multiLevelType w:val="hybridMultilevel"/>
     <w:tmpl w:val="B6C65C94"/>
@@ -16982,7 +15716,7 @@
       </w:pPr>
     </w:lvl>
   </w:abstractNum>
-  <w:abstractNum w:abstractNumId="7" w15:restartNumberingAfterBreak="0">
+  <w:abstractNum w:abstractNumId="8" w15:restartNumberingAfterBreak="0">
     <w:nsid w:val="34305293"/>
     <w:multiLevelType w:val="hybridMultilevel"/>
     <w:tmpl w:val="B6C65C94"/>
@@ -17068,7 +15802,7 @@
       </w:pPr>
     </w:lvl>
   </w:abstractNum>
-  <w:abstractNum w:abstractNumId="8" w15:restartNumberingAfterBreak="0">
+  <w:abstractNum w:abstractNumId="9" w15:restartNumberingAfterBreak="0">
     <w:nsid w:val="36CF5CCF"/>
     <w:multiLevelType w:val="hybridMultilevel"/>
     <w:tmpl w:val="529EDB12"/>
@@ -17154,7 +15888,7 @@
       </w:pPr>
     </w:lvl>
   </w:abstractNum>
-  <w:abstractNum w:abstractNumId="9" w15:restartNumberingAfterBreak="0">
+  <w:abstractNum w:abstractNumId="10" w15:restartNumberingAfterBreak="0">
     <w:nsid w:val="507F5FE2"/>
     <w:multiLevelType w:val="hybridMultilevel"/>
     <w:tmpl w:val="3B745E9C"/>
@@ -17240,7 +15974,96 @@
       </w:pPr>
     </w:lvl>
   </w:abstractNum>
-  <w:abstractNum w:abstractNumId="10" w15:restartNumberingAfterBreak="0">
+  <w:abstractNum w:abstractNumId="11" w15:restartNumberingAfterBreak="0">
+    <w:nsid w:val="59141B61"/>
+    <w:multiLevelType w:val="hybridMultilevel"/>
+    <w:tmpl w:val="7DCEB432"/>
+    <w:lvl w:ilvl="0" w:tplc="0813000F">
+      <w:start w:val="1"/>
+      <w:numFmt w:val="decimal"/>
+      <w:lvlText w:val="%1."/>
+      <w:lvlJc w:val="left"/>
+      <w:pPr>
+        <w:ind w:left="720" w:hanging="360"/>
+      </w:pPr>
+      <w:rPr>
+        <w:rFonts w:hint="default"/>
+      </w:rPr>
+    </w:lvl>
+    <w:lvl w:ilvl="1" w:tplc="08130019" w:tentative="1">
+      <w:start w:val="1"/>
+      <w:numFmt w:val="lowerLetter"/>
+      <w:lvlText w:val="%2."/>
+      <w:lvlJc w:val="left"/>
+      <w:pPr>
+        <w:ind w:left="1440" w:hanging="360"/>
+      </w:pPr>
+    </w:lvl>
+    <w:lvl w:ilvl="2" w:tplc="0813001B" w:tentative="1">
+      <w:start w:val="1"/>
+      <w:numFmt w:val="lowerRoman"/>
+      <w:lvlText w:val="%3."/>
+      <w:lvlJc w:val="right"/>
+      <w:pPr>
+        <w:ind w:left="2160" w:hanging="180"/>
+      </w:pPr>
+    </w:lvl>
+    <w:lvl w:ilvl="3" w:tplc="0813000F" w:tentative="1">
+      <w:start w:val="1"/>
+      <w:numFmt w:val="decimal"/>
+      <w:lvlText w:val="%4."/>
+      <w:lvlJc w:val="left"/>
+      <w:pPr>
+        <w:ind w:left="2880" w:hanging="360"/>
+      </w:pPr>
+    </w:lvl>
+    <w:lvl w:ilvl="4" w:tplc="08130019" w:tentative="1">
+      <w:start w:val="1"/>
+      <w:numFmt w:val="lowerLetter"/>
+      <w:lvlText w:val="%5."/>
+      <w:lvlJc w:val="left"/>
+      <w:pPr>
+        <w:ind w:left="3600" w:hanging="360"/>
+      </w:pPr>
+    </w:lvl>
+    <w:lvl w:ilvl="5" w:tplc="0813001B" w:tentative="1">
+      <w:start w:val="1"/>
+      <w:numFmt w:val="lowerRoman"/>
+      <w:lvlText w:val="%6."/>
+      <w:lvlJc w:val="right"/>
+      <w:pPr>
+        <w:ind w:left="4320" w:hanging="180"/>
+      </w:pPr>
+    </w:lvl>
+    <w:lvl w:ilvl="6" w:tplc="0813000F" w:tentative="1">
+      <w:start w:val="1"/>
+      <w:numFmt w:val="decimal"/>
+      <w:lvlText w:val="%7."/>
+      <w:lvlJc w:val="left"/>
+      <w:pPr>
+        <w:ind w:left="5040" w:hanging="360"/>
+      </w:pPr>
+    </w:lvl>
+    <w:lvl w:ilvl="7" w:tplc="08130019" w:tentative="1">
+      <w:start w:val="1"/>
+      <w:numFmt w:val="lowerLetter"/>
+      <w:lvlText w:val="%8."/>
+      <w:lvlJc w:val="left"/>
+      <w:pPr>
+        <w:ind w:left="5760" w:hanging="360"/>
+      </w:pPr>
+    </w:lvl>
+    <w:lvl w:ilvl="8" w:tplc="0813001B" w:tentative="1">
+      <w:start w:val="1"/>
+      <w:numFmt w:val="lowerRoman"/>
+      <w:lvlText w:val="%9."/>
+      <w:lvlJc w:val="right"/>
+      <w:pPr>
+        <w:ind w:left="6480" w:hanging="180"/>
+      </w:pPr>
+    </w:lvl>
+  </w:abstractNum>
+  <w:abstractNum w:abstractNumId="12" w15:restartNumberingAfterBreak="0">
     <w:nsid w:val="59BC5C5D"/>
     <w:multiLevelType w:val="hybridMultilevel"/>
     <w:tmpl w:val="D78822CE"/>
@@ -17329,7 +16152,7 @@
       </w:pPr>
     </w:lvl>
   </w:abstractNum>
-  <w:abstractNum w:abstractNumId="11" w15:restartNumberingAfterBreak="0">
+  <w:abstractNum w:abstractNumId="13" w15:restartNumberingAfterBreak="0">
     <w:nsid w:val="6D564651"/>
     <w:multiLevelType w:val="hybridMultilevel"/>
     <w:tmpl w:val="3B745E9C"/>
@@ -17415,10 +16238,10 @@
       </w:pPr>
     </w:lvl>
   </w:abstractNum>
-  <w:abstractNum w:abstractNumId="12" w15:restartNumberingAfterBreak="0">
+  <w:abstractNum w:abstractNumId="14" w15:restartNumberingAfterBreak="0">
     <w:nsid w:val="70CA4804"/>
     <w:multiLevelType w:val="hybridMultilevel"/>
-    <w:tmpl w:val="0758FD9C"/>
+    <w:tmpl w:val="94C6D47A"/>
     <w:lvl w:ilvl="0" w:tplc="0813000F">
       <w:start w:val="1"/>
       <w:numFmt w:val="decimal"/>
@@ -17501,7 +16324,7 @@
       </w:pPr>
     </w:lvl>
   </w:abstractNum>
-  <w:abstractNum w:abstractNumId="13" w15:restartNumberingAfterBreak="0">
+  <w:abstractNum w:abstractNumId="15" w15:restartNumberingAfterBreak="0">
     <w:nsid w:val="770F574A"/>
     <w:multiLevelType w:val="hybridMultilevel"/>
     <w:tmpl w:val="B6C65C94"/>
@@ -17588,46 +16411,52 @@
     </w:lvl>
   </w:abstractNum>
   <w:num w:numId="1" w16cid:durableId="910189337">
+    <w:abstractNumId w:val="14"/>
+  </w:num>
+  <w:num w:numId="2" w16cid:durableId="1112942856">
+    <w:abstractNumId w:val="10"/>
+  </w:num>
+  <w:num w:numId="3" w16cid:durableId="1602644177">
+    <w:abstractNumId w:val="13"/>
+  </w:num>
+  <w:num w:numId="4" w16cid:durableId="1810590323">
+    <w:abstractNumId w:val="2"/>
+  </w:num>
+  <w:num w:numId="5" w16cid:durableId="459298357">
+    <w:abstractNumId w:val="1"/>
+  </w:num>
+  <w:num w:numId="6" w16cid:durableId="63452034">
+    <w:abstractNumId w:val="9"/>
+  </w:num>
+  <w:num w:numId="7" w16cid:durableId="242572925">
+    <w:abstractNumId w:val="7"/>
+  </w:num>
+  <w:num w:numId="8" w16cid:durableId="1918633654">
+    <w:abstractNumId w:val="15"/>
+  </w:num>
+  <w:num w:numId="9" w16cid:durableId="718670942">
+    <w:abstractNumId w:val="8"/>
+  </w:num>
+  <w:num w:numId="10" w16cid:durableId="1635676252">
     <w:abstractNumId w:val="12"/>
   </w:num>
-  <w:num w:numId="2" w16cid:durableId="1112942856">
-    <w:abstractNumId w:val="9"/>
+  <w:num w:numId="11" w16cid:durableId="449478551">
+    <w:abstractNumId w:val="4"/>
   </w:num>
-  <w:num w:numId="3" w16cid:durableId="1602644177">
+  <w:num w:numId="12" w16cid:durableId="1339574166">
+    <w:abstractNumId w:val="6"/>
+  </w:num>
+  <w:num w:numId="13" w16cid:durableId="383527398">
+    <w:abstractNumId w:val="5"/>
+  </w:num>
+  <w:num w:numId="14" w16cid:durableId="1893421342">
+    <w:abstractNumId w:val="3"/>
+  </w:num>
+  <w:num w:numId="15" w16cid:durableId="706880812">
     <w:abstractNumId w:val="11"/>
   </w:num>
-  <w:num w:numId="4" w16cid:durableId="1810590323">
-    <w:abstractNumId w:val="1"/>
-  </w:num>
-  <w:num w:numId="5" w16cid:durableId="459298357">
+  <w:num w:numId="16" w16cid:durableId="1888754672">
     <w:abstractNumId w:val="0"/>
-  </w:num>
-  <w:num w:numId="6" w16cid:durableId="63452034">
-    <w:abstractNumId w:val="8"/>
-  </w:num>
-  <w:num w:numId="7" w16cid:durableId="242572925">
-    <w:abstractNumId w:val="6"/>
-  </w:num>
-  <w:num w:numId="8" w16cid:durableId="1918633654">
-    <w:abstractNumId w:val="13"/>
-  </w:num>
-  <w:num w:numId="9" w16cid:durableId="718670942">
-    <w:abstractNumId w:val="7"/>
-  </w:num>
-  <w:num w:numId="10" w16cid:durableId="1635676252">
-    <w:abstractNumId w:val="10"/>
-  </w:num>
-  <w:num w:numId="11" w16cid:durableId="449478551">
-    <w:abstractNumId w:val="3"/>
-  </w:num>
-  <w:num w:numId="12" w16cid:durableId="1339574166">
-    <w:abstractNumId w:val="5"/>
-  </w:num>
-  <w:num w:numId="13" w16cid:durableId="383527398">
-    <w:abstractNumId w:val="4"/>
-  </w:num>
-  <w:num w:numId="14" w16cid:durableId="1893421342">
-    <w:abstractNumId w:val="2"/>
   </w:num>
 </w:numbering>
 </file>

</xml_diff>